<commit_message>
Elaboracion de tabla de discuciones y reuniones
</commit_message>
<xml_diff>
--- a/Informe Final-Arboles y Bosques Aleatorios.docx
+++ b/Informe Final-Arboles y Bosques Aleatorios.docx
@@ -5,7 +5,9 @@
     <w:sdt>
       <w:sdtPr>
         <w:rPr>
+          <w:rFonts w:eastAsiaTheme="minorHAnsi"/>
           <w:color w:val="5B9BD5" w:themeColor="accent1"/>
+          <w:lang w:eastAsia="en-US"/>
         </w:rPr>
         <w:id w:val="1127662812"/>
         <w:docPartObj>
@@ -15,9 +17,7 @@
       </w:sdtPr>
       <w:sdtEndPr>
         <w:rPr>
-          <w:rFonts w:eastAsiaTheme="minorHAnsi"/>
           <w:color w:val="auto"/>
-          <w:lang w:eastAsia="en-US"/>
         </w:rPr>
       </w:sdtEndPr>
       <w:sdtContent>
@@ -163,6 +163,7 @@
             <w:dataBinding w:prefixMappings="xmlns:ns0='http://purl.org/dc/elements/1.1/' xmlns:ns1='http://schemas.openxmlformats.org/package/2006/metadata/core-properties' " w:xpath="/ns1:coreProperties[1]/ns0:subject[1]" w:storeItemID="{6C3C8BC8-F283-45AE-878A-BAB7291924A1}"/>
             <w:text/>
           </w:sdtPr>
+          <w:sdtEndPr/>
           <w:sdtContent>
             <w:p>
               <w:pPr>
@@ -279,6 +280,7 @@
                                     <w:calendar w:val="gregorian"/>
                                   </w:date>
                                 </w:sdtPr>
+                                <w:sdtEndPr/>
                                 <w:sdtContent>
                                   <w:p>
                                     <w:pPr>
@@ -326,6 +328,7 @@
                                     <w:dataBinding w:prefixMappings="xmlns:ns0='http://schemas.openxmlformats.org/officeDocument/2006/extended-properties' " w:xpath="/ns0:Properties[1]/ns0:Company[1]" w:storeItemID="{6668398D-A668-4E3E-A5EB-62B293D839F1}"/>
                                     <w:text/>
                                   </w:sdtPr>
+                                  <w:sdtEndPr/>
                                   <w:sdtContent>
                                     <w:r>
                                       <w:rPr>
@@ -358,6 +361,7 @@
                                     <w:dataBinding w:prefixMappings="xmlns:ns0='http://schemas.microsoft.com/office/2006/coverPageProps' " w:xpath="/ns0:CoverPageProperties[1]/ns0:CompanyAddress[1]" w:storeItemID="{55AF091B-3C7A-41E3-B477-F2FDAA23CFDA}"/>
                                     <w:text/>
                                   </w:sdtPr>
+                                  <w:sdtEndPr/>
                                   <w:sdtContent>
                                     <w:r>
                                       <w:rPr>
@@ -418,6 +422,7 @@
                               <w:calendar w:val="gregorian"/>
                             </w:date>
                           </w:sdtPr>
+                          <w:sdtEndPr/>
                           <w:sdtContent>
                             <w:p>
                               <w:pPr>
@@ -465,6 +470,7 @@
                               <w:dataBinding w:prefixMappings="xmlns:ns0='http://schemas.openxmlformats.org/officeDocument/2006/extended-properties' " w:xpath="/ns0:Properties[1]/ns0:Company[1]" w:storeItemID="{6668398D-A668-4E3E-A5EB-62B293D839F1}"/>
                               <w:text/>
                             </w:sdtPr>
+                            <w:sdtEndPr/>
                             <w:sdtContent>
                               <w:r>
                                 <w:rPr>
@@ -497,6 +503,7 @@
                               <w:dataBinding w:prefixMappings="xmlns:ns0='http://schemas.microsoft.com/office/2006/coverPageProps' " w:xpath="/ns0:CoverPageProperties[1]/ns0:CompanyAddress[1]" w:storeItemID="{55AF091B-3C7A-41E3-B477-F2FDAA23CFDA}"/>
                               <w:text/>
                             </w:sdtPr>
+                            <w:sdtEndPr/>
                             <w:sdtContent>
                               <w:r>
                                 <w:rPr>
@@ -583,7 +590,11 @@
     <w:sdt>
       <w:sdtPr>
         <w:rPr>
-          <w:lang w:val="es-ES"/>
+          <w:rFonts w:asciiTheme="minorHAnsi" w:eastAsiaTheme="minorHAnsi" w:hAnsiTheme="minorHAnsi" w:cstheme="minorBidi"/>
+          <w:color w:val="auto"/>
+          <w:sz w:val="22"/>
+          <w:szCs w:val="22"/>
+          <w:lang w:val="es-ES" w:eastAsia="en-US"/>
         </w:rPr>
         <w:id w:val="-230243652"/>
         <w:docPartObj>
@@ -593,13 +604,8 @@
       </w:sdtPr>
       <w:sdtEndPr>
         <w:rPr>
-          <w:rFonts w:asciiTheme="minorHAnsi" w:eastAsiaTheme="minorHAnsi" w:hAnsiTheme="minorHAnsi" w:cstheme="minorBidi"/>
           <w:b/>
           <w:bCs/>
-          <w:color w:val="auto"/>
-          <w:sz w:val="22"/>
-          <w:szCs w:val="22"/>
-          <w:lang w:eastAsia="en-US"/>
         </w:rPr>
       </w:sdtEndPr>
       <w:sdtContent>
@@ -615,6 +621,16 @@
           </w:r>
         </w:p>
         <w:p>
+          <w:pPr>
+            <w:pStyle w:val="TDC1"/>
+            <w:tabs>
+              <w:tab w:val="left" w:pos="440"/>
+              <w:tab w:val="right" w:leader="dot" w:pos="9350"/>
+            </w:tabs>
+            <w:rPr>
+              <w:noProof/>
+            </w:rPr>
+          </w:pPr>
           <w:r>
             <w:fldChar w:fldCharType="begin"/>
           </w:r>
@@ -624,15 +640,1758 @@
           <w:r>
             <w:fldChar w:fldCharType="separate"/>
           </w:r>
-          <w:r>
+          <w:hyperlink w:anchor="_Toc37584796" w:history="1">
+            <w:r>
+              <w:rPr>
+                <w:rStyle w:val="Hipervnculo"/>
+                <w:rFonts w:ascii="Times New Roman" w:hAnsi="Times New Roman" w:cs="Times New Roman"/>
+                <w:noProof/>
+              </w:rPr>
+              <w:t>2</w:t>
+            </w:r>
+            <w:r>
+              <w:rPr>
+                <w:noProof/>
+              </w:rPr>
+              <w:tab/>
+            </w:r>
+            <w:r>
+              <w:rPr>
+                <w:rStyle w:val="Hipervnculo"/>
+                <w:rFonts w:ascii="Times New Roman" w:hAnsi="Times New Roman" w:cs="Times New Roman"/>
+                <w:noProof/>
+              </w:rPr>
+              <w:t>INTRODUCCION</w:t>
+            </w:r>
+            <w:r>
+              <w:rPr>
+                <w:noProof/>
+                <w:webHidden/>
+              </w:rPr>
+              <w:tab/>
+            </w:r>
+            <w:r>
+              <w:rPr>
+                <w:noProof/>
+                <w:webHidden/>
+              </w:rPr>
+              <w:fldChar w:fldCharType="begin"/>
+            </w:r>
+            <w:r>
+              <w:rPr>
+                <w:noProof/>
+                <w:webHidden/>
+              </w:rPr>
+              <w:instrText xml:space="preserve"> PAGEREF _Toc37584796 \h </w:instrText>
+            </w:r>
+            <w:r>
+              <w:rPr>
+                <w:noProof/>
+                <w:webHidden/>
+              </w:rPr>
+            </w:r>
+            <w:r>
+              <w:rPr>
+                <w:noProof/>
+                <w:webHidden/>
+              </w:rPr>
+              <w:fldChar w:fldCharType="separate"/>
+            </w:r>
+            <w:r>
+              <w:rPr>
+                <w:noProof/>
+                <w:webHidden/>
+              </w:rPr>
+              <w:t>2</w:t>
+            </w:r>
+            <w:r>
+              <w:rPr>
+                <w:noProof/>
+                <w:webHidden/>
+              </w:rPr>
+              <w:fldChar w:fldCharType="end"/>
+            </w:r>
+          </w:hyperlink>
+        </w:p>
+        <w:p>
+          <w:pPr>
+            <w:pStyle w:val="TDC1"/>
+            <w:tabs>
+              <w:tab w:val="left" w:pos="440"/>
+              <w:tab w:val="right" w:leader="dot" w:pos="9350"/>
+            </w:tabs>
             <w:rPr>
-              <w:b/>
-              <w:bCs/>
               <w:noProof/>
-              <w:lang w:val="es-ES"/>
             </w:rPr>
-            <w:t>No se encontraron entradas de tabla de contenido.</w:t>
-          </w:r>
+          </w:pPr>
+          <w:hyperlink w:anchor="_Toc37584797" w:history="1">
+            <w:r>
+              <w:rPr>
+                <w:rStyle w:val="Hipervnculo"/>
+                <w:rFonts w:ascii="Times New Roman" w:hAnsi="Times New Roman" w:cs="Times New Roman"/>
+                <w:noProof/>
+              </w:rPr>
+              <w:t>3</w:t>
+            </w:r>
+            <w:r>
+              <w:rPr>
+                <w:noProof/>
+              </w:rPr>
+              <w:tab/>
+            </w:r>
+            <w:r>
+              <w:rPr>
+                <w:rStyle w:val="Hipervnculo"/>
+                <w:rFonts w:ascii="Times New Roman" w:hAnsi="Times New Roman" w:cs="Times New Roman"/>
+                <w:noProof/>
+              </w:rPr>
+              <w:t>OBJETIVOS</w:t>
+            </w:r>
+            <w:r>
+              <w:rPr>
+                <w:noProof/>
+                <w:webHidden/>
+              </w:rPr>
+              <w:tab/>
+            </w:r>
+            <w:r>
+              <w:rPr>
+                <w:noProof/>
+                <w:webHidden/>
+              </w:rPr>
+              <w:fldChar w:fldCharType="begin"/>
+            </w:r>
+            <w:r>
+              <w:rPr>
+                <w:noProof/>
+                <w:webHidden/>
+              </w:rPr>
+              <w:instrText xml:space="preserve"> PAGEREF _Toc37584797 \h </w:instrText>
+            </w:r>
+            <w:r>
+              <w:rPr>
+                <w:noProof/>
+                <w:webHidden/>
+              </w:rPr>
+            </w:r>
+            <w:r>
+              <w:rPr>
+                <w:noProof/>
+                <w:webHidden/>
+              </w:rPr>
+              <w:fldChar w:fldCharType="separate"/>
+            </w:r>
+            <w:r>
+              <w:rPr>
+                <w:noProof/>
+                <w:webHidden/>
+              </w:rPr>
+              <w:t>3</w:t>
+            </w:r>
+            <w:r>
+              <w:rPr>
+                <w:noProof/>
+                <w:webHidden/>
+              </w:rPr>
+              <w:fldChar w:fldCharType="end"/>
+            </w:r>
+          </w:hyperlink>
+        </w:p>
+        <w:p>
+          <w:pPr>
+            <w:pStyle w:val="TDC1"/>
+            <w:tabs>
+              <w:tab w:val="left" w:pos="440"/>
+              <w:tab w:val="right" w:leader="dot" w:pos="9350"/>
+            </w:tabs>
+            <w:rPr>
+              <w:noProof/>
+            </w:rPr>
+          </w:pPr>
+          <w:hyperlink w:anchor="_Toc37584798" w:history="1">
+            <w:r>
+              <w:rPr>
+                <w:rStyle w:val="Hipervnculo"/>
+                <w:rFonts w:ascii="Times New Roman" w:hAnsi="Times New Roman" w:cs="Times New Roman"/>
+                <w:noProof/>
+              </w:rPr>
+              <w:t>4</w:t>
+            </w:r>
+            <w:r>
+              <w:rPr>
+                <w:noProof/>
+              </w:rPr>
+              <w:tab/>
+            </w:r>
+            <w:r>
+              <w:rPr>
+                <w:rStyle w:val="Hipervnculo"/>
+                <w:rFonts w:ascii="Times New Roman" w:hAnsi="Times New Roman" w:cs="Times New Roman"/>
+                <w:noProof/>
+              </w:rPr>
+              <w:t>Árboles de Decisión (Decision Trees(DTs))</w:t>
+            </w:r>
+            <w:r>
+              <w:rPr>
+                <w:noProof/>
+                <w:webHidden/>
+              </w:rPr>
+              <w:tab/>
+            </w:r>
+            <w:r>
+              <w:rPr>
+                <w:noProof/>
+                <w:webHidden/>
+              </w:rPr>
+              <w:fldChar w:fldCharType="begin"/>
+            </w:r>
+            <w:r>
+              <w:rPr>
+                <w:noProof/>
+                <w:webHidden/>
+              </w:rPr>
+              <w:instrText xml:space="preserve"> PAGEREF _Toc37584798 \h </w:instrText>
+            </w:r>
+            <w:r>
+              <w:rPr>
+                <w:noProof/>
+                <w:webHidden/>
+              </w:rPr>
+            </w:r>
+            <w:r>
+              <w:rPr>
+                <w:noProof/>
+                <w:webHidden/>
+              </w:rPr>
+              <w:fldChar w:fldCharType="separate"/>
+            </w:r>
+            <w:r>
+              <w:rPr>
+                <w:noProof/>
+                <w:webHidden/>
+              </w:rPr>
+              <w:t>4</w:t>
+            </w:r>
+            <w:r>
+              <w:rPr>
+                <w:noProof/>
+                <w:webHidden/>
+              </w:rPr>
+              <w:fldChar w:fldCharType="end"/>
+            </w:r>
+          </w:hyperlink>
+        </w:p>
+        <w:p>
+          <w:pPr>
+            <w:pStyle w:val="TDC2"/>
+            <w:tabs>
+              <w:tab w:val="left" w:pos="880"/>
+              <w:tab w:val="right" w:leader="dot" w:pos="9350"/>
+            </w:tabs>
+            <w:rPr>
+              <w:noProof/>
+            </w:rPr>
+          </w:pPr>
+          <w:hyperlink w:anchor="_Toc37584799" w:history="1">
+            <w:r>
+              <w:rPr>
+                <w:rStyle w:val="Hipervnculo"/>
+                <w:rFonts w:ascii="Times New Roman" w:hAnsi="Times New Roman" w:cs="Times New Roman"/>
+                <w:noProof/>
+              </w:rPr>
+              <w:t>4.1</w:t>
+            </w:r>
+            <w:r>
+              <w:rPr>
+                <w:noProof/>
+              </w:rPr>
+              <w:tab/>
+            </w:r>
+            <w:r>
+              <w:rPr>
+                <w:rStyle w:val="Hipervnculo"/>
+                <w:rFonts w:ascii="Times New Roman" w:hAnsi="Times New Roman" w:cs="Times New Roman"/>
+                <w:noProof/>
+              </w:rPr>
+              <w:t>Construcción de un árbol de decisión</w:t>
+            </w:r>
+            <w:r>
+              <w:rPr>
+                <w:noProof/>
+                <w:webHidden/>
+              </w:rPr>
+              <w:tab/>
+            </w:r>
+            <w:r>
+              <w:rPr>
+                <w:noProof/>
+                <w:webHidden/>
+              </w:rPr>
+              <w:fldChar w:fldCharType="begin"/>
+            </w:r>
+            <w:r>
+              <w:rPr>
+                <w:noProof/>
+                <w:webHidden/>
+              </w:rPr>
+              <w:instrText xml:space="preserve"> PAGEREF _Toc37584799 \h </w:instrText>
+            </w:r>
+            <w:r>
+              <w:rPr>
+                <w:noProof/>
+                <w:webHidden/>
+              </w:rPr>
+            </w:r>
+            <w:r>
+              <w:rPr>
+                <w:noProof/>
+                <w:webHidden/>
+              </w:rPr>
+              <w:fldChar w:fldCharType="separate"/>
+            </w:r>
+            <w:r>
+              <w:rPr>
+                <w:noProof/>
+                <w:webHidden/>
+              </w:rPr>
+              <w:t>4</w:t>
+            </w:r>
+            <w:r>
+              <w:rPr>
+                <w:noProof/>
+                <w:webHidden/>
+              </w:rPr>
+              <w:fldChar w:fldCharType="end"/>
+            </w:r>
+          </w:hyperlink>
+        </w:p>
+        <w:p>
+          <w:pPr>
+            <w:pStyle w:val="TDC3"/>
+            <w:tabs>
+              <w:tab w:val="left" w:pos="1320"/>
+              <w:tab w:val="right" w:leader="dot" w:pos="9350"/>
+            </w:tabs>
+            <w:rPr>
+              <w:noProof/>
+            </w:rPr>
+          </w:pPr>
+          <w:hyperlink w:anchor="_Toc37584800" w:history="1">
+            <w:r>
+              <w:rPr>
+                <w:rStyle w:val="Hipervnculo"/>
+                <w:noProof/>
+              </w:rPr>
+              <w:t>4.1.1</w:t>
+            </w:r>
+            <w:r>
+              <w:rPr>
+                <w:noProof/>
+              </w:rPr>
+              <w:tab/>
+            </w:r>
+            <w:r>
+              <w:rPr>
+                <w:rStyle w:val="Hipervnculo"/>
+                <w:noProof/>
+              </w:rPr>
+              <w:t>Elementos</w:t>
+            </w:r>
+            <w:r>
+              <w:rPr>
+                <w:noProof/>
+                <w:webHidden/>
+              </w:rPr>
+              <w:tab/>
+            </w:r>
+            <w:r>
+              <w:rPr>
+                <w:noProof/>
+                <w:webHidden/>
+              </w:rPr>
+              <w:fldChar w:fldCharType="begin"/>
+            </w:r>
+            <w:r>
+              <w:rPr>
+                <w:noProof/>
+                <w:webHidden/>
+              </w:rPr>
+              <w:instrText xml:space="preserve"> PAGEREF _Toc37584800 \h </w:instrText>
+            </w:r>
+            <w:r>
+              <w:rPr>
+                <w:noProof/>
+                <w:webHidden/>
+              </w:rPr>
+            </w:r>
+            <w:r>
+              <w:rPr>
+                <w:noProof/>
+                <w:webHidden/>
+              </w:rPr>
+              <w:fldChar w:fldCharType="separate"/>
+            </w:r>
+            <w:r>
+              <w:rPr>
+                <w:noProof/>
+                <w:webHidden/>
+              </w:rPr>
+              <w:t>4</w:t>
+            </w:r>
+            <w:r>
+              <w:rPr>
+                <w:noProof/>
+                <w:webHidden/>
+              </w:rPr>
+              <w:fldChar w:fldCharType="end"/>
+            </w:r>
+          </w:hyperlink>
+        </w:p>
+        <w:p>
+          <w:pPr>
+            <w:pStyle w:val="TDC3"/>
+            <w:tabs>
+              <w:tab w:val="left" w:pos="1320"/>
+              <w:tab w:val="right" w:leader="dot" w:pos="9350"/>
+            </w:tabs>
+            <w:rPr>
+              <w:noProof/>
+            </w:rPr>
+          </w:pPr>
+          <w:hyperlink w:anchor="_Toc37584801" w:history="1">
+            <w:r>
+              <w:rPr>
+                <w:rStyle w:val="Hipervnculo"/>
+                <w:rFonts w:ascii="Times New Roman" w:hAnsi="Times New Roman" w:cs="Times New Roman"/>
+                <w:noProof/>
+              </w:rPr>
+              <w:t>4.1.2</w:t>
+            </w:r>
+            <w:r>
+              <w:rPr>
+                <w:noProof/>
+              </w:rPr>
+              <w:tab/>
+            </w:r>
+            <w:r>
+              <w:rPr>
+                <w:rStyle w:val="Hipervnculo"/>
+                <w:rFonts w:ascii="Times New Roman" w:hAnsi="Times New Roman" w:cs="Times New Roman"/>
+                <w:noProof/>
+              </w:rPr>
+              <w:t>Conceptos</w:t>
+            </w:r>
+            <w:r>
+              <w:rPr>
+                <w:noProof/>
+                <w:webHidden/>
+              </w:rPr>
+              <w:tab/>
+            </w:r>
+            <w:r>
+              <w:rPr>
+                <w:noProof/>
+                <w:webHidden/>
+              </w:rPr>
+              <w:fldChar w:fldCharType="begin"/>
+            </w:r>
+            <w:r>
+              <w:rPr>
+                <w:noProof/>
+                <w:webHidden/>
+              </w:rPr>
+              <w:instrText xml:space="preserve"> PAGEREF _Toc37584801 \h </w:instrText>
+            </w:r>
+            <w:r>
+              <w:rPr>
+                <w:noProof/>
+                <w:webHidden/>
+              </w:rPr>
+            </w:r>
+            <w:r>
+              <w:rPr>
+                <w:noProof/>
+                <w:webHidden/>
+              </w:rPr>
+              <w:fldChar w:fldCharType="separate"/>
+            </w:r>
+            <w:r>
+              <w:rPr>
+                <w:noProof/>
+                <w:webHidden/>
+              </w:rPr>
+              <w:t>5</w:t>
+            </w:r>
+            <w:r>
+              <w:rPr>
+                <w:noProof/>
+                <w:webHidden/>
+              </w:rPr>
+              <w:fldChar w:fldCharType="end"/>
+            </w:r>
+          </w:hyperlink>
+        </w:p>
+        <w:p>
+          <w:pPr>
+            <w:pStyle w:val="TDC2"/>
+            <w:tabs>
+              <w:tab w:val="left" w:pos="880"/>
+              <w:tab w:val="right" w:leader="dot" w:pos="9350"/>
+            </w:tabs>
+            <w:rPr>
+              <w:noProof/>
+            </w:rPr>
+          </w:pPr>
+          <w:hyperlink w:anchor="_Toc37584802" w:history="1">
+            <w:r>
+              <w:rPr>
+                <w:rStyle w:val="Hipervnculo"/>
+                <w:rFonts w:ascii="Times New Roman" w:hAnsi="Times New Roman" w:cs="Times New Roman"/>
+                <w:noProof/>
+              </w:rPr>
+              <w:t>4.2</w:t>
+            </w:r>
+            <w:r>
+              <w:rPr>
+                <w:noProof/>
+              </w:rPr>
+              <w:tab/>
+            </w:r>
+            <w:r>
+              <w:rPr>
+                <w:rStyle w:val="Hipervnculo"/>
+                <w:rFonts w:ascii="Times New Roman" w:hAnsi="Times New Roman" w:cs="Times New Roman"/>
+                <w:noProof/>
+              </w:rPr>
+              <w:t>Ventajas y desventajas</w:t>
+            </w:r>
+            <w:r>
+              <w:rPr>
+                <w:noProof/>
+                <w:webHidden/>
+              </w:rPr>
+              <w:tab/>
+            </w:r>
+            <w:r>
+              <w:rPr>
+                <w:noProof/>
+                <w:webHidden/>
+              </w:rPr>
+              <w:fldChar w:fldCharType="begin"/>
+            </w:r>
+            <w:r>
+              <w:rPr>
+                <w:noProof/>
+                <w:webHidden/>
+              </w:rPr>
+              <w:instrText xml:space="preserve"> PAGEREF _Toc37584802 \h </w:instrText>
+            </w:r>
+            <w:r>
+              <w:rPr>
+                <w:noProof/>
+                <w:webHidden/>
+              </w:rPr>
+            </w:r>
+            <w:r>
+              <w:rPr>
+                <w:noProof/>
+                <w:webHidden/>
+              </w:rPr>
+              <w:fldChar w:fldCharType="separate"/>
+            </w:r>
+            <w:r>
+              <w:rPr>
+                <w:noProof/>
+                <w:webHidden/>
+              </w:rPr>
+              <w:t>5</w:t>
+            </w:r>
+            <w:r>
+              <w:rPr>
+                <w:noProof/>
+                <w:webHidden/>
+              </w:rPr>
+              <w:fldChar w:fldCharType="end"/>
+            </w:r>
+          </w:hyperlink>
+        </w:p>
+        <w:p>
+          <w:pPr>
+            <w:pStyle w:val="TDC3"/>
+            <w:tabs>
+              <w:tab w:val="left" w:pos="1320"/>
+              <w:tab w:val="right" w:leader="dot" w:pos="9350"/>
+            </w:tabs>
+            <w:rPr>
+              <w:noProof/>
+            </w:rPr>
+          </w:pPr>
+          <w:hyperlink w:anchor="_Toc37584803" w:history="1">
+            <w:r>
+              <w:rPr>
+                <w:rStyle w:val="Hipervnculo"/>
+                <w:rFonts w:ascii="Times New Roman" w:hAnsi="Times New Roman" w:cs="Times New Roman"/>
+                <w:noProof/>
+              </w:rPr>
+              <w:t>4.2.1</w:t>
+            </w:r>
+            <w:r>
+              <w:rPr>
+                <w:noProof/>
+              </w:rPr>
+              <w:tab/>
+            </w:r>
+            <w:r>
+              <w:rPr>
+                <w:rStyle w:val="Hipervnculo"/>
+                <w:rFonts w:ascii="Times New Roman" w:hAnsi="Times New Roman" w:cs="Times New Roman"/>
+                <w:noProof/>
+              </w:rPr>
+              <w:t>Ventajas</w:t>
+            </w:r>
+            <w:r>
+              <w:rPr>
+                <w:noProof/>
+                <w:webHidden/>
+              </w:rPr>
+              <w:tab/>
+            </w:r>
+            <w:r>
+              <w:rPr>
+                <w:noProof/>
+                <w:webHidden/>
+              </w:rPr>
+              <w:fldChar w:fldCharType="begin"/>
+            </w:r>
+            <w:r>
+              <w:rPr>
+                <w:noProof/>
+                <w:webHidden/>
+              </w:rPr>
+              <w:instrText xml:space="preserve"> PAGEREF _Toc37584803 \h </w:instrText>
+            </w:r>
+            <w:r>
+              <w:rPr>
+                <w:noProof/>
+                <w:webHidden/>
+              </w:rPr>
+            </w:r>
+            <w:r>
+              <w:rPr>
+                <w:noProof/>
+                <w:webHidden/>
+              </w:rPr>
+              <w:fldChar w:fldCharType="separate"/>
+            </w:r>
+            <w:r>
+              <w:rPr>
+                <w:noProof/>
+                <w:webHidden/>
+              </w:rPr>
+              <w:t>6</w:t>
+            </w:r>
+            <w:r>
+              <w:rPr>
+                <w:noProof/>
+                <w:webHidden/>
+              </w:rPr>
+              <w:fldChar w:fldCharType="end"/>
+            </w:r>
+          </w:hyperlink>
+        </w:p>
+        <w:p>
+          <w:pPr>
+            <w:pStyle w:val="TDC3"/>
+            <w:tabs>
+              <w:tab w:val="left" w:pos="1320"/>
+              <w:tab w:val="right" w:leader="dot" w:pos="9350"/>
+            </w:tabs>
+            <w:rPr>
+              <w:noProof/>
+            </w:rPr>
+          </w:pPr>
+          <w:hyperlink w:anchor="_Toc37584804" w:history="1">
+            <w:r>
+              <w:rPr>
+                <w:rStyle w:val="Hipervnculo"/>
+                <w:rFonts w:ascii="Times New Roman" w:hAnsi="Times New Roman" w:cs="Times New Roman"/>
+                <w:noProof/>
+              </w:rPr>
+              <w:t>4.2.2</w:t>
+            </w:r>
+            <w:r>
+              <w:rPr>
+                <w:noProof/>
+              </w:rPr>
+              <w:tab/>
+            </w:r>
+            <w:r>
+              <w:rPr>
+                <w:rStyle w:val="Hipervnculo"/>
+                <w:rFonts w:ascii="Times New Roman" w:hAnsi="Times New Roman" w:cs="Times New Roman"/>
+                <w:noProof/>
+              </w:rPr>
+              <w:t>Desventajas</w:t>
+            </w:r>
+            <w:r>
+              <w:rPr>
+                <w:noProof/>
+                <w:webHidden/>
+              </w:rPr>
+              <w:tab/>
+            </w:r>
+            <w:r>
+              <w:rPr>
+                <w:noProof/>
+                <w:webHidden/>
+              </w:rPr>
+              <w:fldChar w:fldCharType="begin"/>
+            </w:r>
+            <w:r>
+              <w:rPr>
+                <w:noProof/>
+                <w:webHidden/>
+              </w:rPr>
+              <w:instrText xml:space="preserve"> PAGEREF _Toc37584804 \h </w:instrText>
+            </w:r>
+            <w:r>
+              <w:rPr>
+                <w:noProof/>
+                <w:webHidden/>
+              </w:rPr>
+            </w:r>
+            <w:r>
+              <w:rPr>
+                <w:noProof/>
+                <w:webHidden/>
+              </w:rPr>
+              <w:fldChar w:fldCharType="separate"/>
+            </w:r>
+            <w:r>
+              <w:rPr>
+                <w:noProof/>
+                <w:webHidden/>
+              </w:rPr>
+              <w:t>6</w:t>
+            </w:r>
+            <w:r>
+              <w:rPr>
+                <w:noProof/>
+                <w:webHidden/>
+              </w:rPr>
+              <w:fldChar w:fldCharType="end"/>
+            </w:r>
+          </w:hyperlink>
+        </w:p>
+        <w:p>
+          <w:pPr>
+            <w:pStyle w:val="TDC2"/>
+            <w:tabs>
+              <w:tab w:val="left" w:pos="880"/>
+              <w:tab w:val="right" w:leader="dot" w:pos="9350"/>
+            </w:tabs>
+            <w:rPr>
+              <w:noProof/>
+            </w:rPr>
+          </w:pPr>
+          <w:hyperlink w:anchor="_Toc37584805" w:history="1">
+            <w:r>
+              <w:rPr>
+                <w:rStyle w:val="Hipervnculo"/>
+                <w:rFonts w:ascii="Times New Roman" w:hAnsi="Times New Roman" w:cs="Times New Roman"/>
+                <w:noProof/>
+              </w:rPr>
+              <w:t>4.3</w:t>
+            </w:r>
+            <w:r>
+              <w:rPr>
+                <w:noProof/>
+              </w:rPr>
+              <w:tab/>
+            </w:r>
+            <w:r>
+              <w:rPr>
+                <w:rStyle w:val="Hipervnculo"/>
+                <w:rFonts w:ascii="Times New Roman" w:hAnsi="Times New Roman" w:cs="Times New Roman"/>
+                <w:noProof/>
+              </w:rPr>
+              <w:t>¿Cómo decide un árbol donde ramificarse?</w:t>
+            </w:r>
+            <w:r>
+              <w:rPr>
+                <w:noProof/>
+                <w:webHidden/>
+              </w:rPr>
+              <w:tab/>
+            </w:r>
+            <w:r>
+              <w:rPr>
+                <w:noProof/>
+                <w:webHidden/>
+              </w:rPr>
+              <w:fldChar w:fldCharType="begin"/>
+            </w:r>
+            <w:r>
+              <w:rPr>
+                <w:noProof/>
+                <w:webHidden/>
+              </w:rPr>
+              <w:instrText xml:space="preserve"> PAGEREF _Toc37584805 \h </w:instrText>
+            </w:r>
+            <w:r>
+              <w:rPr>
+                <w:noProof/>
+                <w:webHidden/>
+              </w:rPr>
+            </w:r>
+            <w:r>
+              <w:rPr>
+                <w:noProof/>
+                <w:webHidden/>
+              </w:rPr>
+              <w:fldChar w:fldCharType="separate"/>
+            </w:r>
+            <w:r>
+              <w:rPr>
+                <w:noProof/>
+                <w:webHidden/>
+              </w:rPr>
+              <w:t>6</w:t>
+            </w:r>
+            <w:r>
+              <w:rPr>
+                <w:noProof/>
+                <w:webHidden/>
+              </w:rPr>
+              <w:fldChar w:fldCharType="end"/>
+            </w:r>
+          </w:hyperlink>
+        </w:p>
+        <w:p>
+          <w:pPr>
+            <w:pStyle w:val="TDC2"/>
+            <w:tabs>
+              <w:tab w:val="left" w:pos="880"/>
+              <w:tab w:val="right" w:leader="dot" w:pos="9350"/>
+            </w:tabs>
+            <w:rPr>
+              <w:noProof/>
+            </w:rPr>
+          </w:pPr>
+          <w:hyperlink w:anchor="_Toc37584806" w:history="1">
+            <w:r>
+              <w:rPr>
+                <w:rStyle w:val="Hipervnculo"/>
+                <w:rFonts w:ascii="Times New Roman" w:hAnsi="Times New Roman" w:cs="Times New Roman"/>
+                <w:noProof/>
+              </w:rPr>
+              <w:t>4.4</w:t>
+            </w:r>
+            <w:r>
+              <w:rPr>
+                <w:noProof/>
+              </w:rPr>
+              <w:tab/>
+            </w:r>
+            <w:r>
+              <w:rPr>
+                <w:rStyle w:val="Hipervnculo"/>
+                <w:rFonts w:ascii="Times New Roman" w:hAnsi="Times New Roman" w:cs="Times New Roman"/>
+                <w:noProof/>
+              </w:rPr>
+              <w:t>A tener en cuenta cuando usamos Árboles de Decisión</w:t>
+            </w:r>
+            <w:r>
+              <w:rPr>
+                <w:noProof/>
+                <w:webHidden/>
+              </w:rPr>
+              <w:tab/>
+            </w:r>
+            <w:r>
+              <w:rPr>
+                <w:noProof/>
+                <w:webHidden/>
+              </w:rPr>
+              <w:fldChar w:fldCharType="begin"/>
+            </w:r>
+            <w:r>
+              <w:rPr>
+                <w:noProof/>
+                <w:webHidden/>
+              </w:rPr>
+              <w:instrText xml:space="preserve"> PAGEREF _Toc37584806 \h </w:instrText>
+            </w:r>
+            <w:r>
+              <w:rPr>
+                <w:noProof/>
+                <w:webHidden/>
+              </w:rPr>
+            </w:r>
+            <w:r>
+              <w:rPr>
+                <w:noProof/>
+                <w:webHidden/>
+              </w:rPr>
+              <w:fldChar w:fldCharType="separate"/>
+            </w:r>
+            <w:r>
+              <w:rPr>
+                <w:noProof/>
+                <w:webHidden/>
+              </w:rPr>
+              <w:t>6</w:t>
+            </w:r>
+            <w:r>
+              <w:rPr>
+                <w:noProof/>
+                <w:webHidden/>
+              </w:rPr>
+              <w:fldChar w:fldCharType="end"/>
+            </w:r>
+          </w:hyperlink>
+        </w:p>
+        <w:p>
+          <w:pPr>
+            <w:pStyle w:val="TDC3"/>
+            <w:tabs>
+              <w:tab w:val="left" w:pos="1320"/>
+              <w:tab w:val="right" w:leader="dot" w:pos="9350"/>
+            </w:tabs>
+            <w:rPr>
+              <w:noProof/>
+            </w:rPr>
+          </w:pPr>
+          <w:hyperlink w:anchor="_Toc37584807" w:history="1">
+            <w:r>
+              <w:rPr>
+                <w:rStyle w:val="Hipervnculo"/>
+                <w:rFonts w:ascii="Times New Roman" w:hAnsi="Times New Roman" w:cs="Times New Roman"/>
+                <w:noProof/>
+              </w:rPr>
+              <w:t>4.4.1</w:t>
+            </w:r>
+            <w:r>
+              <w:rPr>
+                <w:noProof/>
+              </w:rPr>
+              <w:tab/>
+            </w:r>
+            <w:r>
+              <w:rPr>
+                <w:rStyle w:val="Hipervnculo"/>
+                <w:rFonts w:ascii="Times New Roman" w:hAnsi="Times New Roman" w:cs="Times New Roman"/>
+                <w:noProof/>
+              </w:rPr>
+              <w:t>Regularización</w:t>
+            </w:r>
+            <w:r>
+              <w:rPr>
+                <w:noProof/>
+                <w:webHidden/>
+              </w:rPr>
+              <w:tab/>
+            </w:r>
+            <w:r>
+              <w:rPr>
+                <w:noProof/>
+                <w:webHidden/>
+              </w:rPr>
+              <w:fldChar w:fldCharType="begin"/>
+            </w:r>
+            <w:r>
+              <w:rPr>
+                <w:noProof/>
+                <w:webHidden/>
+              </w:rPr>
+              <w:instrText xml:space="preserve"> PAGEREF _Toc37584807 \h </w:instrText>
+            </w:r>
+            <w:r>
+              <w:rPr>
+                <w:noProof/>
+                <w:webHidden/>
+              </w:rPr>
+            </w:r>
+            <w:r>
+              <w:rPr>
+                <w:noProof/>
+                <w:webHidden/>
+              </w:rPr>
+              <w:fldChar w:fldCharType="separate"/>
+            </w:r>
+            <w:r>
+              <w:rPr>
+                <w:noProof/>
+                <w:webHidden/>
+              </w:rPr>
+              <w:t>6</w:t>
+            </w:r>
+            <w:r>
+              <w:rPr>
+                <w:noProof/>
+                <w:webHidden/>
+              </w:rPr>
+              <w:fldChar w:fldCharType="end"/>
+            </w:r>
+          </w:hyperlink>
+        </w:p>
+        <w:p>
+          <w:pPr>
+            <w:pStyle w:val="TDC1"/>
+            <w:tabs>
+              <w:tab w:val="left" w:pos="440"/>
+              <w:tab w:val="right" w:leader="dot" w:pos="9350"/>
+            </w:tabs>
+            <w:rPr>
+              <w:noProof/>
+            </w:rPr>
+          </w:pPr>
+          <w:hyperlink w:anchor="_Toc37584808" w:history="1">
+            <w:r>
+              <w:rPr>
+                <w:rStyle w:val="Hipervnculo"/>
+                <w:rFonts w:ascii="Times New Roman" w:hAnsi="Times New Roman" w:cs="Times New Roman"/>
+                <w:noProof/>
+              </w:rPr>
+              <w:t>5</w:t>
+            </w:r>
+            <w:r>
+              <w:rPr>
+                <w:noProof/>
+              </w:rPr>
+              <w:tab/>
+            </w:r>
+            <w:r>
+              <w:rPr>
+                <w:rStyle w:val="Hipervnculo"/>
+                <w:rFonts w:ascii="Times New Roman" w:hAnsi="Times New Roman" w:cs="Times New Roman"/>
+                <w:noProof/>
+              </w:rPr>
+              <w:t>Bosques Aleatorios</w:t>
+            </w:r>
+            <w:r>
+              <w:rPr>
+                <w:noProof/>
+                <w:webHidden/>
+              </w:rPr>
+              <w:tab/>
+            </w:r>
+            <w:r>
+              <w:rPr>
+                <w:noProof/>
+                <w:webHidden/>
+              </w:rPr>
+              <w:fldChar w:fldCharType="begin"/>
+            </w:r>
+            <w:r>
+              <w:rPr>
+                <w:noProof/>
+                <w:webHidden/>
+              </w:rPr>
+              <w:instrText xml:space="preserve"> PAGEREF _Toc37584808 \h </w:instrText>
+            </w:r>
+            <w:r>
+              <w:rPr>
+                <w:noProof/>
+                <w:webHidden/>
+              </w:rPr>
+            </w:r>
+            <w:r>
+              <w:rPr>
+                <w:noProof/>
+                <w:webHidden/>
+              </w:rPr>
+              <w:fldChar w:fldCharType="separate"/>
+            </w:r>
+            <w:r>
+              <w:rPr>
+                <w:noProof/>
+                <w:webHidden/>
+              </w:rPr>
+              <w:t>7</w:t>
+            </w:r>
+            <w:r>
+              <w:rPr>
+                <w:noProof/>
+                <w:webHidden/>
+              </w:rPr>
+              <w:fldChar w:fldCharType="end"/>
+            </w:r>
+          </w:hyperlink>
+        </w:p>
+        <w:p>
+          <w:pPr>
+            <w:pStyle w:val="TDC2"/>
+            <w:tabs>
+              <w:tab w:val="left" w:pos="880"/>
+              <w:tab w:val="right" w:leader="dot" w:pos="9350"/>
+            </w:tabs>
+            <w:rPr>
+              <w:noProof/>
+            </w:rPr>
+          </w:pPr>
+          <w:hyperlink w:anchor="_Toc37584809" w:history="1">
+            <w:r>
+              <w:rPr>
+                <w:rStyle w:val="Hipervnculo"/>
+                <w:rFonts w:ascii="Times New Roman" w:hAnsi="Times New Roman" w:cs="Times New Roman"/>
+                <w:noProof/>
+              </w:rPr>
+              <w:t>5.1</w:t>
+            </w:r>
+            <w:r>
+              <w:rPr>
+                <w:noProof/>
+              </w:rPr>
+              <w:tab/>
+            </w:r>
+            <w:r>
+              <w:rPr>
+                <w:rStyle w:val="Hipervnculo"/>
+                <w:rFonts w:ascii="Times New Roman" w:hAnsi="Times New Roman" w:cs="Times New Roman"/>
+                <w:noProof/>
+              </w:rPr>
+              <w:t>Bosques Aleatorios Clasificación</w:t>
+            </w:r>
+            <w:r>
+              <w:rPr>
+                <w:noProof/>
+                <w:webHidden/>
+              </w:rPr>
+              <w:tab/>
+            </w:r>
+            <w:r>
+              <w:rPr>
+                <w:noProof/>
+                <w:webHidden/>
+              </w:rPr>
+              <w:fldChar w:fldCharType="begin"/>
+            </w:r>
+            <w:r>
+              <w:rPr>
+                <w:noProof/>
+                <w:webHidden/>
+              </w:rPr>
+              <w:instrText xml:space="preserve"> PAGEREF _Toc37584809 \h </w:instrText>
+            </w:r>
+            <w:r>
+              <w:rPr>
+                <w:noProof/>
+                <w:webHidden/>
+              </w:rPr>
+            </w:r>
+            <w:r>
+              <w:rPr>
+                <w:noProof/>
+                <w:webHidden/>
+              </w:rPr>
+              <w:fldChar w:fldCharType="separate"/>
+            </w:r>
+            <w:r>
+              <w:rPr>
+                <w:noProof/>
+                <w:webHidden/>
+              </w:rPr>
+              <w:t>7</w:t>
+            </w:r>
+            <w:r>
+              <w:rPr>
+                <w:noProof/>
+                <w:webHidden/>
+              </w:rPr>
+              <w:fldChar w:fldCharType="end"/>
+            </w:r>
+          </w:hyperlink>
+        </w:p>
+        <w:p>
+          <w:pPr>
+            <w:pStyle w:val="TDC2"/>
+            <w:tabs>
+              <w:tab w:val="left" w:pos="880"/>
+              <w:tab w:val="right" w:leader="dot" w:pos="9350"/>
+            </w:tabs>
+            <w:rPr>
+              <w:noProof/>
+            </w:rPr>
+          </w:pPr>
+          <w:hyperlink w:anchor="_Toc37584810" w:history="1">
+            <w:r>
+              <w:rPr>
+                <w:rStyle w:val="Hipervnculo"/>
+                <w:rFonts w:ascii="Times New Roman" w:hAnsi="Times New Roman" w:cs="Times New Roman"/>
+                <w:noProof/>
+              </w:rPr>
+              <w:t>5.2</w:t>
+            </w:r>
+            <w:r>
+              <w:rPr>
+                <w:noProof/>
+              </w:rPr>
+              <w:tab/>
+            </w:r>
+            <w:r>
+              <w:rPr>
+                <w:rStyle w:val="Hipervnculo"/>
+                <w:rFonts w:ascii="Times New Roman" w:hAnsi="Times New Roman" w:cs="Times New Roman"/>
+                <w:noProof/>
+              </w:rPr>
+              <w:t>¿Cómo funciona el algoritmo?</w:t>
+            </w:r>
+            <w:r>
+              <w:rPr>
+                <w:noProof/>
+                <w:webHidden/>
+              </w:rPr>
+              <w:tab/>
+            </w:r>
+            <w:r>
+              <w:rPr>
+                <w:noProof/>
+                <w:webHidden/>
+              </w:rPr>
+              <w:fldChar w:fldCharType="begin"/>
+            </w:r>
+            <w:r>
+              <w:rPr>
+                <w:noProof/>
+                <w:webHidden/>
+              </w:rPr>
+              <w:instrText xml:space="preserve"> PAGEREF _Toc37584810 \h </w:instrText>
+            </w:r>
+            <w:r>
+              <w:rPr>
+                <w:noProof/>
+                <w:webHidden/>
+              </w:rPr>
+            </w:r>
+            <w:r>
+              <w:rPr>
+                <w:noProof/>
+                <w:webHidden/>
+              </w:rPr>
+              <w:fldChar w:fldCharType="separate"/>
+            </w:r>
+            <w:r>
+              <w:rPr>
+                <w:noProof/>
+                <w:webHidden/>
+              </w:rPr>
+              <w:t>8</w:t>
+            </w:r>
+            <w:r>
+              <w:rPr>
+                <w:noProof/>
+                <w:webHidden/>
+              </w:rPr>
+              <w:fldChar w:fldCharType="end"/>
+            </w:r>
+          </w:hyperlink>
+        </w:p>
+        <w:p>
+          <w:pPr>
+            <w:pStyle w:val="TDC2"/>
+            <w:tabs>
+              <w:tab w:val="left" w:pos="880"/>
+              <w:tab w:val="right" w:leader="dot" w:pos="9350"/>
+            </w:tabs>
+            <w:rPr>
+              <w:noProof/>
+            </w:rPr>
+          </w:pPr>
+          <w:hyperlink w:anchor="_Toc37584811" w:history="1">
+            <w:r>
+              <w:rPr>
+                <w:rStyle w:val="Hipervnculo"/>
+                <w:rFonts w:ascii="Times New Roman" w:hAnsi="Times New Roman" w:cs="Times New Roman"/>
+                <w:noProof/>
+              </w:rPr>
+              <w:t>5.3</w:t>
+            </w:r>
+            <w:r>
+              <w:rPr>
+                <w:noProof/>
+              </w:rPr>
+              <w:tab/>
+            </w:r>
+            <w:r>
+              <w:rPr>
+                <w:rStyle w:val="Hipervnculo"/>
+                <w:rFonts w:ascii="Times New Roman" w:hAnsi="Times New Roman" w:cs="Times New Roman"/>
+                <w:noProof/>
+              </w:rPr>
+              <w:t>Importancia de las características</w:t>
+            </w:r>
+            <w:r>
+              <w:rPr>
+                <w:noProof/>
+                <w:webHidden/>
+              </w:rPr>
+              <w:tab/>
+            </w:r>
+            <w:r>
+              <w:rPr>
+                <w:noProof/>
+                <w:webHidden/>
+              </w:rPr>
+              <w:fldChar w:fldCharType="begin"/>
+            </w:r>
+            <w:r>
+              <w:rPr>
+                <w:noProof/>
+                <w:webHidden/>
+              </w:rPr>
+              <w:instrText xml:space="preserve"> PAGEREF _Toc37584811 \h </w:instrText>
+            </w:r>
+            <w:r>
+              <w:rPr>
+                <w:noProof/>
+                <w:webHidden/>
+              </w:rPr>
+            </w:r>
+            <w:r>
+              <w:rPr>
+                <w:noProof/>
+                <w:webHidden/>
+              </w:rPr>
+              <w:fldChar w:fldCharType="separate"/>
+            </w:r>
+            <w:r>
+              <w:rPr>
+                <w:noProof/>
+                <w:webHidden/>
+              </w:rPr>
+              <w:t>8</w:t>
+            </w:r>
+            <w:r>
+              <w:rPr>
+                <w:noProof/>
+                <w:webHidden/>
+              </w:rPr>
+              <w:fldChar w:fldCharType="end"/>
+            </w:r>
+          </w:hyperlink>
+        </w:p>
+        <w:p>
+          <w:pPr>
+            <w:pStyle w:val="TDC2"/>
+            <w:tabs>
+              <w:tab w:val="left" w:pos="880"/>
+              <w:tab w:val="right" w:leader="dot" w:pos="9350"/>
+            </w:tabs>
+            <w:rPr>
+              <w:noProof/>
+            </w:rPr>
+          </w:pPr>
+          <w:hyperlink w:anchor="_Toc37584812" w:history="1">
+            <w:r>
+              <w:rPr>
+                <w:rStyle w:val="Hipervnculo"/>
+                <w:rFonts w:ascii="Times New Roman" w:hAnsi="Times New Roman" w:cs="Times New Roman"/>
+                <w:noProof/>
+              </w:rPr>
+              <w:t>5.4</w:t>
+            </w:r>
+            <w:r>
+              <w:rPr>
+                <w:noProof/>
+              </w:rPr>
+              <w:tab/>
+            </w:r>
+            <w:r>
+              <w:rPr>
+                <w:rStyle w:val="Hipervnculo"/>
+                <w:rFonts w:ascii="Times New Roman" w:hAnsi="Times New Roman" w:cs="Times New Roman"/>
+                <w:noProof/>
+              </w:rPr>
+              <w:t>Bosques Aleatorios versus Árboles de Decisión</w:t>
+            </w:r>
+            <w:r>
+              <w:rPr>
+                <w:noProof/>
+                <w:webHidden/>
+              </w:rPr>
+              <w:tab/>
+            </w:r>
+            <w:r>
+              <w:rPr>
+                <w:noProof/>
+                <w:webHidden/>
+              </w:rPr>
+              <w:fldChar w:fldCharType="begin"/>
+            </w:r>
+            <w:r>
+              <w:rPr>
+                <w:noProof/>
+                <w:webHidden/>
+              </w:rPr>
+              <w:instrText xml:space="preserve"> PAGEREF _Toc37584812 \h </w:instrText>
+            </w:r>
+            <w:r>
+              <w:rPr>
+                <w:noProof/>
+                <w:webHidden/>
+              </w:rPr>
+            </w:r>
+            <w:r>
+              <w:rPr>
+                <w:noProof/>
+                <w:webHidden/>
+              </w:rPr>
+              <w:fldChar w:fldCharType="separate"/>
+            </w:r>
+            <w:r>
+              <w:rPr>
+                <w:noProof/>
+                <w:webHidden/>
+              </w:rPr>
+              <w:t>8</w:t>
+            </w:r>
+            <w:r>
+              <w:rPr>
+                <w:noProof/>
+                <w:webHidden/>
+              </w:rPr>
+              <w:fldChar w:fldCharType="end"/>
+            </w:r>
+          </w:hyperlink>
+        </w:p>
+        <w:p>
+          <w:pPr>
+            <w:pStyle w:val="TDC2"/>
+            <w:tabs>
+              <w:tab w:val="left" w:pos="880"/>
+              <w:tab w:val="right" w:leader="dot" w:pos="9350"/>
+            </w:tabs>
+            <w:rPr>
+              <w:noProof/>
+            </w:rPr>
+          </w:pPr>
+          <w:hyperlink w:anchor="_Toc37584813" w:history="1">
+            <w:r>
+              <w:rPr>
+                <w:rStyle w:val="Hipervnculo"/>
+                <w:rFonts w:ascii="Times New Roman" w:hAnsi="Times New Roman" w:cs="Times New Roman"/>
+                <w:noProof/>
+              </w:rPr>
+              <w:t>5.5</w:t>
+            </w:r>
+            <w:r>
+              <w:rPr>
+                <w:noProof/>
+              </w:rPr>
+              <w:tab/>
+            </w:r>
+            <w:r>
+              <w:rPr>
+                <w:rStyle w:val="Hipervnculo"/>
+                <w:rFonts w:ascii="Times New Roman" w:hAnsi="Times New Roman" w:cs="Times New Roman"/>
+                <w:noProof/>
+              </w:rPr>
+              <w:t>Ventajas</w:t>
+            </w:r>
+            <w:r>
+              <w:rPr>
+                <w:noProof/>
+                <w:webHidden/>
+              </w:rPr>
+              <w:tab/>
+            </w:r>
+            <w:r>
+              <w:rPr>
+                <w:noProof/>
+                <w:webHidden/>
+              </w:rPr>
+              <w:fldChar w:fldCharType="begin"/>
+            </w:r>
+            <w:r>
+              <w:rPr>
+                <w:noProof/>
+                <w:webHidden/>
+              </w:rPr>
+              <w:instrText xml:space="preserve"> PAGEREF _Toc37584813 \h </w:instrText>
+            </w:r>
+            <w:r>
+              <w:rPr>
+                <w:noProof/>
+                <w:webHidden/>
+              </w:rPr>
+            </w:r>
+            <w:r>
+              <w:rPr>
+                <w:noProof/>
+                <w:webHidden/>
+              </w:rPr>
+              <w:fldChar w:fldCharType="separate"/>
+            </w:r>
+            <w:r>
+              <w:rPr>
+                <w:noProof/>
+                <w:webHidden/>
+              </w:rPr>
+              <w:t>8</w:t>
+            </w:r>
+            <w:r>
+              <w:rPr>
+                <w:noProof/>
+                <w:webHidden/>
+              </w:rPr>
+              <w:fldChar w:fldCharType="end"/>
+            </w:r>
+          </w:hyperlink>
+        </w:p>
+        <w:p>
+          <w:pPr>
+            <w:pStyle w:val="TDC2"/>
+            <w:tabs>
+              <w:tab w:val="left" w:pos="880"/>
+              <w:tab w:val="right" w:leader="dot" w:pos="9350"/>
+            </w:tabs>
+            <w:rPr>
+              <w:noProof/>
+            </w:rPr>
+          </w:pPr>
+          <w:hyperlink w:anchor="_Toc37584814" w:history="1">
+            <w:r>
+              <w:rPr>
+                <w:rStyle w:val="Hipervnculo"/>
+                <w:rFonts w:ascii="Times New Roman" w:hAnsi="Times New Roman" w:cs="Times New Roman"/>
+                <w:noProof/>
+              </w:rPr>
+              <w:t>5.6</w:t>
+            </w:r>
+            <w:r>
+              <w:rPr>
+                <w:noProof/>
+              </w:rPr>
+              <w:tab/>
+            </w:r>
+            <w:r>
+              <w:rPr>
+                <w:rStyle w:val="Hipervnculo"/>
+                <w:rFonts w:ascii="Times New Roman" w:hAnsi="Times New Roman" w:cs="Times New Roman"/>
+                <w:noProof/>
+              </w:rPr>
+              <w:t>Desventajas</w:t>
+            </w:r>
+            <w:r>
+              <w:rPr>
+                <w:noProof/>
+                <w:webHidden/>
+              </w:rPr>
+              <w:tab/>
+            </w:r>
+            <w:r>
+              <w:rPr>
+                <w:noProof/>
+                <w:webHidden/>
+              </w:rPr>
+              <w:fldChar w:fldCharType="begin"/>
+            </w:r>
+            <w:r>
+              <w:rPr>
+                <w:noProof/>
+                <w:webHidden/>
+              </w:rPr>
+              <w:instrText xml:space="preserve"> PAGEREF _Toc37584814 \h </w:instrText>
+            </w:r>
+            <w:r>
+              <w:rPr>
+                <w:noProof/>
+                <w:webHidden/>
+              </w:rPr>
+            </w:r>
+            <w:r>
+              <w:rPr>
+                <w:noProof/>
+                <w:webHidden/>
+              </w:rPr>
+              <w:fldChar w:fldCharType="separate"/>
+            </w:r>
+            <w:r>
+              <w:rPr>
+                <w:noProof/>
+                <w:webHidden/>
+              </w:rPr>
+              <w:t>9</w:t>
+            </w:r>
+            <w:r>
+              <w:rPr>
+                <w:noProof/>
+                <w:webHidden/>
+              </w:rPr>
+              <w:fldChar w:fldCharType="end"/>
+            </w:r>
+          </w:hyperlink>
+        </w:p>
+        <w:p>
+          <w:pPr>
+            <w:pStyle w:val="TDC1"/>
+            <w:tabs>
+              <w:tab w:val="left" w:pos="440"/>
+              <w:tab w:val="right" w:leader="dot" w:pos="9350"/>
+            </w:tabs>
+            <w:rPr>
+              <w:noProof/>
+            </w:rPr>
+          </w:pPr>
+          <w:hyperlink w:anchor="_Toc37584815" w:history="1">
+            <w:r>
+              <w:rPr>
+                <w:rStyle w:val="Hipervnculo"/>
+                <w:rFonts w:ascii="Times New Roman" w:hAnsi="Times New Roman" w:cs="Times New Roman"/>
+                <w:noProof/>
+              </w:rPr>
+              <w:t>6</w:t>
+            </w:r>
+            <w:r>
+              <w:rPr>
+                <w:noProof/>
+              </w:rPr>
+              <w:tab/>
+            </w:r>
+            <w:r>
+              <w:rPr>
+                <w:rStyle w:val="Hipervnculo"/>
+                <w:rFonts w:ascii="Times New Roman" w:hAnsi="Times New Roman" w:cs="Times New Roman"/>
+                <w:noProof/>
+              </w:rPr>
+              <w:t>Los Roles y Responsabilidades</w:t>
+            </w:r>
+            <w:r>
+              <w:rPr>
+                <w:noProof/>
+                <w:webHidden/>
+              </w:rPr>
+              <w:tab/>
+            </w:r>
+            <w:r>
+              <w:rPr>
+                <w:noProof/>
+                <w:webHidden/>
+              </w:rPr>
+              <w:fldChar w:fldCharType="begin"/>
+            </w:r>
+            <w:r>
+              <w:rPr>
+                <w:noProof/>
+                <w:webHidden/>
+              </w:rPr>
+              <w:instrText xml:space="preserve"> PAGEREF _Toc37584815 \h </w:instrText>
+            </w:r>
+            <w:r>
+              <w:rPr>
+                <w:noProof/>
+                <w:webHidden/>
+              </w:rPr>
+            </w:r>
+            <w:r>
+              <w:rPr>
+                <w:noProof/>
+                <w:webHidden/>
+              </w:rPr>
+              <w:fldChar w:fldCharType="separate"/>
+            </w:r>
+            <w:r>
+              <w:rPr>
+                <w:noProof/>
+                <w:webHidden/>
+              </w:rPr>
+              <w:t>9</w:t>
+            </w:r>
+            <w:r>
+              <w:rPr>
+                <w:noProof/>
+                <w:webHidden/>
+              </w:rPr>
+              <w:fldChar w:fldCharType="end"/>
+            </w:r>
+          </w:hyperlink>
+        </w:p>
+        <w:p>
+          <w:pPr>
+            <w:pStyle w:val="TDC1"/>
+            <w:tabs>
+              <w:tab w:val="left" w:pos="440"/>
+              <w:tab w:val="right" w:leader="dot" w:pos="9350"/>
+            </w:tabs>
+            <w:rPr>
+              <w:noProof/>
+            </w:rPr>
+          </w:pPr>
+          <w:hyperlink w:anchor="_Toc37584816" w:history="1">
+            <w:r>
+              <w:rPr>
+                <w:rStyle w:val="Hipervnculo"/>
+                <w:rFonts w:ascii="Times New Roman" w:hAnsi="Times New Roman" w:cs="Times New Roman"/>
+                <w:noProof/>
+              </w:rPr>
+              <w:t>7</w:t>
+            </w:r>
+            <w:r>
+              <w:rPr>
+                <w:noProof/>
+              </w:rPr>
+              <w:tab/>
+            </w:r>
+            <w:r>
+              <w:rPr>
+                <w:rStyle w:val="Hipervnculo"/>
+                <w:rFonts w:ascii="Times New Roman" w:hAnsi="Times New Roman" w:cs="Times New Roman"/>
+                <w:noProof/>
+              </w:rPr>
+              <w:t>Reuniones y Discusiones Sobre El Proyecto A Desarrollar</w:t>
+            </w:r>
+            <w:r>
+              <w:rPr>
+                <w:noProof/>
+                <w:webHidden/>
+              </w:rPr>
+              <w:tab/>
+            </w:r>
+            <w:r>
+              <w:rPr>
+                <w:noProof/>
+                <w:webHidden/>
+              </w:rPr>
+              <w:fldChar w:fldCharType="begin"/>
+            </w:r>
+            <w:r>
+              <w:rPr>
+                <w:noProof/>
+                <w:webHidden/>
+              </w:rPr>
+              <w:instrText xml:space="preserve"> PAGEREF _Toc37584816 \h </w:instrText>
+            </w:r>
+            <w:r>
+              <w:rPr>
+                <w:noProof/>
+                <w:webHidden/>
+              </w:rPr>
+            </w:r>
+            <w:r>
+              <w:rPr>
+                <w:noProof/>
+                <w:webHidden/>
+              </w:rPr>
+              <w:fldChar w:fldCharType="separate"/>
+            </w:r>
+            <w:r>
+              <w:rPr>
+                <w:noProof/>
+                <w:webHidden/>
+              </w:rPr>
+              <w:t>10</w:t>
+            </w:r>
+            <w:r>
+              <w:rPr>
+                <w:noProof/>
+                <w:webHidden/>
+              </w:rPr>
+              <w:fldChar w:fldCharType="end"/>
+            </w:r>
+          </w:hyperlink>
+        </w:p>
+        <w:p>
           <w:r>
             <w:rPr>
               <w:b/>
@@ -649,26 +2408,6 @@
     <w:p/>
     <w:p/>
     <w:p/>
-    <w:p/>
-    <w:p/>
-    <w:p/>
-    <w:p/>
-    <w:p/>
-    <w:p/>
-    <w:p/>
-    <w:p/>
-    <w:p/>
-    <w:p/>
-    <w:p/>
-    <w:p/>
-    <w:p/>
-    <w:p/>
-    <w:p/>
-    <w:p/>
-    <w:p/>
-    <w:p/>
-    <w:p/>
-    <w:p/>
     <w:p>
       <w:pPr>
         <w:pStyle w:val="Ttulo1"/>
@@ -679,6 +2418,7 @@
           <w:szCs w:val="28"/>
         </w:rPr>
       </w:pPr>
+      <w:bookmarkStart w:id="0" w:name="_Toc37584796"/>
       <w:r>
         <w:rPr>
           <w:rFonts w:ascii="Times New Roman" w:hAnsi="Times New Roman" w:cs="Times New Roman"/>
@@ -688,6 +2428,7 @@
         <w:lastRenderedPageBreak/>
         <w:t>INTRODUCCION</w:t>
       </w:r>
+      <w:bookmarkEnd w:id="0"/>
     </w:p>
     <w:p/>
     <w:p/>
@@ -727,6 +2468,7 @@
           <w:szCs w:val="28"/>
         </w:rPr>
       </w:pPr>
+      <w:bookmarkStart w:id="1" w:name="_Toc37584797"/>
       <w:r>
         <w:rPr>
           <w:rFonts w:ascii="Times New Roman" w:hAnsi="Times New Roman" w:cs="Times New Roman"/>
@@ -736,6 +2478,7 @@
         <w:lastRenderedPageBreak/>
         <w:t>OBJETIVOS</w:t>
       </w:r>
+      <w:bookmarkEnd w:id="1"/>
     </w:p>
     <w:p/>
     <w:p/>
@@ -775,6 +2518,7 @@
           <w:szCs w:val="28"/>
         </w:rPr>
       </w:pPr>
+      <w:bookmarkStart w:id="2" w:name="_Toc37584798"/>
       <w:r>
         <w:rPr>
           <w:rFonts w:ascii="Times New Roman" w:hAnsi="Times New Roman" w:cs="Times New Roman"/>
@@ -838,6 +2582,7 @@
         </w:rPr>
         <w:t>))</w:t>
       </w:r>
+      <w:bookmarkEnd w:id="2"/>
     </w:p>
     <w:p>
       <w:pPr>
@@ -870,6 +2615,7 @@
           <w:szCs w:val="24"/>
         </w:rPr>
       </w:pPr>
+      <w:bookmarkStart w:id="3" w:name="_Toc37584799"/>
       <w:r>
         <w:rPr>
           <w:rFonts w:ascii="Times New Roman" w:hAnsi="Times New Roman" w:cs="Times New Roman"/>
@@ -878,6 +2624,7 @@
         </w:rPr>
         <w:t>Construcción de un árbol de decisión</w:t>
       </w:r>
+      <w:bookmarkEnd w:id="3"/>
     </w:p>
     <w:p>
       <w:pPr>
@@ -889,9 +2636,11 @@
         <w:pStyle w:val="Ttulo3"/>
         <w:spacing w:line="240" w:lineRule="auto"/>
       </w:pPr>
+      <w:bookmarkStart w:id="4" w:name="_Toc37584800"/>
       <w:r>
         <w:t>Elementos</w:t>
       </w:r>
+      <w:bookmarkEnd w:id="4"/>
     </w:p>
     <w:p>
       <w:pPr>
@@ -1078,6 +2827,7 @@
           <w:rFonts w:ascii="Times New Roman" w:hAnsi="Times New Roman" w:cs="Times New Roman"/>
         </w:rPr>
       </w:pPr>
+      <w:bookmarkStart w:id="5" w:name="_Toc37584801"/>
       <w:r>
         <w:rPr>
           <w:rStyle w:val="mw-headline"/>
@@ -1085,6 +2835,7 @@
         </w:rPr>
         <w:t>Conceptos</w:t>
       </w:r>
+      <w:bookmarkEnd w:id="5"/>
     </w:p>
     <w:p>
       <w:pPr>
@@ -1740,6 +3491,7 @@
           <w:szCs w:val="24"/>
         </w:rPr>
       </w:pPr>
+      <w:bookmarkStart w:id="6" w:name="_Toc37584802"/>
       <w:r>
         <w:rPr>
           <w:rFonts w:ascii="Times New Roman" w:hAnsi="Times New Roman" w:cs="Times New Roman"/>
@@ -1748,6 +3500,7 @@
         </w:rPr>
         <w:t>Ventajas y desventajas</w:t>
       </w:r>
+      <w:bookmarkEnd w:id="6"/>
     </w:p>
     <w:p/>
     <w:p>
@@ -1758,12 +3511,14 @@
           <w:color w:val="2E74B5" w:themeColor="accent1" w:themeShade="BF"/>
         </w:rPr>
       </w:pPr>
+      <w:bookmarkStart w:id="7" w:name="_Toc37584803"/>
       <w:r>
         <w:rPr>
           <w:rFonts w:ascii="Times New Roman" w:hAnsi="Times New Roman" w:cs="Times New Roman"/>
         </w:rPr>
         <w:t>Ventajas</w:t>
       </w:r>
+      <w:bookmarkEnd w:id="7"/>
     </w:p>
     <w:p>
       <w:pPr>
@@ -1823,16 +3578,7 @@
           <w:sz w:val="24"/>
           <w:szCs w:val="24"/>
         </w:rPr>
-        <w:t>Útil</w:t>
-      </w:r>
-      <w:r>
-        <w:rPr>
-          <w:rFonts w:ascii="Times New Roman" w:hAnsi="Times New Roman" w:cs="Times New Roman"/>
-          <w:spacing w:val="3"/>
-          <w:sz w:val="24"/>
-          <w:szCs w:val="24"/>
-        </w:rPr>
-        <w:t xml:space="preserve"> en exploración de </w:t>
+        <w:t xml:space="preserve">Útil en exploración de </w:t>
       </w:r>
       <w:r>
         <w:rPr>
@@ -1958,12 +3704,14 @@
           <w:rFonts w:ascii="Times New Roman" w:hAnsi="Times New Roman" w:cs="Times New Roman"/>
         </w:rPr>
       </w:pPr>
+      <w:bookmarkStart w:id="8" w:name="_Toc37584804"/>
       <w:r>
         <w:rPr>
           <w:rFonts w:ascii="Times New Roman" w:hAnsi="Times New Roman" w:cs="Times New Roman"/>
         </w:rPr>
         <w:t>Desventajas</w:t>
       </w:r>
+      <w:bookmarkEnd w:id="8"/>
     </w:p>
     <w:p>
       <w:pPr>
@@ -2126,25 +3874,7 @@
           <w:sz w:val="24"/>
           <w:szCs w:val="24"/>
         </w:rPr>
-        <w:t xml:space="preserve">Inestabilidad: un pequeño cambio en los datos puede modificar ampliamente la estructura del árbol. Por lo </w:t>
-      </w:r>
-      <w:r>
-        <w:rPr>
-          <w:rFonts w:ascii="Times New Roman" w:hAnsi="Times New Roman" w:cs="Times New Roman"/>
-          <w:spacing w:val="3"/>
-          <w:sz w:val="24"/>
-          <w:szCs w:val="24"/>
-        </w:rPr>
-        <w:t>tanto,</w:t>
-      </w:r>
-      <w:r>
-        <w:rPr>
-          <w:rFonts w:ascii="Times New Roman" w:hAnsi="Times New Roman" w:cs="Times New Roman"/>
-          <w:spacing w:val="3"/>
-          <w:sz w:val="24"/>
-          <w:szCs w:val="24"/>
-        </w:rPr>
-        <w:t xml:space="preserve"> la interpretación no es tan directa como parece.</w:t>
+        <w:t>Inestabilidad: un pequeño cambio en los datos puede modificar ampliamente la estructura del árbol. Por lo tanto, la interpretación no es tan directa como parece.</w:t>
       </w:r>
     </w:p>
     <w:p>
@@ -2199,8 +3929,18 @@
           <w:szCs w:val="24"/>
         </w:rPr>
         <w:lastRenderedPageBreak/>
-        <w:t> ¿Cómo decide un árbol donde ramificarse?</w:t>
-      </w:r>
+        <w:t> </w:t>
+      </w:r>
+      <w:bookmarkStart w:id="9" w:name="_Toc37584805"/>
+      <w:r>
+        <w:rPr>
+          <w:rFonts w:ascii="Times New Roman" w:hAnsi="Times New Roman" w:cs="Times New Roman"/>
+          <w:sz w:val="24"/>
+          <w:szCs w:val="24"/>
+        </w:rPr>
+        <w:t>¿Cómo decide un árbol donde ramificarse?</w:t>
+      </w:r>
+      <w:bookmarkEnd w:id="9"/>
     </w:p>
     <w:p>
       <w:pPr>
@@ -2434,6 +4174,7 @@
           <w:szCs w:val="24"/>
         </w:rPr>
       </w:pPr>
+      <w:bookmarkStart w:id="10" w:name="_Toc37584806"/>
       <w:r>
         <w:rPr>
           <w:rFonts w:ascii="Times New Roman" w:hAnsi="Times New Roman" w:cs="Times New Roman"/>
@@ -2442,6 +4183,7 @@
         </w:rPr>
         <w:t>A tener en cuenta cuando usamos Árboles de Decisión</w:t>
       </w:r>
+      <w:bookmarkEnd w:id="10"/>
     </w:p>
     <w:p/>
     <w:p>
@@ -2451,12 +4193,14 @@
           <w:rFonts w:ascii="Times New Roman" w:hAnsi="Times New Roman" w:cs="Times New Roman"/>
         </w:rPr>
       </w:pPr>
+      <w:bookmarkStart w:id="11" w:name="_Toc37584807"/>
       <w:r>
         <w:rPr>
           <w:rFonts w:ascii="Times New Roman" w:hAnsi="Times New Roman" w:cs="Times New Roman"/>
         </w:rPr>
         <w:t>Regularización</w:t>
       </w:r>
+      <w:bookmarkEnd w:id="11"/>
     </w:p>
     <w:p>
       <w:pPr>
@@ -2769,18 +4513,8 @@
           <w:sz w:val="24"/>
           <w:szCs w:val="24"/>
         </w:rPr>
-        <w:t xml:space="preserve">: número mínimo de muestras necesarias antes de dividir este nodo. También se puede expresar en </w:t>
-      </w:r>
-      <w:proofErr w:type="spellStart"/>
-      <w:r>
-        <w:rPr>
-          <w:rFonts w:ascii="Times New Roman" w:hAnsi="Times New Roman" w:cs="Times New Roman"/>
-          <w:sz w:val="24"/>
-          <w:szCs w:val="24"/>
-        </w:rPr>
-        <w:t>porcentaje.</w:t>
-      </w:r>
-      <w:proofErr w:type="spellEnd"/>
+        <w:t>: número mínimo de muestras necesarias antes de dividir este nodo. También se puede expresar en porcentaje.</w:t>
+      </w:r>
     </w:p>
     <w:p>
       <w:pPr>
@@ -2815,18 +4549,8 @@
           <w:sz w:val="24"/>
           <w:szCs w:val="24"/>
         </w:rPr>
-        <w:t xml:space="preserve">: número mínimo de muestras que debe haber en un nodo final (hoja). También se puede expresar en </w:t>
-      </w:r>
-      <w:proofErr w:type="spellStart"/>
-      <w:r>
-        <w:rPr>
-          <w:rFonts w:ascii="Times New Roman" w:hAnsi="Times New Roman" w:cs="Times New Roman"/>
-          <w:sz w:val="24"/>
-          <w:szCs w:val="24"/>
-        </w:rPr>
-        <w:t>porcentaje.</w:t>
-      </w:r>
-      <w:proofErr w:type="spellEnd"/>
+        <w:t>: número mínimo de muestras que debe haber en un nodo final (hoja). También se puede expresar en porcentaje.</w:t>
+      </w:r>
     </w:p>
     <w:p>
       <w:pPr>
@@ -2976,6 +4700,7 @@
           <w:szCs w:val="28"/>
         </w:rPr>
       </w:pPr>
+      <w:bookmarkStart w:id="12" w:name="_Toc37584808"/>
       <w:r>
         <w:rPr>
           <w:rFonts w:ascii="Times New Roman" w:hAnsi="Times New Roman" w:cs="Times New Roman"/>
@@ -2985,6 +4710,7 @@
         <w:lastRenderedPageBreak/>
         <w:t>Bosques Aleatorios</w:t>
       </w:r>
+      <w:bookmarkEnd w:id="12"/>
     </w:p>
     <w:p/>
     <w:p>
@@ -3084,6 +4810,7 @@
           <w:szCs w:val="24"/>
         </w:rPr>
       </w:pPr>
+      <w:bookmarkStart w:id="13" w:name="_Toc37584809"/>
       <w:r>
         <w:rPr>
           <w:rFonts w:ascii="Times New Roman" w:hAnsi="Times New Roman" w:cs="Times New Roman"/>
@@ -3092,6 +4819,7 @@
         </w:rPr>
         <w:t>Bosques Aleatorios Clasificación</w:t>
       </w:r>
+      <w:bookmarkEnd w:id="13"/>
     </w:p>
     <w:p/>
     <w:p>
@@ -3121,6 +4849,7 @@
           <w:szCs w:val="24"/>
         </w:rPr>
       </w:pPr>
+      <w:bookmarkStart w:id="14" w:name="_Toc37584810"/>
       <w:r>
         <w:rPr>
           <w:rFonts w:ascii="Times New Roman" w:hAnsi="Times New Roman" w:cs="Times New Roman"/>
@@ -3129,6 +4858,7 @@
         </w:rPr>
         <w:t>¿Cómo funciona el algoritmo?</w:t>
       </w:r>
+      <w:bookmarkEnd w:id="14"/>
     </w:p>
     <w:p>
       <w:pPr>
@@ -3221,6 +4951,7 @@
           <w:szCs w:val="24"/>
         </w:rPr>
       </w:pPr>
+      <w:bookmarkStart w:id="15" w:name="_Toc37584811"/>
       <w:r>
         <w:rPr>
           <w:rFonts w:ascii="Times New Roman" w:hAnsi="Times New Roman" w:cs="Times New Roman"/>
@@ -3229,6 +4960,7 @@
         </w:rPr>
         <w:t>Importancia de las características</w:t>
       </w:r>
+      <w:bookmarkEnd w:id="15"/>
     </w:p>
     <w:p>
       <w:pPr>
@@ -3276,6 +5008,7 @@
           <w:szCs w:val="24"/>
         </w:rPr>
       </w:pPr>
+      <w:bookmarkStart w:id="16" w:name="_Toc37584812"/>
       <w:r>
         <w:rPr>
           <w:rFonts w:ascii="Times New Roman" w:hAnsi="Times New Roman" w:cs="Times New Roman"/>
@@ -3285,6 +5018,7 @@
         <w:lastRenderedPageBreak/>
         <w:t>Bosques Aleatorios versus Árboles de Decisión</w:t>
       </w:r>
+      <w:bookmarkEnd w:id="16"/>
     </w:p>
     <w:p/>
     <w:p>
@@ -3413,6 +5147,7 @@
           <w:szCs w:val="24"/>
         </w:rPr>
       </w:pPr>
+      <w:bookmarkStart w:id="17" w:name="_Toc37584813"/>
       <w:r>
         <w:rPr>
           <w:rFonts w:ascii="Times New Roman" w:hAnsi="Times New Roman" w:cs="Times New Roman"/>
@@ -3421,6 +5156,7 @@
         </w:rPr>
         <w:t>Ventajas</w:t>
       </w:r>
+      <w:bookmarkEnd w:id="17"/>
     </w:p>
     <w:p/>
     <w:p>
@@ -3615,6 +5351,7 @@
           <w:szCs w:val="24"/>
         </w:rPr>
       </w:pPr>
+      <w:bookmarkStart w:id="18" w:name="_Toc37584814"/>
       <w:r>
         <w:rPr>
           <w:rFonts w:ascii="Times New Roman" w:hAnsi="Times New Roman" w:cs="Times New Roman"/>
@@ -3623,6 +5360,7 @@
         </w:rPr>
         <w:t>Desventajas</w:t>
       </w:r>
+      <w:bookmarkEnd w:id="18"/>
     </w:p>
     <w:p/>
     <w:p>
@@ -3704,6 +5442,7 @@
           <w:szCs w:val="28"/>
         </w:rPr>
       </w:pPr>
+      <w:bookmarkStart w:id="19" w:name="_Toc37584815"/>
       <w:r>
         <w:rPr>
           <w:rFonts w:ascii="Times New Roman" w:hAnsi="Times New Roman" w:cs="Times New Roman"/>
@@ -3721,6 +5460,7 @@
         </w:rPr>
         <w:t>esponsabilidades</w:t>
       </w:r>
+      <w:bookmarkEnd w:id="19"/>
     </w:p>
     <w:p/>
     <w:tbl>
@@ -3920,15 +5660,7 @@
                 <w:sz w:val="24"/>
                 <w:szCs w:val="24"/>
               </w:rPr>
-              <w:t>Investigación</w:t>
-            </w:r>
-            <w:r>
-              <w:rPr>
-                <w:rFonts w:ascii="Times New Roman" w:hAnsi="Times New Roman" w:cs="Times New Roman"/>
-                <w:sz w:val="24"/>
-                <w:szCs w:val="24"/>
-              </w:rPr>
-              <w:t xml:space="preserve"> del tema correspondiente, y aportar con ejemplo de un </w:t>
+              <w:t xml:space="preserve">Investigación del tema correspondiente, y aportar con ejemplo de un </w:t>
             </w:r>
             <w:proofErr w:type="spellStart"/>
             <w:r>
@@ -4050,15 +5782,7 @@
                 <w:sz w:val="24"/>
                 <w:szCs w:val="24"/>
               </w:rPr>
-              <w:t>Investigación</w:t>
-            </w:r>
-            <w:r>
-              <w:rPr>
-                <w:rFonts w:ascii="Times New Roman" w:hAnsi="Times New Roman" w:cs="Times New Roman"/>
-                <w:sz w:val="24"/>
-                <w:szCs w:val="24"/>
-              </w:rPr>
-              <w:t xml:space="preserve"> del tema correspondiente, y aportar con ejemplo de un </w:t>
+              <w:t xml:space="preserve">Investigación del tema correspondiente, y aportar con ejemplo de un </w:t>
             </w:r>
             <w:proofErr w:type="spellStart"/>
             <w:r>
@@ -4127,15 +5851,7 @@
                 <w:sz w:val="24"/>
                 <w:szCs w:val="24"/>
               </w:rPr>
-              <w:t>Investigación</w:t>
-            </w:r>
-            <w:r>
-              <w:rPr>
-                <w:rFonts w:ascii="Times New Roman" w:hAnsi="Times New Roman" w:cs="Times New Roman"/>
-                <w:sz w:val="24"/>
-                <w:szCs w:val="24"/>
-              </w:rPr>
-              <w:t xml:space="preserve"> del tema correspondiente, y aportar con ejemplo de un </w:t>
+              <w:t xml:space="preserve">Investigación del tema correspondiente, y aportar con ejemplo de un </w:t>
             </w:r>
             <w:proofErr w:type="spellStart"/>
             <w:r>
@@ -4226,15 +5942,7 @@
                 <w:sz w:val="24"/>
                 <w:szCs w:val="24"/>
               </w:rPr>
-              <w:t>Investigación</w:t>
-            </w:r>
-            <w:r>
-              <w:rPr>
-                <w:rFonts w:ascii="Times New Roman" w:hAnsi="Times New Roman" w:cs="Times New Roman"/>
-                <w:sz w:val="24"/>
-                <w:szCs w:val="24"/>
-              </w:rPr>
-              <w:t xml:space="preserve"> del tema correspondiente, y aportar con ejemplo de un </w:t>
+              <w:t xml:space="preserve">Investigación del tema correspondiente, y aportar con ejemplo de un </w:t>
             </w:r>
             <w:proofErr w:type="spellStart"/>
             <w:r>
@@ -4343,6 +6051,7 @@
           <w:szCs w:val="28"/>
         </w:rPr>
       </w:pPr>
+      <w:bookmarkStart w:id="20" w:name="_Toc37584816"/>
       <w:r>
         <w:rPr>
           <w:rFonts w:ascii="Times New Roman" w:hAnsi="Times New Roman" w:cs="Times New Roman"/>
@@ -4359,6 +6068,13 @@
           <w:szCs w:val="28"/>
         </w:rPr>
         <w:t>esarrollar</w:t>
+      </w:r>
+      <w:bookmarkEnd w:id="20"/>
+    </w:p>
+    <w:p/>
+    <w:p>
+      <w:r>
+        <w:t>Nota: (*) Significa asistió a la reunión.</w:t>
       </w:r>
     </w:p>
     <w:p/>
@@ -4369,13 +6085,14 @@
         <w:tblLook w:val="04A0" w:firstRow="1" w:lastRow="0" w:firstColumn="1" w:lastColumn="0" w:noHBand="0" w:noVBand="1"/>
       </w:tblPr>
       <w:tblGrid>
-        <w:gridCol w:w="4675"/>
-        <w:gridCol w:w="4675"/>
+        <w:gridCol w:w="3252"/>
+        <w:gridCol w:w="2794"/>
+        <w:gridCol w:w="3304"/>
       </w:tblGrid>
       <w:tr>
         <w:tc>
           <w:tcPr>
-            <w:tcW w:w="4675" w:type="dxa"/>
+            <w:tcW w:w="3252" w:type="dxa"/>
           </w:tcPr>
           <w:p>
             <w:pPr>
@@ -4388,7 +6105,20 @@
         </w:tc>
         <w:tc>
           <w:tcPr>
-            <w:tcW w:w="4675" w:type="dxa"/>
+            <w:tcW w:w="2794" w:type="dxa"/>
+          </w:tcPr>
+          <w:p>
+            <w:pPr>
+              <w:jc w:val="center"/>
+            </w:pPr>
+            <w:r>
+              <w:t xml:space="preserve">Asistencia </w:t>
+            </w:r>
+          </w:p>
+        </w:tc>
+        <w:tc>
+          <w:tcPr>
+            <w:tcW w:w="3304" w:type="dxa"/>
           </w:tcPr>
           <w:p>
             <w:pPr>
@@ -4403,7 +6133,7 @@
       <w:tr>
         <w:tc>
           <w:tcPr>
-            <w:tcW w:w="4675" w:type="dxa"/>
+            <w:tcW w:w="3252" w:type="dxa"/>
           </w:tcPr>
           <w:p>
             <w:r>
@@ -4415,13 +6145,139 @@
             </w:r>
             <w:proofErr w:type="spellEnd"/>
             <w:r>
-              <w:t>(6 de abril)</w:t>
+              <w:t>(6 de abril 2020)</w:t>
             </w:r>
           </w:p>
         </w:tc>
         <w:tc>
           <w:tcPr>
-            <w:tcW w:w="4675" w:type="dxa"/>
+            <w:tcW w:w="2794" w:type="dxa"/>
+          </w:tcPr>
+          <w:tbl>
+            <w:tblPr>
+              <w:tblStyle w:val="Tablaconcuadrcula"/>
+              <w:tblpPr w:leftFromText="141" w:rightFromText="141" w:tblpY="419"/>
+              <w:tblOverlap w:val="never"/>
+              <w:tblW w:w="0" w:type="auto"/>
+              <w:tblLook w:val="04A0" w:firstRow="1" w:lastRow="0" w:firstColumn="1" w:lastColumn="0" w:noHBand="0" w:noVBand="1"/>
+            </w:tblPr>
+            <w:tblGrid>
+              <w:gridCol w:w="513"/>
+              <w:gridCol w:w="513"/>
+              <w:gridCol w:w="514"/>
+              <w:gridCol w:w="514"/>
+              <w:gridCol w:w="514"/>
+            </w:tblGrid>
+            <w:tr>
+              <w:tc>
+                <w:tcPr>
+                  <w:tcW w:w="513" w:type="dxa"/>
+                </w:tcPr>
+                <w:p>
+                  <w:r>
+                    <w:t>M</w:t>
+                  </w:r>
+                </w:p>
+              </w:tc>
+              <w:tc>
+                <w:tcPr>
+                  <w:tcW w:w="513" w:type="dxa"/>
+                </w:tcPr>
+                <w:p>
+                  <w:r>
+                    <w:t>A</w:t>
+                  </w:r>
+                </w:p>
+              </w:tc>
+              <w:tc>
+                <w:tcPr>
+                  <w:tcW w:w="514" w:type="dxa"/>
+                </w:tcPr>
+                <w:p>
+                  <w:r>
+                    <w:t>G</w:t>
+                  </w:r>
+                </w:p>
+              </w:tc>
+              <w:tc>
+                <w:tcPr>
+                  <w:tcW w:w="514" w:type="dxa"/>
+                </w:tcPr>
+                <w:p>
+                  <w:r>
+                    <w:t>C</w:t>
+                  </w:r>
+                </w:p>
+              </w:tc>
+              <w:tc>
+                <w:tcPr>
+                  <w:tcW w:w="514" w:type="dxa"/>
+                </w:tcPr>
+                <w:p>
+                  <w:r>
+                    <w:t>L</w:t>
+                  </w:r>
+                </w:p>
+              </w:tc>
+            </w:tr>
+            <w:tr>
+              <w:tc>
+                <w:tcPr>
+                  <w:tcW w:w="513" w:type="dxa"/>
+                </w:tcPr>
+                <w:p>
+                  <w:r>
+                    <w:t>*</w:t>
+                  </w:r>
+                </w:p>
+              </w:tc>
+              <w:tc>
+                <w:tcPr>
+                  <w:tcW w:w="513" w:type="dxa"/>
+                </w:tcPr>
+                <w:p>
+                  <w:r>
+                    <w:t>*</w:t>
+                  </w:r>
+                </w:p>
+              </w:tc>
+              <w:tc>
+                <w:tcPr>
+                  <w:tcW w:w="514" w:type="dxa"/>
+                </w:tcPr>
+                <w:p>
+                  <w:r>
+                    <w:t>*</w:t>
+                  </w:r>
+                </w:p>
+              </w:tc>
+              <w:tc>
+                <w:tcPr>
+                  <w:tcW w:w="514" w:type="dxa"/>
+                </w:tcPr>
+                <w:p>
+                  <w:r>
+                    <w:t>*</w:t>
+                  </w:r>
+                </w:p>
+              </w:tc>
+              <w:tc>
+                <w:tcPr>
+                  <w:tcW w:w="514" w:type="dxa"/>
+                </w:tcPr>
+                <w:p>
+                  <w:r>
+                    <w:t>*</w:t>
+                  </w:r>
+                </w:p>
+              </w:tc>
+            </w:tr>
+          </w:tbl>
+          <w:p/>
+        </w:tc>
+        <w:tc>
+          <w:tcPr>
+            <w:tcW w:w="3304" w:type="dxa"/>
           </w:tcPr>
           <w:p>
             <w:r>
@@ -4433,7 +6289,7 @@
       <w:tr>
         <w:tc>
           <w:tcPr>
-            <w:tcW w:w="4675" w:type="dxa"/>
+            <w:tcW w:w="3252" w:type="dxa"/>
           </w:tcPr>
           <w:p>
             <w:r>
@@ -4445,19 +6301,140 @@
             </w:r>
             <w:proofErr w:type="spellEnd"/>
             <w:r>
-              <w:t>(</w:t>
-            </w:r>
-            <w:r>
-              <w:t>7</w:t>
-            </w:r>
-            <w:r>
-              <w:t xml:space="preserve"> de abril)</w:t>
+              <w:t>(7 de abril 2020)</w:t>
             </w:r>
           </w:p>
         </w:tc>
         <w:tc>
           <w:tcPr>
-            <w:tcW w:w="4675" w:type="dxa"/>
+            <w:tcW w:w="2794" w:type="dxa"/>
+          </w:tcPr>
+          <w:p/>
+          <w:tbl>
+            <w:tblPr>
+              <w:tblStyle w:val="Tablaconcuadrcula"/>
+              <w:tblpPr w:leftFromText="141" w:rightFromText="141" w:tblpY="419"/>
+              <w:tblOverlap w:val="never"/>
+              <w:tblW w:w="0" w:type="auto"/>
+              <w:tblLook w:val="04A0" w:firstRow="1" w:lastRow="0" w:firstColumn="1" w:lastColumn="0" w:noHBand="0" w:noVBand="1"/>
+            </w:tblPr>
+            <w:tblGrid>
+              <w:gridCol w:w="513"/>
+              <w:gridCol w:w="513"/>
+              <w:gridCol w:w="514"/>
+              <w:gridCol w:w="514"/>
+              <w:gridCol w:w="514"/>
+            </w:tblGrid>
+            <w:tr>
+              <w:tc>
+                <w:tcPr>
+                  <w:tcW w:w="513" w:type="dxa"/>
+                </w:tcPr>
+                <w:p>
+                  <w:r>
+                    <w:t>M</w:t>
+                  </w:r>
+                </w:p>
+              </w:tc>
+              <w:tc>
+                <w:tcPr>
+                  <w:tcW w:w="513" w:type="dxa"/>
+                </w:tcPr>
+                <w:p>
+                  <w:r>
+                    <w:t>A</w:t>
+                  </w:r>
+                </w:p>
+              </w:tc>
+              <w:tc>
+                <w:tcPr>
+                  <w:tcW w:w="514" w:type="dxa"/>
+                </w:tcPr>
+                <w:p>
+                  <w:r>
+                    <w:t>G</w:t>
+                  </w:r>
+                </w:p>
+              </w:tc>
+              <w:tc>
+                <w:tcPr>
+                  <w:tcW w:w="514" w:type="dxa"/>
+                </w:tcPr>
+                <w:p>
+                  <w:r>
+                    <w:t>C</w:t>
+                  </w:r>
+                </w:p>
+              </w:tc>
+              <w:tc>
+                <w:tcPr>
+                  <w:tcW w:w="514" w:type="dxa"/>
+                </w:tcPr>
+                <w:p>
+                  <w:r>
+                    <w:t>L</w:t>
+                  </w:r>
+                </w:p>
+              </w:tc>
+            </w:tr>
+            <w:tr>
+              <w:tc>
+                <w:tcPr>
+                  <w:tcW w:w="513" w:type="dxa"/>
+                </w:tcPr>
+                <w:p>
+                  <w:r>
+                    <w:t>*</w:t>
+                  </w:r>
+                </w:p>
+              </w:tc>
+              <w:tc>
+                <w:tcPr>
+                  <w:tcW w:w="513" w:type="dxa"/>
+                </w:tcPr>
+                <w:p>
+                  <w:r>
+                    <w:t>*</w:t>
+                  </w:r>
+                </w:p>
+              </w:tc>
+              <w:tc>
+                <w:tcPr>
+                  <w:tcW w:w="514" w:type="dxa"/>
+                </w:tcPr>
+                <w:p>
+                  <w:r>
+                    <w:t>*</w:t>
+                  </w:r>
+                </w:p>
+              </w:tc>
+              <w:tc>
+                <w:tcPr>
+                  <w:tcW w:w="514" w:type="dxa"/>
+                </w:tcPr>
+                <w:p>
+                  <w:r>
+                    <w:t>*</w:t>
+                  </w:r>
+                </w:p>
+              </w:tc>
+              <w:tc>
+                <w:tcPr>
+                  <w:tcW w:w="514" w:type="dxa"/>
+                </w:tcPr>
+                <w:p>
+                  <w:r>
+                    <w:t>*</w:t>
+                  </w:r>
+                </w:p>
+              </w:tc>
+            </w:tr>
+          </w:tbl>
+          <w:p/>
+        </w:tc>
+        <w:tc>
+          <w:tcPr>
+            <w:tcW w:w="3304" w:type="dxa"/>
           </w:tcPr>
           <w:p>
             <w:r>
@@ -4485,24 +6462,349 @@
       <w:tr>
         <w:tc>
           <w:tcPr>
-            <w:tcW w:w="4675" w:type="dxa"/>
+            <w:tcW w:w="3252" w:type="dxa"/>
           </w:tcPr>
           <w:p>
             <w:r>
-              <w:t xml:space="preserve">Reunión vía ZOOM </w:t>
+              <w:t>Reunión vía ZOOM (10 de abril del 2020)</w:t>
+            </w:r>
+          </w:p>
+          <w:p>
+            <w:r>
+              <w:t>Hora: 3:00pm</w:t>
+            </w:r>
+            <w:r>
+              <w:t xml:space="preserve"> – 5:00pm</w:t>
             </w:r>
           </w:p>
         </w:tc>
         <w:tc>
           <w:tcPr>
-            <w:tcW w:w="4675" w:type="dxa"/>
+            <w:tcW w:w="2794" w:type="dxa"/>
+          </w:tcPr>
+          <w:p/>
+          <w:tbl>
+            <w:tblPr>
+              <w:tblStyle w:val="Tablaconcuadrcula"/>
+              <w:tblpPr w:leftFromText="141" w:rightFromText="141" w:tblpY="419"/>
+              <w:tblOverlap w:val="never"/>
+              <w:tblW w:w="0" w:type="auto"/>
+              <w:tblLook w:val="04A0" w:firstRow="1" w:lastRow="0" w:firstColumn="1" w:lastColumn="0" w:noHBand="0" w:noVBand="1"/>
+            </w:tblPr>
+            <w:tblGrid>
+              <w:gridCol w:w="513"/>
+              <w:gridCol w:w="513"/>
+              <w:gridCol w:w="514"/>
+              <w:gridCol w:w="514"/>
+              <w:gridCol w:w="514"/>
+            </w:tblGrid>
+            <w:tr>
+              <w:tc>
+                <w:tcPr>
+                  <w:tcW w:w="513" w:type="dxa"/>
+                </w:tcPr>
+                <w:p>
+                  <w:r>
+                    <w:t>M</w:t>
+                  </w:r>
+                </w:p>
+              </w:tc>
+              <w:tc>
+                <w:tcPr>
+                  <w:tcW w:w="513" w:type="dxa"/>
+                </w:tcPr>
+                <w:p>
+                  <w:r>
+                    <w:t>A</w:t>
+                  </w:r>
+                </w:p>
+              </w:tc>
+              <w:tc>
+                <w:tcPr>
+                  <w:tcW w:w="514" w:type="dxa"/>
+                </w:tcPr>
+                <w:p>
+                  <w:r>
+                    <w:t>G</w:t>
+                  </w:r>
+                </w:p>
+              </w:tc>
+              <w:tc>
+                <w:tcPr>
+                  <w:tcW w:w="514" w:type="dxa"/>
+                </w:tcPr>
+                <w:p>
+                  <w:r>
+                    <w:t>C</w:t>
+                  </w:r>
+                </w:p>
+              </w:tc>
+              <w:tc>
+                <w:tcPr>
+                  <w:tcW w:w="514" w:type="dxa"/>
+                </w:tcPr>
+                <w:p>
+                  <w:r>
+                    <w:t>L</w:t>
+                  </w:r>
+                </w:p>
+              </w:tc>
+            </w:tr>
+            <w:tr>
+              <w:tc>
+                <w:tcPr>
+                  <w:tcW w:w="513" w:type="dxa"/>
+                </w:tcPr>
+                <w:p>
+                  <w:r>
+                    <w:t>*</w:t>
+                  </w:r>
+                </w:p>
+              </w:tc>
+              <w:tc>
+                <w:tcPr>
+                  <w:tcW w:w="513" w:type="dxa"/>
+                </w:tcPr>
+                <w:p>
+                  <w:r>
+                    <w:t>*</w:t>
+                  </w:r>
+                </w:p>
+              </w:tc>
+              <w:tc>
+                <w:tcPr>
+                  <w:tcW w:w="514" w:type="dxa"/>
+                </w:tcPr>
+                <w:p>
+                  <w:r>
+                    <w:t>*</w:t>
+                  </w:r>
+                </w:p>
+              </w:tc>
+              <w:tc>
+                <w:tcPr>
+                  <w:tcW w:w="514" w:type="dxa"/>
+                </w:tcPr>
+                <w:p/>
+              </w:tc>
+              <w:tc>
+                <w:tcPr>
+                  <w:tcW w:w="514" w:type="dxa"/>
+                </w:tcPr>
+                <w:p>
+                  <w:r>
+                    <w:t>*</w:t>
+                  </w:r>
+                </w:p>
+              </w:tc>
+            </w:tr>
+          </w:tbl>
+          <w:p/>
+          <w:p>
+            <w:r>
+              <w:t>Cristian: Reporto su internet no funcionaba. Se le puso al día de la reunión y temas discutidos vía grupo WhatsApp.</w:t>
+            </w:r>
+          </w:p>
+          <w:p/>
+        </w:tc>
+        <w:tc>
+          <w:tcPr>
+            <w:tcW w:w="3304" w:type="dxa"/>
           </w:tcPr>
           <w:p>
             <w:r>
-              <w:t>Imagen de la reunión en el anexo</w:t>
-            </w:r>
-            <w:bookmarkStart w:id="0" w:name="_GoBack"/>
-            <w:bookmarkEnd w:id="0"/>
+              <w:t>Imagen de la reunión en el anexo.</w:t>
+            </w:r>
+          </w:p>
+          <w:p>
+            <w:r>
+              <w:t>Reunión para verificar avances en la libreta donde íbamos a poner nuestros propios ejemplos</w:t>
+            </w:r>
+          </w:p>
+          <w:p>
+            <w:r>
+              <w:t>Y planear reunión para el 11 de abril del 2020 para empezar a escribir en la tarjeta oficial.</w:t>
+            </w:r>
+          </w:p>
+        </w:tc>
+      </w:tr>
+      <w:tr>
+        <w:tc>
+          <w:tcPr>
+            <w:tcW w:w="3252" w:type="dxa"/>
+          </w:tcPr>
+          <w:p>
+            <w:r>
+              <w:t>Reunión Vía zoom (11 de abril del 2020)</w:t>
+            </w:r>
+          </w:p>
+          <w:p>
+            <w:r>
+              <w:t>Hora: 3:00pm - 6:00pm</w:t>
+            </w:r>
+          </w:p>
+        </w:tc>
+        <w:tc>
+          <w:tcPr>
+            <w:tcW w:w="2794" w:type="dxa"/>
+          </w:tcPr>
+          <w:p/>
+          <w:p/>
+          <w:p/>
+          <w:tbl>
+            <w:tblPr>
+              <w:tblStyle w:val="Tablaconcuadrcula"/>
+              <w:tblpPr w:leftFromText="141" w:rightFromText="141" w:tblpY="419"/>
+              <w:tblOverlap w:val="never"/>
+              <w:tblW w:w="0" w:type="auto"/>
+              <w:tblLook w:val="04A0" w:firstRow="1" w:lastRow="0" w:firstColumn="1" w:lastColumn="0" w:noHBand="0" w:noVBand="1"/>
+            </w:tblPr>
+            <w:tblGrid>
+              <w:gridCol w:w="513"/>
+              <w:gridCol w:w="513"/>
+              <w:gridCol w:w="514"/>
+              <w:gridCol w:w="514"/>
+              <w:gridCol w:w="514"/>
+            </w:tblGrid>
+            <w:tr>
+              <w:tc>
+                <w:tcPr>
+                  <w:tcW w:w="513" w:type="dxa"/>
+                </w:tcPr>
+                <w:p>
+                  <w:r>
+                    <w:t>M</w:t>
+                  </w:r>
+                </w:p>
+              </w:tc>
+              <w:tc>
+                <w:tcPr>
+                  <w:tcW w:w="513" w:type="dxa"/>
+                </w:tcPr>
+                <w:p>
+                  <w:r>
+                    <w:t>A</w:t>
+                  </w:r>
+                </w:p>
+              </w:tc>
+              <w:tc>
+                <w:tcPr>
+                  <w:tcW w:w="514" w:type="dxa"/>
+                </w:tcPr>
+                <w:p>
+                  <w:r>
+                    <w:t>G</w:t>
+                  </w:r>
+                </w:p>
+              </w:tc>
+              <w:tc>
+                <w:tcPr>
+                  <w:tcW w:w="514" w:type="dxa"/>
+                </w:tcPr>
+                <w:p>
+                  <w:r>
+                    <w:t>C</w:t>
+                  </w:r>
+                </w:p>
+              </w:tc>
+              <w:tc>
+                <w:tcPr>
+                  <w:tcW w:w="514" w:type="dxa"/>
+                </w:tcPr>
+                <w:p>
+                  <w:r>
+                    <w:t>L</w:t>
+                  </w:r>
+                </w:p>
+              </w:tc>
+            </w:tr>
+            <w:tr>
+              <w:tc>
+                <w:tcPr>
+                  <w:tcW w:w="513" w:type="dxa"/>
+                </w:tcPr>
+                <w:p>
+                  <w:r>
+                    <w:t>*</w:t>
+                  </w:r>
+                </w:p>
+              </w:tc>
+              <w:tc>
+                <w:tcPr>
+                  <w:tcW w:w="513" w:type="dxa"/>
+                </w:tcPr>
+                <w:p>
+                  <w:r>
+                    <w:t>*</w:t>
+                  </w:r>
+                </w:p>
+              </w:tc>
+              <w:tc>
+                <w:tcPr>
+                  <w:tcW w:w="514" w:type="dxa"/>
+                </w:tcPr>
+                <w:p>
+                  <w:r>
+                    <w:t>*</w:t>
+                  </w:r>
+                </w:p>
+              </w:tc>
+              <w:tc>
+                <w:tcPr>
+                  <w:tcW w:w="514" w:type="dxa"/>
+                </w:tcPr>
+                <w:p>
+                  <w:r>
+                    <w:t>*</w:t>
+                  </w:r>
+                </w:p>
+              </w:tc>
+              <w:tc>
+                <w:tcPr>
+                  <w:tcW w:w="514" w:type="dxa"/>
+                </w:tcPr>
+                <w:p/>
+              </w:tc>
+            </w:tr>
+          </w:tbl>
+          <w:p/>
+        </w:tc>
+        <w:tc>
+          <w:tcPr>
+            <w:tcW w:w="3304" w:type="dxa"/>
+          </w:tcPr>
+          <w:p>
+            <w:r>
+              <w:t>Estructuración de la libreta oficial.</w:t>
+            </w:r>
+          </w:p>
+          <w:p>
+            <w:r>
+              <w:t xml:space="preserve">Discutimos todos juntos que </w:t>
+            </w:r>
+            <w:proofErr w:type="spellStart"/>
+            <w:r>
+              <w:t>dataset</w:t>
+            </w:r>
+            <w:proofErr w:type="spellEnd"/>
+            <w:r>
+              <w:t xml:space="preserve"> vamos a presentar para explicar el tema correspondiente a nuestro grupo.</w:t>
+            </w:r>
+          </w:p>
+          <w:p>
+            <w:r>
+              <w:t xml:space="preserve">Decidimos que es buena idea realizar un </w:t>
+            </w:r>
+            <w:proofErr w:type="spellStart"/>
+            <w:r>
+              <w:t>powerpoint</w:t>
+            </w:r>
+            <w:proofErr w:type="spellEnd"/>
+            <w:r>
+              <w:t xml:space="preserve"> .para conceptos.</w:t>
+            </w:r>
+            <w:bookmarkStart w:id="21" w:name="_GoBack"/>
+            <w:bookmarkEnd w:id="21"/>
           </w:p>
         </w:tc>
       </w:tr>
@@ -5535,6 +7837,119 @@
     </w:lvl>
   </w:abstractNum>
   <w:abstractNum w:abstractNumId="8" w15:restartNumberingAfterBreak="0">
+    <w:nsid w:val="36FE6495"/>
+    <w:multiLevelType w:val="hybridMultilevel"/>
+    <w:tmpl w:val="0EBA3916"/>
+    <w:lvl w:ilvl="0" w:tplc="480A000D">
+      <w:start w:val="1"/>
+      <w:numFmt w:val="bullet"/>
+      <w:lvlText w:val=""/>
+      <w:lvlJc w:val="left"/>
+      <w:pPr>
+        <w:ind w:left="720" w:hanging="360"/>
+      </w:pPr>
+      <w:rPr>
+        <w:rFonts w:ascii="Wingdings" w:hAnsi="Wingdings" w:hint="default"/>
+      </w:rPr>
+    </w:lvl>
+    <w:lvl w:ilvl="1" w:tplc="480A0003" w:tentative="1">
+      <w:start w:val="1"/>
+      <w:numFmt w:val="bullet"/>
+      <w:lvlText w:val="o"/>
+      <w:lvlJc w:val="left"/>
+      <w:pPr>
+        <w:ind w:left="1440" w:hanging="360"/>
+      </w:pPr>
+      <w:rPr>
+        <w:rFonts w:ascii="Courier New" w:hAnsi="Courier New" w:cs="Courier New" w:hint="default"/>
+      </w:rPr>
+    </w:lvl>
+    <w:lvl w:ilvl="2" w:tplc="480A0005" w:tentative="1">
+      <w:start w:val="1"/>
+      <w:numFmt w:val="bullet"/>
+      <w:lvlText w:val=""/>
+      <w:lvlJc w:val="left"/>
+      <w:pPr>
+        <w:ind w:left="2160" w:hanging="360"/>
+      </w:pPr>
+      <w:rPr>
+        <w:rFonts w:ascii="Wingdings" w:hAnsi="Wingdings" w:hint="default"/>
+      </w:rPr>
+    </w:lvl>
+    <w:lvl w:ilvl="3" w:tplc="480A0001" w:tentative="1">
+      <w:start w:val="1"/>
+      <w:numFmt w:val="bullet"/>
+      <w:lvlText w:val=""/>
+      <w:lvlJc w:val="left"/>
+      <w:pPr>
+        <w:ind w:left="2880" w:hanging="360"/>
+      </w:pPr>
+      <w:rPr>
+        <w:rFonts w:ascii="Symbol" w:hAnsi="Symbol" w:hint="default"/>
+      </w:rPr>
+    </w:lvl>
+    <w:lvl w:ilvl="4" w:tplc="480A0003" w:tentative="1">
+      <w:start w:val="1"/>
+      <w:numFmt w:val="bullet"/>
+      <w:lvlText w:val="o"/>
+      <w:lvlJc w:val="left"/>
+      <w:pPr>
+        <w:ind w:left="3600" w:hanging="360"/>
+      </w:pPr>
+      <w:rPr>
+        <w:rFonts w:ascii="Courier New" w:hAnsi="Courier New" w:cs="Courier New" w:hint="default"/>
+      </w:rPr>
+    </w:lvl>
+    <w:lvl w:ilvl="5" w:tplc="480A0005" w:tentative="1">
+      <w:start w:val="1"/>
+      <w:numFmt w:val="bullet"/>
+      <w:lvlText w:val=""/>
+      <w:lvlJc w:val="left"/>
+      <w:pPr>
+        <w:ind w:left="4320" w:hanging="360"/>
+      </w:pPr>
+      <w:rPr>
+        <w:rFonts w:ascii="Wingdings" w:hAnsi="Wingdings" w:hint="default"/>
+      </w:rPr>
+    </w:lvl>
+    <w:lvl w:ilvl="6" w:tplc="480A0001" w:tentative="1">
+      <w:start w:val="1"/>
+      <w:numFmt w:val="bullet"/>
+      <w:lvlText w:val=""/>
+      <w:lvlJc w:val="left"/>
+      <w:pPr>
+        <w:ind w:left="5040" w:hanging="360"/>
+      </w:pPr>
+      <w:rPr>
+        <w:rFonts w:ascii="Symbol" w:hAnsi="Symbol" w:hint="default"/>
+      </w:rPr>
+    </w:lvl>
+    <w:lvl w:ilvl="7" w:tplc="480A0003" w:tentative="1">
+      <w:start w:val="1"/>
+      <w:numFmt w:val="bullet"/>
+      <w:lvlText w:val="o"/>
+      <w:lvlJc w:val="left"/>
+      <w:pPr>
+        <w:ind w:left="5760" w:hanging="360"/>
+      </w:pPr>
+      <w:rPr>
+        <w:rFonts w:ascii="Courier New" w:hAnsi="Courier New" w:cs="Courier New" w:hint="default"/>
+      </w:rPr>
+    </w:lvl>
+    <w:lvl w:ilvl="8" w:tplc="480A0005" w:tentative="1">
+      <w:start w:val="1"/>
+      <w:numFmt w:val="bullet"/>
+      <w:lvlText w:val=""/>
+      <w:lvlJc w:val="left"/>
+      <w:pPr>
+        <w:ind w:left="6480" w:hanging="360"/>
+      </w:pPr>
+      <w:rPr>
+        <w:rFonts w:ascii="Wingdings" w:hAnsi="Wingdings" w:hint="default"/>
+      </w:rPr>
+    </w:lvl>
+  </w:abstractNum>
+  <w:abstractNum w:abstractNumId="9" w15:restartNumberingAfterBreak="0">
     <w:nsid w:val="3A087595"/>
     <w:multiLevelType w:val="hybridMultilevel"/>
     <w:tmpl w:val="634A8D90"/>
@@ -5647,7 +8062,7 @@
       </w:rPr>
     </w:lvl>
   </w:abstractNum>
-  <w:abstractNum w:abstractNumId="9" w15:restartNumberingAfterBreak="0">
+  <w:abstractNum w:abstractNumId="10" w15:restartNumberingAfterBreak="0">
     <w:nsid w:val="48DE36F8"/>
     <w:multiLevelType w:val="hybridMultilevel"/>
     <w:tmpl w:val="2A7C3A60"/>
@@ -5760,7 +8175,7 @@
       </w:rPr>
     </w:lvl>
   </w:abstractNum>
-  <w:abstractNum w:abstractNumId="10" w15:restartNumberingAfterBreak="0">
+  <w:abstractNum w:abstractNumId="11" w15:restartNumberingAfterBreak="0">
     <w:nsid w:val="552C3181"/>
     <w:multiLevelType w:val="hybridMultilevel"/>
     <w:tmpl w:val="45808BB8"/>
@@ -5873,7 +8288,7 @@
       </w:rPr>
     </w:lvl>
   </w:abstractNum>
-  <w:abstractNum w:abstractNumId="11" w15:restartNumberingAfterBreak="0">
+  <w:abstractNum w:abstractNumId="12" w15:restartNumberingAfterBreak="0">
     <w:nsid w:val="5D4D11B8"/>
     <w:multiLevelType w:val="multilevel"/>
     <w:tmpl w:val="E984EA52"/>
@@ -6022,7 +8437,7 @@
       </w:rPr>
     </w:lvl>
   </w:abstractNum>
-  <w:abstractNum w:abstractNumId="12" w15:restartNumberingAfterBreak="0">
+  <w:abstractNum w:abstractNumId="13" w15:restartNumberingAfterBreak="0">
     <w:nsid w:val="642651F1"/>
     <w:multiLevelType w:val="multilevel"/>
     <w:tmpl w:val="480A0025"/>
@@ -6117,7 +8532,7 @@
       </w:pPr>
     </w:lvl>
   </w:abstractNum>
-  <w:abstractNum w:abstractNumId="13" w15:restartNumberingAfterBreak="0">
+  <w:abstractNum w:abstractNumId="14" w15:restartNumberingAfterBreak="0">
     <w:nsid w:val="66EA7DB5"/>
     <w:multiLevelType w:val="hybridMultilevel"/>
     <w:tmpl w:val="A7EA54A6"/>
@@ -6230,7 +8645,7 @@
       </w:rPr>
     </w:lvl>
   </w:abstractNum>
-  <w:abstractNum w:abstractNumId="14" w15:restartNumberingAfterBreak="0">
+  <w:abstractNum w:abstractNumId="15" w15:restartNumberingAfterBreak="0">
     <w:nsid w:val="6C682725"/>
     <w:multiLevelType w:val="multilevel"/>
     <w:tmpl w:val="F7B214A0"/>
@@ -6379,7 +8794,7 @@
       </w:rPr>
     </w:lvl>
   </w:abstractNum>
-  <w:abstractNum w:abstractNumId="15" w15:restartNumberingAfterBreak="0">
+  <w:abstractNum w:abstractNumId="16" w15:restartNumberingAfterBreak="0">
     <w:nsid w:val="6F015403"/>
     <w:multiLevelType w:val="hybridMultilevel"/>
     <w:tmpl w:val="0B6ECBAC"/>
@@ -6492,7 +8907,7 @@
       </w:rPr>
     </w:lvl>
   </w:abstractNum>
-  <w:abstractNum w:abstractNumId="16" w15:restartNumberingAfterBreak="0">
+  <w:abstractNum w:abstractNumId="17" w15:restartNumberingAfterBreak="0">
     <w:nsid w:val="6FDE7A14"/>
     <w:multiLevelType w:val="multilevel"/>
     <w:tmpl w:val="3BDA9E72"/>
@@ -6641,7 +9056,7 @@
       </w:rPr>
     </w:lvl>
   </w:abstractNum>
-  <w:abstractNum w:abstractNumId="17" w15:restartNumberingAfterBreak="0">
+  <w:abstractNum w:abstractNumId="18" w15:restartNumberingAfterBreak="0">
     <w:nsid w:val="7454136F"/>
     <w:multiLevelType w:val="multilevel"/>
     <w:tmpl w:val="672218AA"/>
@@ -6790,7 +9205,7 @@
       </w:rPr>
     </w:lvl>
   </w:abstractNum>
-  <w:abstractNum w:abstractNumId="18" w15:restartNumberingAfterBreak="0">
+  <w:abstractNum w:abstractNumId="19" w15:restartNumberingAfterBreak="0">
     <w:nsid w:val="764D3ECD"/>
     <w:multiLevelType w:val="hybridMultilevel"/>
     <w:tmpl w:val="0426793C"/>
@@ -6903,7 +9318,7 @@
       </w:rPr>
     </w:lvl>
   </w:abstractNum>
-  <w:abstractNum w:abstractNumId="19" w15:restartNumberingAfterBreak="0">
+  <w:abstractNum w:abstractNumId="20" w15:restartNumberingAfterBreak="0">
     <w:nsid w:val="76E0363F"/>
     <w:multiLevelType w:val="multilevel"/>
     <w:tmpl w:val="A3686B1A"/>
@@ -7052,7 +9467,7 @@
       </w:rPr>
     </w:lvl>
   </w:abstractNum>
-  <w:abstractNum w:abstractNumId="20" w15:restartNumberingAfterBreak="0">
+  <w:abstractNum w:abstractNumId="21" w15:restartNumberingAfterBreak="0">
     <w:nsid w:val="7E1F320F"/>
     <w:multiLevelType w:val="multilevel"/>
     <w:tmpl w:val="2B7A3D56"/>
@@ -7202,43 +9617,43 @@
     </w:lvl>
   </w:abstractNum>
   <w:num w:numId="1">
-    <w:abstractNumId w:val="12"/>
+    <w:abstractNumId w:val="13"/>
   </w:num>
   <w:num w:numId="2">
     <w:abstractNumId w:val="3"/>
   </w:num>
   <w:num w:numId="3">
-    <w:abstractNumId w:val="17"/>
+    <w:abstractNumId w:val="18"/>
   </w:num>
   <w:num w:numId="4">
-    <w:abstractNumId w:val="20"/>
+    <w:abstractNumId w:val="21"/>
   </w:num>
   <w:num w:numId="5">
     <w:abstractNumId w:val="6"/>
   </w:num>
   <w:num w:numId="6">
-    <w:abstractNumId w:val="11"/>
+    <w:abstractNumId w:val="12"/>
   </w:num>
   <w:num w:numId="7">
-    <w:abstractNumId w:val="13"/>
+    <w:abstractNumId w:val="14"/>
   </w:num>
   <w:num w:numId="8">
     <w:abstractNumId w:val="4"/>
   </w:num>
   <w:num w:numId="9">
-    <w:abstractNumId w:val="19"/>
+    <w:abstractNumId w:val="20"/>
   </w:num>
   <w:num w:numId="10">
     <w:abstractNumId w:val="5"/>
   </w:num>
   <w:num w:numId="11">
-    <w:abstractNumId w:val="9"/>
+    <w:abstractNumId w:val="10"/>
   </w:num>
   <w:num w:numId="12">
-    <w:abstractNumId w:val="16"/>
+    <w:abstractNumId w:val="17"/>
   </w:num>
   <w:num w:numId="13">
-    <w:abstractNumId w:val="10"/>
+    <w:abstractNumId w:val="11"/>
   </w:num>
   <w:num w:numId="14">
     <w:abstractNumId w:val="1"/>
@@ -7247,13 +9662,13 @@
     <w:abstractNumId w:val="7"/>
   </w:num>
   <w:num w:numId="16">
-    <w:abstractNumId w:val="14"/>
+    <w:abstractNumId w:val="15"/>
   </w:num>
   <w:num w:numId="17">
-    <w:abstractNumId w:val="8"/>
+    <w:abstractNumId w:val="9"/>
   </w:num>
   <w:num w:numId="18">
-    <w:abstractNumId w:val="15"/>
+    <w:abstractNumId w:val="16"/>
   </w:num>
   <w:num w:numId="19">
     <w:abstractNumId w:val="2"/>
@@ -7262,7 +9677,10 @@
     <w:abstractNumId w:val="0"/>
   </w:num>
   <w:num w:numId="21">
-    <w:abstractNumId w:val="18"/>
+    <w:abstractNumId w:val="19"/>
+  </w:num>
+  <w:num w:numId="22">
+    <w:abstractNumId w:val="8"/>
   </w:num>
 </w:numbering>
 </file>
@@ -7660,6 +10078,7 @@
   <w:style w:type="paragraph" w:default="1" w:styleId="Normal">
     <w:name w:val="Normal"/>
     <w:qFormat/>
+    <w:rsid w:val="00BF21E2"/>
   </w:style>
   <w:style w:type="paragraph" w:styleId="Ttulo1">
     <w:name w:val="heading 1"/>
@@ -8115,7 +10534,6 @@
     <w:name w:val="Hyperlink"/>
     <w:basedOn w:val="Fuentedeprrafopredeter"/>
     <w:uiPriority w:val="99"/>
-    <w:semiHidden/>
     <w:unhideWhenUsed/>
     <w:rsid w:val="005B6CF4"/>
     <w:rPr>
@@ -8174,6 +10592,44 @@
         <w:insideV w:val="single" w:sz="4" w:space="0" w:color="auto"/>
       </w:tblBorders>
     </w:tblPr>
+  </w:style>
+  <w:style w:type="paragraph" w:styleId="TDC1">
+    <w:name w:val="toc 1"/>
+    <w:basedOn w:val="Normal"/>
+    <w:next w:val="Normal"/>
+    <w:autoRedefine/>
+    <w:uiPriority w:val="39"/>
+    <w:unhideWhenUsed/>
+    <w:rsid w:val="0046242E"/>
+    <w:pPr>
+      <w:spacing w:after="100"/>
+    </w:pPr>
+  </w:style>
+  <w:style w:type="paragraph" w:styleId="TDC2">
+    <w:name w:val="toc 2"/>
+    <w:basedOn w:val="Normal"/>
+    <w:next w:val="Normal"/>
+    <w:autoRedefine/>
+    <w:uiPriority w:val="39"/>
+    <w:unhideWhenUsed/>
+    <w:rsid w:val="0046242E"/>
+    <w:pPr>
+      <w:spacing w:after="100"/>
+      <w:ind w:left="220"/>
+    </w:pPr>
+  </w:style>
+  <w:style w:type="paragraph" w:styleId="TDC3">
+    <w:name w:val="toc 3"/>
+    <w:basedOn w:val="Normal"/>
+    <w:next w:val="Normal"/>
+    <w:autoRedefine/>
+    <w:uiPriority w:val="39"/>
+    <w:unhideWhenUsed/>
+    <w:rsid w:val="0046242E"/>
+    <w:pPr>
+      <w:spacing w:after="100"/>
+      <w:ind w:left="440"/>
+    </w:pPr>
   </w:style>
 </w:styles>
 </file>
@@ -8329,7 +10785,9 @@
   <w:rsids>
     <w:rsidRoot w:val="00FA4781"/>
     <w:rsid w:val="00816D2F"/>
+    <w:rsid w:val="00C156C1"/>
     <w:rsid w:val="00FA4781"/>
+    <w:rsid w:val="00FA77E1"/>
   </w:rsids>
   <m:mathPr>
     <m:mathFont m:val="Cambria Math"/>
@@ -9057,7 +11515,7 @@
 </file>
 
 <file path=customXml/itemProps1.xml><?xml version="1.0" encoding="utf-8"?>
-<ds:datastoreItem xmlns:ds="http://schemas.openxmlformats.org/officeDocument/2006/customXml" ds:itemID="{49CE20D1-0056-4C16-A179-2FB122391D15}">
+<ds:datastoreItem xmlns:ds="http://schemas.openxmlformats.org/officeDocument/2006/customXml" ds:itemID="{BB808AF4-A78F-4439-9AE1-C97FD348F84C}">
   <ds:schemaRefs>
     <ds:schemaRef ds:uri="http://schemas.openxmlformats.org/officeDocument/2006/bibliography"/>
   </ds:schemaRefs>

</xml_diff>

<commit_message>
Se creo seccion de anexos , tabla de reuniones y sus asistencias
</commit_message>
<xml_diff>
--- a/Informe Final-Arboles y Bosques Aleatorios.docx
+++ b/Informe Final-Arboles y Bosques Aleatorios.docx
@@ -25,7 +25,6 @@
           <w:pPr>
             <w:pStyle w:val="Sinespaciado"/>
             <w:spacing w:before="1540" w:after="240"/>
-            <w:jc w:val="center"/>
             <w:rPr>
               <w:color w:val="5B9BD5" w:themeColor="accent1"/>
             </w:rPr>
@@ -51,7 +50,7 @@
                         <pic:cNvPicPr/>
                       </pic:nvPicPr>
                       <pic:blipFill>
-                        <a:blip r:embed="rId6" cstate="print">
+                        <a:blip r:embed="rId7" cstate="print">
                           <a:duotone>
                             <a:schemeClr val="accent1">
                               <a:shade val="45000"/>
@@ -92,11 +91,11 @@
         <w:sdt>
           <w:sdtPr>
             <w:rPr>
-              <w:rFonts w:asciiTheme="majorHAnsi" w:eastAsiaTheme="majorEastAsia" w:hAnsiTheme="majorHAnsi" w:cstheme="majorBidi"/>
+              <w:rFonts w:ascii="Algerian" w:eastAsiaTheme="majorEastAsia" w:hAnsi="Algerian" w:cs="Times New Roman"/>
               <w:caps/>
               <w:color w:val="5B9BD5" w:themeColor="accent1"/>
-              <w:sz w:val="72"/>
-              <w:szCs w:val="72"/>
+              <w:sz w:val="48"/>
+              <w:szCs w:val="48"/>
             </w:rPr>
             <w:alias w:val="Título"/>
             <w:tag w:val=""/>
@@ -104,16 +103,10 @@
             <w:placeholder>
               <w:docPart w:val="45AE16358E79485A97C9096FCAFB2458"/>
             </w:placeholder>
-            <w:showingPlcHdr/>
             <w:dataBinding w:prefixMappings="xmlns:ns0='http://purl.org/dc/elements/1.1/' xmlns:ns1='http://schemas.openxmlformats.org/package/2006/metadata/core-properties' " w:xpath="/ns1:coreProperties[1]/ns0:title[1]" w:storeItemID="{6C3C8BC8-F283-45AE-878A-BAB7291924A1}"/>
             <w:text/>
           </w:sdtPr>
-          <w:sdtEndPr>
-            <w:rPr>
-              <w:sz w:val="80"/>
-              <w:szCs w:val="80"/>
-            </w:rPr>
-          </w:sdtEndPr>
+          <w:sdtEndPr/>
           <w:sdtContent>
             <w:p>
               <w:pPr>
@@ -125,23 +118,22 @@
                 <w:spacing w:after="240"/>
                 <w:jc w:val="center"/>
                 <w:rPr>
-                  <w:rFonts w:asciiTheme="majorHAnsi" w:eastAsiaTheme="majorEastAsia" w:hAnsiTheme="majorHAnsi" w:cstheme="majorBidi"/>
+                  <w:rFonts w:ascii="Algerian" w:eastAsiaTheme="majorEastAsia" w:hAnsi="Algerian" w:cs="Times New Roman"/>
                   <w:caps/>
                   <w:color w:val="5B9BD5" w:themeColor="accent1"/>
-                  <w:sz w:val="80"/>
-                  <w:szCs w:val="80"/>
+                  <w:sz w:val="48"/>
+                  <w:szCs w:val="48"/>
                 </w:rPr>
               </w:pPr>
               <w:r>
                 <w:rPr>
-                  <w:rFonts w:asciiTheme="majorHAnsi" w:eastAsiaTheme="majorEastAsia" w:hAnsiTheme="majorHAnsi" w:cstheme="majorBidi"/>
+                  <w:rFonts w:ascii="Algerian" w:eastAsiaTheme="majorEastAsia" w:hAnsi="Algerian" w:cs="Times New Roman"/>
                   <w:caps/>
                   <w:color w:val="5B9BD5" w:themeColor="accent1"/>
-                  <w:sz w:val="80"/>
-                  <w:szCs w:val="80"/>
-                  <w:lang w:val="es-ES"/>
+                  <w:sz w:val="48"/>
+                  <w:szCs w:val="48"/>
                 </w:rPr>
-                <w:t>[Título del documento]</w:t>
+                <w:t>UNIVERSIDAD CATOLICA DE HONDURAS “NUESTRA SEÑORA REINA DE LA PAZ”</w:t>
               </w:r>
             </w:p>
           </w:sdtContent>
@@ -159,7 +151,6 @@
             <w:placeholder>
               <w:docPart w:val="9AFCEFA7FDAE402EAF083D7AF301F365"/>
             </w:placeholder>
-            <w:showingPlcHdr/>
             <w:dataBinding w:prefixMappings="xmlns:ns0='http://purl.org/dc/elements/1.1/' xmlns:ns1='http://schemas.openxmlformats.org/package/2006/metadata/core-properties' " w:xpath="/ns1:coreProperties[1]/ns0:subject[1]" w:storeItemID="{6C3C8BC8-F283-45AE-878A-BAB7291924A1}"/>
             <w:text/>
           </w:sdtPr>
@@ -180,9 +171,8 @@
                   <w:color w:val="5B9BD5" w:themeColor="accent1"/>
                   <w:sz w:val="28"/>
                   <w:szCs w:val="28"/>
-                  <w:lang w:val="es-ES"/>
                 </w:rPr>
-                <w:t>[Subtítulo del documento]</w:t>
+                <w:t>CAMPUS “JESUS SACRAMENTADO”</w:t>
               </w:r>
             </w:p>
           </w:sdtContent>
@@ -271,9 +261,8 @@
                                   <w:alias w:val="Fecha"/>
                                   <w:tag w:val=""/>
                                   <w:id w:val="197127006"/>
-                                  <w:showingPlcHdr/>
                                   <w:dataBinding w:prefixMappings="xmlns:ns0='http://schemas.microsoft.com/office/2006/coverPageProps' " w:xpath="/ns0:CoverPageProperties[1]/ns0:PublishDate[1]" w:storeItemID="{55AF091B-3C7A-41E3-B477-F2FDAA23CFDA}"/>
-                                  <w:date>
+                                  <w:date w:fullDate="2020-04-12T00:00:00Z">
                                     <w:dateFormat w:val="d 'de' MMMM 'de' yyyy"/>
                                     <w:lid w:val="es-ES"/>
                                     <w:storeMappedDataAs w:val="dateTime"/>
@@ -302,7 +291,7 @@
                                         <w:szCs w:val="28"/>
                                         <w:lang w:val="es-ES"/>
                                       </w:rPr>
-                                      <w:t>[Fecha]</w:t>
+                                      <w:t>12 de abril de 2020</w:t>
                                     </w:r>
                                   </w:p>
                                 </w:sdtContent>
@@ -324,7 +313,6 @@
                                     <w:alias w:val="Compañía"/>
                                     <w:tag w:val=""/>
                                     <w:id w:val="1390145197"/>
-                                    <w:showingPlcHdr/>
                                     <w:dataBinding w:prefixMappings="xmlns:ns0='http://schemas.openxmlformats.org/officeDocument/2006/extended-properties' " w:xpath="/ns0:Properties[1]/ns0:Company[1]" w:storeItemID="{6668398D-A668-4E3E-A5EB-62B293D839F1}"/>
                                     <w:text/>
                                   </w:sdtPr>
@@ -334,9 +322,8 @@
                                       <w:rPr>
                                         <w:caps/>
                                         <w:color w:val="5B9BD5" w:themeColor="accent1"/>
-                                        <w:lang w:val="es-ES"/>
                                       </w:rPr>
-                                      <w:t>[Nombre de la compañía]</w:t>
+                                      <w:t>Mayra GUEVARA, ANGEL SORTO, GERMAN ANTONELLI, CRISTIAN CLAROS, LUIS</w:t>
                                     </w:r>
                                   </w:sdtContent>
                                 </w:sdt>
@@ -357,7 +344,6 @@
                                     <w:alias w:val="Dirección"/>
                                     <w:tag w:val=""/>
                                     <w:id w:val="-726379553"/>
-                                    <w:showingPlcHdr/>
                                     <w:dataBinding w:prefixMappings="xmlns:ns0='http://schemas.microsoft.com/office/2006/coverPageProps' " w:xpath="/ns0:CoverPageProperties[1]/ns0:CompanyAddress[1]" w:storeItemID="{55AF091B-3C7A-41E3-B477-F2FDAA23CFDA}"/>
                                     <w:text/>
                                   </w:sdtPr>
@@ -366,9 +352,8 @@
                                     <w:r>
                                       <w:rPr>
                                         <w:color w:val="5B9BD5" w:themeColor="accent1"/>
-                                        <w:lang w:val="es-ES"/>
                                       </w:rPr>
-                                      <w:t>[Dirección de la compañía]</w:t>
+                                      <w:t>ING HECTOR SABILLON</w:t>
                                     </w:r>
                                   </w:sdtContent>
                                 </w:sdt>
@@ -413,9 +398,8 @@
                             <w:alias w:val="Fecha"/>
                             <w:tag w:val=""/>
                             <w:id w:val="197127006"/>
-                            <w:showingPlcHdr/>
                             <w:dataBinding w:prefixMappings="xmlns:ns0='http://schemas.microsoft.com/office/2006/coverPageProps' " w:xpath="/ns0:CoverPageProperties[1]/ns0:PublishDate[1]" w:storeItemID="{55AF091B-3C7A-41E3-B477-F2FDAA23CFDA}"/>
-                            <w:date>
+                            <w:date w:fullDate="2020-04-12T00:00:00Z">
                               <w:dateFormat w:val="d 'de' MMMM 'de' yyyy"/>
                               <w:lid w:val="es-ES"/>
                               <w:storeMappedDataAs w:val="dateTime"/>
@@ -444,7 +428,7 @@
                                   <w:szCs w:val="28"/>
                                   <w:lang w:val="es-ES"/>
                                 </w:rPr>
-                                <w:t>[Fecha]</w:t>
+                                <w:t>12 de abril de 2020</w:t>
                               </w:r>
                             </w:p>
                           </w:sdtContent>
@@ -466,7 +450,6 @@
                               <w:alias w:val="Compañía"/>
                               <w:tag w:val=""/>
                               <w:id w:val="1390145197"/>
-                              <w:showingPlcHdr/>
                               <w:dataBinding w:prefixMappings="xmlns:ns0='http://schemas.openxmlformats.org/officeDocument/2006/extended-properties' " w:xpath="/ns0:Properties[1]/ns0:Company[1]" w:storeItemID="{6668398D-A668-4E3E-A5EB-62B293D839F1}"/>
                               <w:text/>
                             </w:sdtPr>
@@ -476,9 +459,8 @@
                                 <w:rPr>
                                   <w:caps/>
                                   <w:color w:val="5B9BD5" w:themeColor="accent1"/>
-                                  <w:lang w:val="es-ES"/>
                                 </w:rPr>
-                                <w:t>[Nombre de la compañía]</w:t>
+                                <w:t>Mayra GUEVARA, ANGEL SORTO, GERMAN ANTONELLI, CRISTIAN CLAROS, LUIS</w:t>
                               </w:r>
                             </w:sdtContent>
                           </w:sdt>
@@ -499,7 +481,6 @@
                               <w:alias w:val="Dirección"/>
                               <w:tag w:val=""/>
                               <w:id w:val="-726379553"/>
-                              <w:showingPlcHdr/>
                               <w:dataBinding w:prefixMappings="xmlns:ns0='http://schemas.microsoft.com/office/2006/coverPageProps' " w:xpath="/ns0:CoverPageProperties[1]/ns0:CompanyAddress[1]" w:storeItemID="{55AF091B-3C7A-41E3-B477-F2FDAA23CFDA}"/>
                               <w:text/>
                             </w:sdtPr>
@@ -508,9 +489,8 @@
                               <w:r>
                                 <w:rPr>
                                   <w:color w:val="5B9BD5" w:themeColor="accent1"/>
-                                  <w:lang w:val="es-ES"/>
                                 </w:rPr>
-                                <w:t>[Dirección de la compañía]</w:t>
+                                <w:t>ING HECTOR SABILLON</w:t>
                               </w:r>
                             </w:sdtContent>
                           </w:sdt>
@@ -544,7 +524,7 @@
                         <pic:cNvPicPr/>
                       </pic:nvPicPr>
                       <pic:blipFill>
-                        <a:blip r:embed="rId7" cstate="print">
+                        <a:blip r:embed="rId8" cstate="print">
                           <a:duotone>
                             <a:schemeClr val="accent1">
                               <a:shade val="45000"/>
@@ -577,8 +557,189 @@
               </wp:inline>
             </w:drawing>
           </w:r>
+          <w:bookmarkStart w:id="0" w:name="_GoBack"/>
+          <w:bookmarkEnd w:id="0"/>
         </w:p>
         <w:p>
+          <w:r>
+            <w:rPr>
+              <w:noProof/>
+              <w:lang w:eastAsia="es-HN"/>
+            </w:rPr>
+            <mc:AlternateContent>
+              <mc:Choice Requires="wps">
+                <w:drawing>
+                  <wp:anchor distT="0" distB="0" distL="114300" distR="114300" simplePos="0" relativeHeight="251661312" behindDoc="0" locked="0" layoutInCell="1" allowOverlap="1">
+                    <wp:simplePos x="0" y="0"/>
+                    <wp:positionH relativeFrom="column">
+                      <wp:posOffset>1734645</wp:posOffset>
+                    </wp:positionH>
+                    <wp:positionV relativeFrom="paragraph">
+                      <wp:posOffset>463177</wp:posOffset>
+                    </wp:positionV>
+                    <wp:extent cx="2477386" cy="1265275"/>
+                    <wp:effectExtent l="0" t="0" r="0" b="0"/>
+                    <wp:wrapNone/>
+                    <wp:docPr id="3" name="Cuadro de texto 3"/>
+                    <wp:cNvGraphicFramePr/>
+                    <a:graphic xmlns:a="http://schemas.openxmlformats.org/drawingml/2006/main">
+                      <a:graphicData uri="http://schemas.microsoft.com/office/word/2010/wordprocessingShape">
+                        <wps:wsp>
+                          <wps:cNvSpPr txBox="1"/>
+                          <wps:spPr>
+                            <a:xfrm>
+                              <a:off x="0" y="0"/>
+                              <a:ext cx="2477386" cy="1265275"/>
+                            </a:xfrm>
+                            <a:prstGeom prst="rect">
+                              <a:avLst/>
+                            </a:prstGeom>
+                            <a:noFill/>
+                            <a:ln>
+                              <a:noFill/>
+                            </a:ln>
+                          </wps:spPr>
+                          <wps:style>
+                            <a:lnRef idx="0">
+                              <a:scrgbClr r="0" g="0" b="0"/>
+                            </a:lnRef>
+                            <a:fillRef idx="0">
+                              <a:scrgbClr r="0" g="0" b="0"/>
+                            </a:fillRef>
+                            <a:effectRef idx="0">
+                              <a:scrgbClr r="0" g="0" b="0"/>
+                            </a:effectRef>
+                            <a:fontRef idx="minor">
+                              <a:schemeClr val="dk1"/>
+                            </a:fontRef>
+                          </wps:style>
+                          <wps:txbx>
+                            <w:txbxContent>
+                              <w:p>
+                                <w:pPr>
+                                  <w:jc w:val="center"/>
+                                  <w:rPr>
+                                    <w:rFonts w:ascii="Algerian" w:eastAsiaTheme="majorEastAsia" w:hAnsi="Algerian" w:cs="Times New Roman"/>
+                                    <w:caps/>
+                                    <w:color w:val="5B9BD5" w:themeColor="accent1"/>
+                                    <w:sz w:val="32"/>
+                                    <w:szCs w:val="32"/>
+                                    <w:lang w:eastAsia="es-HN"/>
+                                  </w:rPr>
+                                </w:pPr>
+                                <w:r>
+                                  <w:rPr>
+                                    <w:rFonts w:ascii="Algerian" w:eastAsiaTheme="majorEastAsia" w:hAnsi="Algerian" w:cs="Times New Roman"/>
+                                    <w:caps/>
+                                    <w:color w:val="5B9BD5" w:themeColor="accent1"/>
+                                    <w:sz w:val="32"/>
+                                    <w:szCs w:val="32"/>
+                                    <w:lang w:eastAsia="es-HN"/>
+                                  </w:rPr>
+                                  <w:t>TEMA:</w:t>
+                                </w:r>
+                              </w:p>
+                              <w:p>
+                                <w:pPr>
+                                  <w:jc w:val="center"/>
+                                  <w:rPr>
+                                    <w:rFonts w:ascii="Algerian" w:eastAsiaTheme="majorEastAsia" w:hAnsi="Algerian" w:cs="Times New Roman"/>
+                                    <w:caps/>
+                                    <w:color w:val="5B9BD5" w:themeColor="accent1"/>
+                                    <w:sz w:val="32"/>
+                                    <w:szCs w:val="32"/>
+                                    <w:lang w:eastAsia="es-HN"/>
+                                  </w:rPr>
+                                </w:pPr>
+                                <w:r>
+                                  <w:rPr>
+                                    <w:rFonts w:ascii="Algerian" w:eastAsiaTheme="majorEastAsia" w:hAnsi="Algerian" w:cs="Times New Roman"/>
+                                    <w:caps/>
+                                    <w:color w:val="5B9BD5" w:themeColor="accent1"/>
+                                    <w:sz w:val="32"/>
+                                    <w:szCs w:val="32"/>
+                                    <w:lang w:eastAsia="es-HN"/>
+                                  </w:rPr>
+                                  <w:t>ARBOLES Y BOSQUES ALEATORIOS</w:t>
+                                </w:r>
+                              </w:p>
+                            </w:txbxContent>
+                          </wps:txbx>
+                          <wps:bodyPr rot="0" spcFirstLastPara="0" vertOverflow="overflow" horzOverflow="overflow" vert="horz" wrap="square" lIns="91440" tIns="45720" rIns="91440" bIns="45720" numCol="1" spcCol="0" rtlCol="0" fromWordArt="0" anchor="t" anchorCtr="0" forceAA="0" compatLnSpc="1">
+                            <a:prstTxWarp prst="textNoShape">
+                              <a:avLst/>
+                            </a:prstTxWarp>
+                            <a:noAutofit/>
+                          </wps:bodyPr>
+                        </wps:wsp>
+                      </a:graphicData>
+                    </a:graphic>
+                    <wp14:sizeRelV relativeFrom="margin">
+                      <wp14:pctHeight>0</wp14:pctHeight>
+                    </wp14:sizeRelV>
+                  </wp:anchor>
+                </w:drawing>
+              </mc:Choice>
+              <mc:Fallback>
+                <w:pict>
+                  <v:shape id="Cuadro de texto 3" o:spid="_x0000_s1027" type="#_x0000_t202" style="position:absolute;margin-left:136.6pt;margin-top:36.45pt;width:195.05pt;height:99.65pt;z-index:251661312;visibility:visible;mso-wrap-style:square;mso-height-percent:0;mso-wrap-distance-left:9pt;mso-wrap-distance-top:0;mso-wrap-distance-right:9pt;mso-wrap-distance-bottom:0;mso-position-horizontal:absolute;mso-position-horizontal-relative:text;mso-position-vertical:absolute;mso-position-vertical-relative:text;mso-height-percent:0;mso-height-relative:margin;v-text-anchor:top" o:gfxdata="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" filled="f" stroked="f">
+                    <v:textbox>
+                      <w:txbxContent>
+                        <w:p>
+                          <w:pPr>
+                            <w:jc w:val="center"/>
+                            <w:rPr>
+                              <w:rFonts w:ascii="Algerian" w:eastAsiaTheme="majorEastAsia" w:hAnsi="Algerian" w:cs="Times New Roman"/>
+                              <w:caps/>
+                              <w:color w:val="5B9BD5" w:themeColor="accent1"/>
+                              <w:sz w:val="32"/>
+                              <w:szCs w:val="32"/>
+                              <w:lang w:eastAsia="es-HN"/>
+                            </w:rPr>
+                          </w:pPr>
+                          <w:r>
+                            <w:rPr>
+                              <w:rFonts w:ascii="Algerian" w:eastAsiaTheme="majorEastAsia" w:hAnsi="Algerian" w:cs="Times New Roman"/>
+                              <w:caps/>
+                              <w:color w:val="5B9BD5" w:themeColor="accent1"/>
+                              <w:sz w:val="32"/>
+                              <w:szCs w:val="32"/>
+                              <w:lang w:eastAsia="es-HN"/>
+                            </w:rPr>
+                            <w:t>TEMA:</w:t>
+                          </w:r>
+                        </w:p>
+                        <w:p>
+                          <w:pPr>
+                            <w:jc w:val="center"/>
+                            <w:rPr>
+                              <w:rFonts w:ascii="Algerian" w:eastAsiaTheme="majorEastAsia" w:hAnsi="Algerian" w:cs="Times New Roman"/>
+                              <w:caps/>
+                              <w:color w:val="5B9BD5" w:themeColor="accent1"/>
+                              <w:sz w:val="32"/>
+                              <w:szCs w:val="32"/>
+                              <w:lang w:eastAsia="es-HN"/>
+                            </w:rPr>
+                          </w:pPr>
+                          <w:r>
+                            <w:rPr>
+                              <w:rFonts w:ascii="Algerian" w:eastAsiaTheme="majorEastAsia" w:hAnsi="Algerian" w:cs="Times New Roman"/>
+                              <w:caps/>
+                              <w:color w:val="5B9BD5" w:themeColor="accent1"/>
+                              <w:sz w:val="32"/>
+                              <w:szCs w:val="32"/>
+                              <w:lang w:eastAsia="es-HN"/>
+                            </w:rPr>
+                            <w:t>ARBOLES Y BOSQUES ALEATORIOS</w:t>
+                          </w:r>
+                        </w:p>
+                      </w:txbxContent>
+                    </v:textbox>
+                  </v:shape>
+                </w:pict>
+              </mc:Fallback>
+            </mc:AlternateContent>
+          </w:r>
           <w:r>
             <w:br w:type="page"/>
           </w:r>
@@ -2418,7 +2579,7 @@
           <w:szCs w:val="28"/>
         </w:rPr>
       </w:pPr>
-      <w:bookmarkStart w:id="0" w:name="_Toc37584796"/>
+      <w:bookmarkStart w:id="1" w:name="_Toc37584796"/>
       <w:r>
         <w:rPr>
           <w:rFonts w:ascii="Times New Roman" w:hAnsi="Times New Roman" w:cs="Times New Roman"/>
@@ -2428,7 +2589,7 @@
         <w:lastRenderedPageBreak/>
         <w:t>INTRODUCCION</w:t>
       </w:r>
-      <w:bookmarkEnd w:id="0"/>
+      <w:bookmarkEnd w:id="1"/>
     </w:p>
     <w:p/>
     <w:p/>
@@ -2468,7 +2629,7 @@
           <w:szCs w:val="28"/>
         </w:rPr>
       </w:pPr>
-      <w:bookmarkStart w:id="1" w:name="_Toc37584797"/>
+      <w:bookmarkStart w:id="2" w:name="_Toc37584797"/>
       <w:r>
         <w:rPr>
           <w:rFonts w:ascii="Times New Roman" w:hAnsi="Times New Roman" w:cs="Times New Roman"/>
@@ -2478,7 +2639,7 @@
         <w:lastRenderedPageBreak/>
         <w:t>OBJETIVOS</w:t>
       </w:r>
-      <w:bookmarkEnd w:id="1"/>
+      <w:bookmarkEnd w:id="2"/>
     </w:p>
     <w:p/>
     <w:p/>
@@ -2518,7 +2679,7 @@
           <w:szCs w:val="28"/>
         </w:rPr>
       </w:pPr>
-      <w:bookmarkStart w:id="2" w:name="_Toc37584798"/>
+      <w:bookmarkStart w:id="3" w:name="_Toc37584798"/>
       <w:r>
         <w:rPr>
           <w:rFonts w:ascii="Times New Roman" w:hAnsi="Times New Roman" w:cs="Times New Roman"/>
@@ -2581,48 +2742,6 @@
           <w:szCs w:val="28"/>
         </w:rPr>
         <w:t>))</w:t>
-      </w:r>
-      <w:bookmarkEnd w:id="2"/>
-    </w:p>
-    <w:p>
-      <w:pPr>
-        <w:spacing w:line="240" w:lineRule="auto"/>
-      </w:pPr>
-    </w:p>
-    <w:p>
-      <w:pPr>
-        <w:spacing w:line="240" w:lineRule="auto"/>
-      </w:pPr>
-      <w:r>
-        <w:t>Un árbol de decisión es un modelo de predicción utilizado en diversos ámbitos que van desde la inteligencia artificial hasta la Economía. Dado un conjunto de datos se fabrican diagramas de construcciones lógicas, muy similares a los sistemas de predicción basados en reglas, que sirven para representar y categorizar una serie de condiciones que ocurren de forma sucesiva, para la resolución de un problema.</w:t>
-      </w:r>
-    </w:p>
-    <w:p>
-      <w:pPr>
-        <w:spacing w:line="240" w:lineRule="auto"/>
-      </w:pPr>
-      <w:r>
-        <w:t>Dicho de otra manera, son un método de aprendizaje supervisado no paramétrico utilizado para la clasificación y la regresión. El objetivo es crear un modelo que prediga el valor de una variable objetivo mediante el aprendizaje de reglas de decisión simples inferidas de las características de los datos.</w:t>
-      </w:r>
-    </w:p>
-    <w:p>
-      <w:pPr>
-        <w:pStyle w:val="Ttulo2"/>
-        <w:spacing w:line="240" w:lineRule="auto"/>
-        <w:rPr>
-          <w:rFonts w:ascii="Times New Roman" w:hAnsi="Times New Roman" w:cs="Times New Roman"/>
-          <w:sz w:val="24"/>
-          <w:szCs w:val="24"/>
-        </w:rPr>
-      </w:pPr>
-      <w:bookmarkStart w:id="3" w:name="_Toc37584799"/>
-      <w:r>
-        <w:rPr>
-          <w:rFonts w:ascii="Times New Roman" w:hAnsi="Times New Roman" w:cs="Times New Roman"/>
-          <w:sz w:val="24"/>
-          <w:szCs w:val="24"/>
-        </w:rPr>
-        <w:t>Construcción de un árbol de decisión</w:t>
       </w:r>
       <w:bookmarkEnd w:id="3"/>
     </w:p>
@@ -2633,14 +2752,56 @@
     </w:p>
     <w:p>
       <w:pPr>
+        <w:spacing w:line="240" w:lineRule="auto"/>
+      </w:pPr>
+      <w:r>
+        <w:t>Un árbol de decisión es un modelo de predicción utilizado en diversos ámbitos que van desde la inteligencia artificial hasta la Economía. Dado un conjunto de datos se fabrican diagramas de construcciones lógicas, muy similares a los sistemas de predicción basados en reglas, que sirven para representar y categorizar una serie de condiciones que ocurren de forma sucesiva, para la resolución de un problema.</w:t>
+      </w:r>
+    </w:p>
+    <w:p>
+      <w:pPr>
+        <w:spacing w:line="240" w:lineRule="auto"/>
+      </w:pPr>
+      <w:r>
+        <w:t>Dicho de otra manera, son un método de aprendizaje supervisado no paramétrico utilizado para la clasificación y la regresión. El objetivo es crear un modelo que prediga el valor de una variable objetivo mediante el aprendizaje de reglas de decisión simples inferidas de las características de los datos.</w:t>
+      </w:r>
+    </w:p>
+    <w:p>
+      <w:pPr>
+        <w:pStyle w:val="Ttulo2"/>
+        <w:spacing w:line="240" w:lineRule="auto"/>
+        <w:rPr>
+          <w:rFonts w:ascii="Times New Roman" w:hAnsi="Times New Roman" w:cs="Times New Roman"/>
+          <w:sz w:val="24"/>
+          <w:szCs w:val="24"/>
+        </w:rPr>
+      </w:pPr>
+      <w:bookmarkStart w:id="4" w:name="_Toc37584799"/>
+      <w:r>
+        <w:rPr>
+          <w:rFonts w:ascii="Times New Roman" w:hAnsi="Times New Roman" w:cs="Times New Roman"/>
+          <w:sz w:val="24"/>
+          <w:szCs w:val="24"/>
+        </w:rPr>
+        <w:t>Construcción de un árbol de decisión</w:t>
+      </w:r>
+      <w:bookmarkEnd w:id="4"/>
+    </w:p>
+    <w:p>
+      <w:pPr>
+        <w:spacing w:line="240" w:lineRule="auto"/>
+      </w:pPr>
+    </w:p>
+    <w:p>
+      <w:pPr>
         <w:pStyle w:val="Ttulo3"/>
         <w:spacing w:line="240" w:lineRule="auto"/>
       </w:pPr>
-      <w:bookmarkStart w:id="4" w:name="_Toc37584800"/>
+      <w:bookmarkStart w:id="5" w:name="_Toc37584800"/>
       <w:r>
         <w:t>Elementos</w:t>
       </w:r>
-      <w:bookmarkEnd w:id="4"/>
+      <w:bookmarkEnd w:id="5"/>
     </w:p>
     <w:p>
       <w:pPr>
@@ -2827,7 +2988,7 @@
           <w:rFonts w:ascii="Times New Roman" w:hAnsi="Times New Roman" w:cs="Times New Roman"/>
         </w:rPr>
       </w:pPr>
-      <w:bookmarkStart w:id="5" w:name="_Toc37584801"/>
+      <w:bookmarkStart w:id="6" w:name="_Toc37584801"/>
       <w:r>
         <w:rPr>
           <w:rStyle w:val="mw-headline"/>
@@ -2835,7 +2996,7 @@
         </w:rPr>
         <w:t>Conceptos</w:t>
       </w:r>
-      <w:bookmarkEnd w:id="5"/>
+      <w:bookmarkEnd w:id="6"/>
     </w:p>
     <w:p>
       <w:pPr>
@@ -3147,7 +3308,7 @@
         <w:lastRenderedPageBreak/>
         <w:t>Los árboles de decisión pueden usarse para resolver problemas tanto de</w:t>
       </w:r>
-      <w:hyperlink r:id="rId8" w:history="1">
+      <w:hyperlink r:id="rId9" w:history="1">
         <w:r>
           <w:rPr>
             <w:rStyle w:val="Hipervnculo"/>
@@ -3491,7 +3652,7 @@
           <w:szCs w:val="24"/>
         </w:rPr>
       </w:pPr>
-      <w:bookmarkStart w:id="6" w:name="_Toc37584802"/>
+      <w:bookmarkStart w:id="7" w:name="_Toc37584802"/>
       <w:r>
         <w:rPr>
           <w:rFonts w:ascii="Times New Roman" w:hAnsi="Times New Roman" w:cs="Times New Roman"/>
@@ -3500,7 +3661,7 @@
         </w:rPr>
         <w:t>Ventajas y desventajas</w:t>
       </w:r>
-      <w:bookmarkEnd w:id="6"/>
+      <w:bookmarkEnd w:id="7"/>
     </w:p>
     <w:p/>
     <w:p>
@@ -3511,14 +3672,14 @@
           <w:color w:val="2E74B5" w:themeColor="accent1" w:themeShade="BF"/>
         </w:rPr>
       </w:pPr>
-      <w:bookmarkStart w:id="7" w:name="_Toc37584803"/>
+      <w:bookmarkStart w:id="8" w:name="_Toc37584803"/>
       <w:r>
         <w:rPr>
           <w:rFonts w:ascii="Times New Roman" w:hAnsi="Times New Roman" w:cs="Times New Roman"/>
         </w:rPr>
         <w:t>Ventajas</w:t>
       </w:r>
-      <w:bookmarkEnd w:id="7"/>
+      <w:bookmarkEnd w:id="8"/>
     </w:p>
     <w:p>
       <w:pPr>
@@ -3704,14 +3865,14 @@
           <w:rFonts w:ascii="Times New Roman" w:hAnsi="Times New Roman" w:cs="Times New Roman"/>
         </w:rPr>
       </w:pPr>
-      <w:bookmarkStart w:id="8" w:name="_Toc37584804"/>
+      <w:bookmarkStart w:id="9" w:name="_Toc37584804"/>
       <w:r>
         <w:rPr>
           <w:rFonts w:ascii="Times New Roman" w:hAnsi="Times New Roman" w:cs="Times New Roman"/>
         </w:rPr>
         <w:t>Desventajas</w:t>
       </w:r>
-      <w:bookmarkEnd w:id="8"/>
+      <w:bookmarkEnd w:id="9"/>
     </w:p>
     <w:p>
       <w:pPr>
@@ -3931,7 +4092,7 @@
         <w:lastRenderedPageBreak/>
         <w:t> </w:t>
       </w:r>
-      <w:bookmarkStart w:id="9" w:name="_Toc37584805"/>
+      <w:bookmarkStart w:id="10" w:name="_Toc37584805"/>
       <w:r>
         <w:rPr>
           <w:rFonts w:ascii="Times New Roman" w:hAnsi="Times New Roman" w:cs="Times New Roman"/>
@@ -3940,7 +4101,7 @@
         </w:rPr>
         <w:t>¿Cómo decide un árbol donde ramificarse?</w:t>
       </w:r>
-      <w:bookmarkEnd w:id="9"/>
+      <w:bookmarkEnd w:id="10"/>
     </w:p>
     <w:p>
       <w:pPr>
@@ -4174,7 +4335,7 @@
           <w:szCs w:val="24"/>
         </w:rPr>
       </w:pPr>
-      <w:bookmarkStart w:id="10" w:name="_Toc37584806"/>
+      <w:bookmarkStart w:id="11" w:name="_Toc37584806"/>
       <w:r>
         <w:rPr>
           <w:rFonts w:ascii="Times New Roman" w:hAnsi="Times New Roman" w:cs="Times New Roman"/>
@@ -4183,7 +4344,7 @@
         </w:rPr>
         <w:t>A tener en cuenta cuando usamos Árboles de Decisión</w:t>
       </w:r>
-      <w:bookmarkEnd w:id="10"/>
+      <w:bookmarkEnd w:id="11"/>
     </w:p>
     <w:p/>
     <w:p>
@@ -4193,14 +4354,14 @@
           <w:rFonts w:ascii="Times New Roman" w:hAnsi="Times New Roman" w:cs="Times New Roman"/>
         </w:rPr>
       </w:pPr>
-      <w:bookmarkStart w:id="11" w:name="_Toc37584807"/>
+      <w:bookmarkStart w:id="12" w:name="_Toc37584807"/>
       <w:r>
         <w:rPr>
           <w:rFonts w:ascii="Times New Roman" w:hAnsi="Times New Roman" w:cs="Times New Roman"/>
         </w:rPr>
         <w:t>Regularización</w:t>
       </w:r>
-      <w:bookmarkEnd w:id="11"/>
+      <w:bookmarkEnd w:id="12"/>
     </w:p>
     <w:p>
       <w:pPr>
@@ -4314,7 +4475,7 @@
         </w:rPr>
         <w:t>La </w:t>
       </w:r>
-      <w:hyperlink r:id="rId9" w:history="1">
+      <w:hyperlink r:id="rId10" w:history="1">
         <w:r>
           <w:rPr>
             <w:rStyle w:val="Hipervnculo"/>
@@ -4344,7 +4505,7 @@
         </w:rPr>
         <w:t>consiste en limitar de alguna forma las capacidades del modelo para obtener un modelo de aprendizaje automático que sea más simple y  </w:t>
       </w:r>
-      <w:hyperlink r:id="rId10" w:history="1">
+      <w:hyperlink r:id="rId11" w:history="1">
         <w:r>
           <w:rPr>
             <w:rStyle w:val="Hipervnculo"/>
@@ -4700,7 +4861,7 @@
           <w:szCs w:val="28"/>
         </w:rPr>
       </w:pPr>
-      <w:bookmarkStart w:id="12" w:name="_Toc37584808"/>
+      <w:bookmarkStart w:id="13" w:name="_Toc37584808"/>
       <w:r>
         <w:rPr>
           <w:rFonts w:ascii="Times New Roman" w:hAnsi="Times New Roman" w:cs="Times New Roman"/>
@@ -4710,7 +4871,7 @@
         <w:lastRenderedPageBreak/>
         <w:t>Bosques Aleatorios</w:t>
       </w:r>
-      <w:bookmarkEnd w:id="12"/>
+      <w:bookmarkEnd w:id="13"/>
     </w:p>
     <w:p/>
     <w:p>
@@ -4758,7 +4919,7 @@
         </w:rPr>
         <w:t>Los Bosques Aleatorios es un algoritmo de </w:t>
       </w:r>
-      <w:hyperlink r:id="rId11" w:tgtFrame="_blank" w:history="1">
+      <w:hyperlink r:id="rId12" w:tgtFrame="_blank" w:history="1">
         <w:r>
           <w:rPr>
             <w:rStyle w:val="Hipervnculo"/>
@@ -4774,7 +4935,7 @@
         </w:rPr>
         <w:t>que, como ya se puede ver en su nombre, crea un bosque y lo hace de alguna manera aleatorio. Para decirlo en palabras simples: el Bosque Aleatorio crea múltiples </w:t>
       </w:r>
-      <w:hyperlink r:id="rId12" w:tgtFrame="_blank" w:history="1">
+      <w:hyperlink r:id="rId13" w:tgtFrame="_blank" w:history="1">
         <w:r>
           <w:rPr>
             <w:rStyle w:val="Hipervnculo"/>
@@ -4810,7 +4971,7 @@
           <w:szCs w:val="24"/>
         </w:rPr>
       </w:pPr>
-      <w:bookmarkStart w:id="13" w:name="_Toc37584809"/>
+      <w:bookmarkStart w:id="14" w:name="_Toc37584809"/>
       <w:r>
         <w:rPr>
           <w:rFonts w:ascii="Times New Roman" w:hAnsi="Times New Roman" w:cs="Times New Roman"/>
@@ -4819,7 +4980,7 @@
         </w:rPr>
         <w:t>Bosques Aleatorios Clasificación</w:t>
       </w:r>
-      <w:bookmarkEnd w:id="13"/>
+      <w:bookmarkEnd w:id="14"/>
     </w:p>
     <w:p/>
     <w:p>
@@ -4849,7 +5010,7 @@
           <w:szCs w:val="24"/>
         </w:rPr>
       </w:pPr>
-      <w:bookmarkStart w:id="14" w:name="_Toc37584810"/>
+      <w:bookmarkStart w:id="15" w:name="_Toc37584810"/>
       <w:r>
         <w:rPr>
           <w:rFonts w:ascii="Times New Roman" w:hAnsi="Times New Roman" w:cs="Times New Roman"/>
@@ -4858,7 +5019,7 @@
         </w:rPr>
         <w:t>¿Cómo funciona el algoritmo?</w:t>
       </w:r>
-      <w:bookmarkEnd w:id="14"/>
+      <w:bookmarkEnd w:id="15"/>
     </w:p>
     <w:p>
       <w:pPr>
@@ -4951,7 +5112,7 @@
           <w:szCs w:val="24"/>
         </w:rPr>
       </w:pPr>
-      <w:bookmarkStart w:id="15" w:name="_Toc37584811"/>
+      <w:bookmarkStart w:id="16" w:name="_Toc37584811"/>
       <w:r>
         <w:rPr>
           <w:rFonts w:ascii="Times New Roman" w:hAnsi="Times New Roman" w:cs="Times New Roman"/>
@@ -4960,7 +5121,7 @@
         </w:rPr>
         <w:t>Importancia de las características</w:t>
       </w:r>
-      <w:bookmarkEnd w:id="15"/>
+      <w:bookmarkEnd w:id="16"/>
     </w:p>
     <w:p>
       <w:pPr>
@@ -5008,7 +5169,7 @@
           <w:szCs w:val="24"/>
         </w:rPr>
       </w:pPr>
-      <w:bookmarkStart w:id="16" w:name="_Toc37584812"/>
+      <w:bookmarkStart w:id="17" w:name="_Toc37584812"/>
       <w:r>
         <w:rPr>
           <w:rFonts w:ascii="Times New Roman" w:hAnsi="Times New Roman" w:cs="Times New Roman"/>
@@ -5018,7 +5179,7 @@
         <w:lastRenderedPageBreak/>
         <w:t>Bosques Aleatorios versus Árboles de Decisión</w:t>
       </w:r>
-      <w:bookmarkEnd w:id="16"/>
+      <w:bookmarkEnd w:id="17"/>
     </w:p>
     <w:p/>
     <w:p>
@@ -5147,7 +5308,7 @@
           <w:szCs w:val="24"/>
         </w:rPr>
       </w:pPr>
-      <w:bookmarkStart w:id="17" w:name="_Toc37584813"/>
+      <w:bookmarkStart w:id="18" w:name="_Toc37584813"/>
       <w:r>
         <w:rPr>
           <w:rFonts w:ascii="Times New Roman" w:hAnsi="Times New Roman" w:cs="Times New Roman"/>
@@ -5156,7 +5317,7 @@
         </w:rPr>
         <w:t>Ventajas</w:t>
       </w:r>
-      <w:bookmarkEnd w:id="17"/>
+      <w:bookmarkEnd w:id="18"/>
     </w:p>
     <w:p/>
     <w:p>
@@ -5351,7 +5512,7 @@
           <w:szCs w:val="24"/>
         </w:rPr>
       </w:pPr>
-      <w:bookmarkStart w:id="18" w:name="_Toc37584814"/>
+      <w:bookmarkStart w:id="19" w:name="_Toc37584814"/>
       <w:r>
         <w:rPr>
           <w:rFonts w:ascii="Times New Roman" w:hAnsi="Times New Roman" w:cs="Times New Roman"/>
@@ -5360,7 +5521,7 @@
         </w:rPr>
         <w:t>Desventajas</w:t>
       </w:r>
-      <w:bookmarkEnd w:id="18"/>
+      <w:bookmarkEnd w:id="19"/>
     </w:p>
     <w:p/>
     <w:p>
@@ -5442,7 +5603,7 @@
           <w:szCs w:val="28"/>
         </w:rPr>
       </w:pPr>
-      <w:bookmarkStart w:id="19" w:name="_Toc37584815"/>
+      <w:bookmarkStart w:id="20" w:name="_Toc37584815"/>
       <w:r>
         <w:rPr>
           <w:rFonts w:ascii="Times New Roman" w:hAnsi="Times New Roman" w:cs="Times New Roman"/>
@@ -5460,7 +5621,7 @@
         </w:rPr>
         <w:t>esponsabilidades</w:t>
       </w:r>
-      <w:bookmarkEnd w:id="19"/>
+      <w:bookmarkEnd w:id="20"/>
     </w:p>
     <w:p/>
     <w:tbl>
@@ -6051,7 +6212,7 @@
           <w:szCs w:val="28"/>
         </w:rPr>
       </w:pPr>
-      <w:bookmarkStart w:id="20" w:name="_Toc37584816"/>
+      <w:bookmarkStart w:id="21" w:name="_Toc37584816"/>
       <w:r>
         <w:rPr>
           <w:rFonts w:ascii="Times New Roman" w:hAnsi="Times New Roman" w:cs="Times New Roman"/>
@@ -6069,7 +6230,7 @@
         </w:rPr>
         <w:t>esarrollar</w:t>
       </w:r>
-      <w:bookmarkEnd w:id="20"/>
+      <w:bookmarkEnd w:id="21"/>
     </w:p>
     <w:p/>
     <w:p>
@@ -6803,12 +6964,612 @@
             <w:r>
               <w:t xml:space="preserve"> .para conceptos.</w:t>
             </w:r>
-            <w:bookmarkStart w:id="21" w:name="_GoBack"/>
-            <w:bookmarkEnd w:id="21"/>
           </w:p>
         </w:tc>
       </w:tr>
     </w:tbl>
+    <w:p/>
+    <w:p/>
+    <w:p/>
+    <w:p/>
+    <w:p/>
+    <w:p/>
+    <w:p/>
+    <w:p>
+      <w:pPr>
+        <w:pStyle w:val="Ttulo1"/>
+        <w:jc w:val="center"/>
+        <w:rPr>
+          <w:rFonts w:ascii="Times New Roman" w:hAnsi="Times New Roman" w:cs="Times New Roman"/>
+          <w:sz w:val="28"/>
+          <w:szCs w:val="28"/>
+        </w:rPr>
+      </w:pPr>
+      <w:r>
+        <w:rPr>
+          <w:rFonts w:ascii="Times New Roman" w:hAnsi="Times New Roman" w:cs="Times New Roman"/>
+          <w:sz w:val="28"/>
+          <w:szCs w:val="28"/>
+        </w:rPr>
+        <w:lastRenderedPageBreak/>
+        <w:t>TABLA DE EVALUCION</w:t>
+      </w:r>
+    </w:p>
+    <w:p/>
+    <w:tbl>
+      <w:tblPr>
+        <w:tblStyle w:val="Tablaconcuadrcula"/>
+        <w:tblW w:w="0" w:type="auto"/>
+        <w:tblLook w:val="04A0" w:firstRow="1" w:lastRow="0" w:firstColumn="1" w:lastColumn="0" w:noHBand="0" w:noVBand="1"/>
+      </w:tblPr>
+      <w:tblGrid>
+        <w:gridCol w:w="4675"/>
+        <w:gridCol w:w="4675"/>
+      </w:tblGrid>
+      <w:tr>
+        <w:tc>
+          <w:tcPr>
+            <w:tcW w:w="4675" w:type="dxa"/>
+          </w:tcPr>
+          <w:p>
+            <w:pPr>
+              <w:jc w:val="center"/>
+              <w:rPr>
+                <w:rFonts w:ascii="Times New Roman" w:hAnsi="Times New Roman" w:cs="Times New Roman"/>
+                <w:b/>
+                <w:sz w:val="24"/>
+                <w:szCs w:val="24"/>
+              </w:rPr>
+            </w:pPr>
+            <w:r>
+              <w:rPr>
+                <w:rFonts w:ascii="Times New Roman" w:hAnsi="Times New Roman" w:cs="Times New Roman"/>
+                <w:b/>
+                <w:sz w:val="24"/>
+                <w:szCs w:val="24"/>
+              </w:rPr>
+              <w:t>Intrigante</w:t>
+            </w:r>
+            <w:r>
+              <w:rPr>
+                <w:rFonts w:ascii="Times New Roman" w:hAnsi="Times New Roman" w:cs="Times New Roman"/>
+                <w:b/>
+                <w:sz w:val="24"/>
+                <w:szCs w:val="24"/>
+              </w:rPr>
+              <w:t>s</w:t>
+            </w:r>
+          </w:p>
+        </w:tc>
+        <w:tc>
+          <w:tcPr>
+            <w:tcW w:w="4675" w:type="dxa"/>
+          </w:tcPr>
+          <w:p>
+            <w:pPr>
+              <w:jc w:val="center"/>
+              <w:rPr>
+                <w:rFonts w:ascii="Times New Roman" w:hAnsi="Times New Roman" w:cs="Times New Roman"/>
+                <w:b/>
+                <w:sz w:val="24"/>
+                <w:szCs w:val="24"/>
+              </w:rPr>
+            </w:pPr>
+            <w:r>
+              <w:rPr>
+                <w:rFonts w:ascii="Times New Roman" w:hAnsi="Times New Roman" w:cs="Times New Roman"/>
+                <w:b/>
+                <w:sz w:val="24"/>
+                <w:szCs w:val="24"/>
+              </w:rPr>
+              <w:t>Puntaje / 10</w:t>
+            </w:r>
+          </w:p>
+        </w:tc>
+      </w:tr>
+      <w:tr>
+        <w:tc>
+          <w:tcPr>
+            <w:tcW w:w="4675" w:type="dxa"/>
+          </w:tcPr>
+          <w:p>
+            <w:r>
+              <w:t>Mayra Guevara</w:t>
+            </w:r>
+          </w:p>
+        </w:tc>
+        <w:tc>
+          <w:tcPr>
+            <w:tcW w:w="4675" w:type="dxa"/>
+          </w:tcPr>
+          <w:p/>
+        </w:tc>
+      </w:tr>
+      <w:tr>
+        <w:tc>
+          <w:tcPr>
+            <w:tcW w:w="4675" w:type="dxa"/>
+          </w:tcPr>
+          <w:p>
+            <w:r>
+              <w:t xml:space="preserve">Ángel </w:t>
+            </w:r>
+            <w:proofErr w:type="spellStart"/>
+            <w:r>
+              <w:t>Sorto</w:t>
+            </w:r>
+            <w:proofErr w:type="spellEnd"/>
+          </w:p>
+        </w:tc>
+        <w:tc>
+          <w:tcPr>
+            <w:tcW w:w="4675" w:type="dxa"/>
+          </w:tcPr>
+          <w:p/>
+        </w:tc>
+      </w:tr>
+      <w:tr>
+        <w:tc>
+          <w:tcPr>
+            <w:tcW w:w="4675" w:type="dxa"/>
+          </w:tcPr>
+          <w:p>
+            <w:r>
+              <w:t>Cristian Claros</w:t>
+            </w:r>
+          </w:p>
+        </w:tc>
+        <w:tc>
+          <w:tcPr>
+            <w:tcW w:w="4675" w:type="dxa"/>
+          </w:tcPr>
+          <w:p/>
+        </w:tc>
+      </w:tr>
+      <w:tr>
+        <w:tc>
+          <w:tcPr>
+            <w:tcW w:w="4675" w:type="dxa"/>
+          </w:tcPr>
+          <w:p>
+            <w:r>
+              <w:t>German Antonelli</w:t>
+            </w:r>
+          </w:p>
+        </w:tc>
+        <w:tc>
+          <w:tcPr>
+            <w:tcW w:w="4675" w:type="dxa"/>
+          </w:tcPr>
+          <w:p/>
+        </w:tc>
+      </w:tr>
+      <w:tr>
+        <w:tc>
+          <w:tcPr>
+            <w:tcW w:w="4675" w:type="dxa"/>
+          </w:tcPr>
+          <w:p>
+            <w:r>
+              <w:t>Luis</w:t>
+            </w:r>
+          </w:p>
+        </w:tc>
+        <w:tc>
+          <w:tcPr>
+            <w:tcW w:w="4675" w:type="dxa"/>
+          </w:tcPr>
+          <w:p/>
+        </w:tc>
+      </w:tr>
+    </w:tbl>
+    <w:p/>
+    <w:p/>
+    <w:p/>
+    <w:p/>
+    <w:p/>
+    <w:p/>
+    <w:p>
+      <w:pPr>
+        <w:pStyle w:val="Ttulo1"/>
+        <w:jc w:val="center"/>
+        <w:rPr>
+          <w:rFonts w:ascii="Times New Roman" w:hAnsi="Times New Roman" w:cs="Times New Roman"/>
+          <w:sz w:val="28"/>
+          <w:szCs w:val="28"/>
+        </w:rPr>
+      </w:pPr>
+      <w:r>
+        <w:rPr>
+          <w:rFonts w:ascii="Times New Roman" w:hAnsi="Times New Roman" w:cs="Times New Roman"/>
+          <w:sz w:val="28"/>
+          <w:szCs w:val="28"/>
+        </w:rPr>
+        <w:t>CONCLUSIONES</w:t>
+      </w:r>
+    </w:p>
+    <w:p/>
+    <w:p/>
+    <w:p/>
+    <w:p/>
+    <w:p/>
+    <w:p/>
+    <w:p/>
+    <w:p/>
+    <w:p/>
+    <w:p/>
+    <w:p/>
+    <w:p/>
+    <w:p/>
+    <w:p/>
+    <w:p/>
+    <w:p/>
+    <w:p/>
+    <w:p/>
+    <w:p>
+      <w:pPr>
+        <w:pStyle w:val="Ttulo1"/>
+        <w:jc w:val="center"/>
+        <w:rPr>
+          <w:rFonts w:ascii="Times New Roman" w:hAnsi="Times New Roman" w:cs="Times New Roman"/>
+          <w:sz w:val="28"/>
+          <w:szCs w:val="28"/>
+        </w:rPr>
+      </w:pPr>
+      <w:r>
+        <w:rPr>
+          <w:rFonts w:ascii="Times New Roman" w:hAnsi="Times New Roman" w:cs="Times New Roman"/>
+          <w:sz w:val="28"/>
+          <w:szCs w:val="28"/>
+        </w:rPr>
+        <w:t>ANEXOS</w:t>
+      </w:r>
+    </w:p>
+    <w:p>
+      <w:pPr>
+        <w:pStyle w:val="Ttulo2"/>
+        <w:rPr>
+          <w:rFonts w:ascii="Times New Roman" w:hAnsi="Times New Roman" w:cs="Times New Roman"/>
+          <w:sz w:val="24"/>
+          <w:szCs w:val="24"/>
+        </w:rPr>
+      </w:pPr>
+      <w:r>
+        <w:rPr>
+          <w:rFonts w:ascii="Times New Roman" w:hAnsi="Times New Roman" w:cs="Times New Roman"/>
+          <w:noProof/>
+          <w:sz w:val="24"/>
+          <w:szCs w:val="24"/>
+          <w:lang w:eastAsia="es-HN"/>
+        </w:rPr>
+        <w:drawing>
+          <wp:anchor distT="0" distB="0" distL="114300" distR="114300" simplePos="0" relativeHeight="251660288" behindDoc="0" locked="0" layoutInCell="1" allowOverlap="1" wp14:anchorId="041827EF" wp14:editId="2DC0A077">
+            <wp:simplePos x="0" y="0"/>
+            <wp:positionH relativeFrom="column">
+              <wp:posOffset>0</wp:posOffset>
+            </wp:positionH>
+            <wp:positionV relativeFrom="paragraph">
+              <wp:posOffset>430441</wp:posOffset>
+            </wp:positionV>
+            <wp:extent cx="5943600" cy="3336970"/>
+            <wp:effectExtent l="0" t="0" r="0" b="0"/>
+            <wp:wrapSquare wrapText="bothSides"/>
+            <wp:docPr id="1" name="Imagen 1" descr="C:\Users\Mayra Guevara\Downloads\WhatsApp Image 2020-04-10 at 3.41.20 PM.jpeg"/>
+            <wp:cNvGraphicFramePr>
+              <a:graphicFrameLocks xmlns:a="http://schemas.openxmlformats.org/drawingml/2006/main" noChangeAspect="1"/>
+            </wp:cNvGraphicFramePr>
+            <a:graphic xmlns:a="http://schemas.openxmlformats.org/drawingml/2006/main">
+              <a:graphicData uri="http://schemas.openxmlformats.org/drawingml/2006/picture">
+                <pic:pic xmlns:pic="http://schemas.openxmlformats.org/drawingml/2006/picture">
+                  <pic:nvPicPr>
+                    <pic:cNvPr id="0" name="Picture 1" descr="C:\Users\Mayra Guevara\Downloads\WhatsApp Image 2020-04-10 at 3.41.20 PM.jpeg"/>
+                    <pic:cNvPicPr>
+                      <a:picLocks noChangeAspect="1" noChangeArrowheads="1"/>
+                    </pic:cNvPicPr>
+                  </pic:nvPicPr>
+                  <pic:blipFill>
+                    <a:blip r:embed="rId14">
+                      <a:extLst>
+                        <a:ext uri="{28A0092B-C50C-407E-A947-70E740481C1C}">
+                          <a14:useLocalDpi xmlns:a14="http://schemas.microsoft.com/office/drawing/2010/main" val="0"/>
+                        </a:ext>
+                      </a:extLst>
+                    </a:blip>
+                    <a:srcRect/>
+                    <a:stretch>
+                      <a:fillRect/>
+                    </a:stretch>
+                  </pic:blipFill>
+                  <pic:spPr bwMode="auto">
+                    <a:xfrm>
+                      <a:off x="0" y="0"/>
+                      <a:ext cx="5943600" cy="3336970"/>
+                    </a:xfrm>
+                    <a:prstGeom prst="rect">
+                      <a:avLst/>
+                    </a:prstGeom>
+                    <a:noFill/>
+                    <a:ln>
+                      <a:noFill/>
+                    </a:ln>
+                  </pic:spPr>
+                </pic:pic>
+              </a:graphicData>
+            </a:graphic>
+          </wp:anchor>
+        </w:drawing>
+      </w:r>
+      <w:r>
+        <w:rPr>
+          <w:rFonts w:ascii="Times New Roman" w:hAnsi="Times New Roman" w:cs="Times New Roman"/>
+          <w:sz w:val="24"/>
+          <w:szCs w:val="24"/>
+        </w:rPr>
+        <w:t>Imagen reunión vía zoom 10 de abril del 2020</w:t>
+      </w:r>
+    </w:p>
+    <w:p/>
+    <w:p/>
+    <w:p>
+      <w:pPr>
+        <w:pStyle w:val="Ttulo2"/>
+        <w:rPr>
+          <w:rFonts w:ascii="Times New Roman" w:hAnsi="Times New Roman" w:cs="Times New Roman"/>
+          <w:sz w:val="24"/>
+          <w:szCs w:val="24"/>
+        </w:rPr>
+      </w:pPr>
+      <w:r>
+        <w:rPr>
+          <w:rFonts w:ascii="Times New Roman" w:hAnsi="Times New Roman" w:cs="Times New Roman"/>
+          <w:sz w:val="24"/>
+          <w:szCs w:val="24"/>
+        </w:rPr>
+        <w:lastRenderedPageBreak/>
+        <w:t xml:space="preserve">Imagen reunión vía zoom </w:t>
+      </w:r>
+      <w:r>
+        <w:rPr>
+          <w:rFonts w:ascii="Times New Roman" w:hAnsi="Times New Roman" w:cs="Times New Roman"/>
+          <w:sz w:val="24"/>
+          <w:szCs w:val="24"/>
+        </w:rPr>
+        <w:t>11 de abril del 2020</w:t>
+      </w:r>
+    </w:p>
+    <w:p>
+      <w:pPr>
+        <w:rPr>
+          <w:rFonts w:ascii="Times New Roman" w:eastAsiaTheme="majorEastAsia" w:hAnsi="Times New Roman" w:cs="Times New Roman"/>
+          <w:color w:val="2E74B5" w:themeColor="accent1" w:themeShade="BF"/>
+          <w:sz w:val="24"/>
+          <w:szCs w:val="24"/>
+        </w:rPr>
+      </w:pPr>
+      <w:r>
+        <w:rPr>
+          <w:rFonts w:ascii="Times New Roman" w:eastAsiaTheme="majorEastAsia" w:hAnsi="Times New Roman" w:cs="Times New Roman"/>
+          <w:noProof/>
+          <w:color w:val="2E74B5" w:themeColor="accent1" w:themeShade="BF"/>
+          <w:sz w:val="24"/>
+          <w:szCs w:val="24"/>
+          <w:lang w:eastAsia="es-HN"/>
+        </w:rPr>
+        <w:drawing>
+          <wp:inline distT="0" distB="0" distL="0" distR="0">
+            <wp:extent cx="5943600" cy="3336970"/>
+            <wp:effectExtent l="0" t="0" r="0" b="0"/>
+            <wp:docPr id="2" name="Imagen 2" descr="C:\Users\Mayra Guevara\Downloads\WhatsApp Image 2020-04-11 at 3.43.06 PM.jpeg"/>
+            <wp:cNvGraphicFramePr>
+              <a:graphicFrameLocks xmlns:a="http://schemas.openxmlformats.org/drawingml/2006/main" noChangeAspect="1"/>
+            </wp:cNvGraphicFramePr>
+            <a:graphic xmlns:a="http://schemas.openxmlformats.org/drawingml/2006/main">
+              <a:graphicData uri="http://schemas.openxmlformats.org/drawingml/2006/picture">
+                <pic:pic xmlns:pic="http://schemas.openxmlformats.org/drawingml/2006/picture">
+                  <pic:nvPicPr>
+                    <pic:cNvPr id="0" name="Picture 2" descr="C:\Users\Mayra Guevara\Downloads\WhatsApp Image 2020-04-11 at 3.43.06 PM.jpeg"/>
+                    <pic:cNvPicPr>
+                      <a:picLocks noChangeAspect="1" noChangeArrowheads="1"/>
+                    </pic:cNvPicPr>
+                  </pic:nvPicPr>
+                  <pic:blipFill>
+                    <a:blip r:embed="rId15">
+                      <a:extLst>
+                        <a:ext uri="{28A0092B-C50C-407E-A947-70E740481C1C}">
+                          <a14:useLocalDpi xmlns:a14="http://schemas.microsoft.com/office/drawing/2010/main" val="0"/>
+                        </a:ext>
+                      </a:extLst>
+                    </a:blip>
+                    <a:srcRect/>
+                    <a:stretch>
+                      <a:fillRect/>
+                    </a:stretch>
+                  </pic:blipFill>
+                  <pic:spPr bwMode="auto">
+                    <a:xfrm>
+                      <a:off x="0" y="0"/>
+                      <a:ext cx="5943600" cy="3336970"/>
+                    </a:xfrm>
+                    <a:prstGeom prst="rect">
+                      <a:avLst/>
+                    </a:prstGeom>
+                    <a:noFill/>
+                    <a:ln>
+                      <a:noFill/>
+                    </a:ln>
+                  </pic:spPr>
+                </pic:pic>
+              </a:graphicData>
+            </a:graphic>
+          </wp:inline>
+        </w:drawing>
+      </w:r>
+    </w:p>
+    <w:p/>
+    <w:p/>
+    <w:p/>
+    <w:p/>
+    <w:p/>
+    <w:p/>
+    <w:p/>
+    <w:p/>
+    <w:p/>
+    <w:p/>
+    <w:p/>
+    <w:p/>
+    <w:p/>
+    <w:p/>
+    <w:p/>
+    <w:p/>
+    <w:p>
+      <w:pPr>
+        <w:pStyle w:val="Ttulo1"/>
+        <w:jc w:val="center"/>
+        <w:rPr>
+          <w:rFonts w:ascii="Times New Roman" w:hAnsi="Times New Roman" w:cs="Times New Roman"/>
+          <w:sz w:val="28"/>
+          <w:szCs w:val="28"/>
+        </w:rPr>
+      </w:pPr>
+      <w:r>
+        <w:rPr>
+          <w:rFonts w:ascii="Times New Roman" w:hAnsi="Times New Roman" w:cs="Times New Roman"/>
+          <w:sz w:val="28"/>
+          <w:szCs w:val="28"/>
+        </w:rPr>
+        <w:lastRenderedPageBreak/>
+        <w:t>BIBLIOGRAFIA</w:t>
+      </w:r>
+    </w:p>
+    <w:p/>
+    <w:p>
+      <w:pPr>
+        <w:pStyle w:val="Prrafodelista"/>
+        <w:numPr>
+          <w:ilvl w:val="0"/>
+          <w:numId w:val="20"/>
+        </w:numPr>
+      </w:pPr>
+      <w:hyperlink r:id="rId16" w:history="1">
+        <w:r>
+          <w:rPr>
+            <w:rStyle w:val="Hipervnculo"/>
+          </w:rPr>
+          <w:t>https://iartificial.net/arboles-de-decision-con-ejemplos-en-python/</w:t>
+        </w:r>
+      </w:hyperlink>
+    </w:p>
+    <w:p>
+      <w:pPr>
+        <w:pStyle w:val="Prrafodelista"/>
+        <w:numPr>
+          <w:ilvl w:val="0"/>
+          <w:numId w:val="20"/>
+        </w:numPr>
+      </w:pPr>
+      <w:hyperlink r:id="rId17" w:history="1">
+        <w:r>
+          <w:rPr>
+            <w:rStyle w:val="Hipervnculo"/>
+          </w:rPr>
+          <w:t>https://bookdown.org/content/2031/arboles-de-decision-parte-i.html</w:t>
+        </w:r>
+      </w:hyperlink>
+    </w:p>
+    <w:p>
+      <w:pPr>
+        <w:pStyle w:val="Prrafodelista"/>
+        <w:numPr>
+          <w:ilvl w:val="0"/>
+          <w:numId w:val="20"/>
+        </w:numPr>
+      </w:pPr>
+      <w:hyperlink r:id="rId18" w:history="1">
+        <w:r>
+          <w:rPr>
+            <w:rStyle w:val="Hipervnculo"/>
+          </w:rPr>
+          <w:t>https://www.youtube.com/watch?v=TqsD5q6aqt0</w:t>
+        </w:r>
+      </w:hyperlink>
+    </w:p>
+    <w:p>
+      <w:pPr>
+        <w:pStyle w:val="Prrafodelista"/>
+        <w:numPr>
+          <w:ilvl w:val="0"/>
+          <w:numId w:val="20"/>
+        </w:numPr>
+      </w:pPr>
+      <w:hyperlink r:id="rId19" w:history="1">
+        <w:r>
+          <w:rPr>
+            <w:rStyle w:val="Hipervnculo"/>
+          </w:rPr>
+          <w:t>https://ligdigonzalez.com/bosques-aleatorios-regresion-teoria-machine-learning/</w:t>
+        </w:r>
+      </w:hyperlink>
+    </w:p>
+    <w:p>
+      <w:pPr>
+        <w:pStyle w:val="Prrafodelista"/>
+        <w:numPr>
+          <w:ilvl w:val="0"/>
+          <w:numId w:val="20"/>
+        </w:numPr>
+      </w:pPr>
+      <w:hyperlink r:id="rId20" w:history="1">
+        <w:r>
+          <w:rPr>
+            <w:rStyle w:val="Hipervnculo"/>
+          </w:rPr>
+          <w:t>https://ligdigonzalez.com/bosques-aleatorios-clasificacion-teoria-machine-learning/</w:t>
+        </w:r>
+      </w:hyperlink>
+    </w:p>
+    <w:p>
+      <w:pPr>
+        <w:pStyle w:val="Prrafodelista"/>
+        <w:numPr>
+          <w:ilvl w:val="0"/>
+          <w:numId w:val="20"/>
+        </w:numPr>
+      </w:pPr>
+      <w:hyperlink r:id="rId21" w:history="1">
+        <w:r>
+          <w:rPr>
+            <w:rStyle w:val="Hipervnculo"/>
+          </w:rPr>
+          <w:t>https://ligdigonzalez.com/bosques-aleatorios-clasificacion-scikit-learn-machine-learning/</w:t>
+        </w:r>
+      </w:hyperlink>
+    </w:p>
+    <w:p>
+      <w:pPr>
+        <w:pStyle w:val="Prrafodelista"/>
+        <w:numPr>
+          <w:ilvl w:val="0"/>
+          <w:numId w:val="20"/>
+        </w:numPr>
+      </w:pPr>
+      <w:hyperlink r:id="rId22" w:history="1">
+        <w:r>
+          <w:rPr>
+            <w:rStyle w:val="Hipervnculo"/>
+          </w:rPr>
+          <w:t>https://archive.ics.uci.edu/ml/datasets/spambase</w:t>
+        </w:r>
+      </w:hyperlink>
+    </w:p>
+    <w:p>
+      <w:pPr>
+        <w:pStyle w:val="Prrafodelista"/>
+        <w:numPr>
+          <w:ilvl w:val="0"/>
+          <w:numId w:val="20"/>
+        </w:numPr>
+      </w:pPr>
+    </w:p>
     <w:p/>
     <w:sectPr>
       <w:pgSz w:w="12240" w:h="15840" w:code="1"/>
@@ -6827,7 +7588,7 @@
   <w:abstractNum w:abstractNumId="0" w15:restartNumberingAfterBreak="0">
     <w:nsid w:val="08251850"/>
     <w:multiLevelType w:val="hybridMultilevel"/>
-    <w:tmpl w:val="F0081894"/>
+    <w:tmpl w:val="865031A8"/>
     <w:lvl w:ilvl="0" w:tplc="480A000B">
       <w:start w:val="1"/>
       <w:numFmt w:val="bullet"/>
@@ -7688,6 +8449,119 @@
     </w:lvl>
   </w:abstractNum>
   <w:abstractNum w:abstractNumId="7" w15:restartNumberingAfterBreak="0">
+    <w:nsid w:val="305D2A86"/>
+    <w:multiLevelType w:val="hybridMultilevel"/>
+    <w:tmpl w:val="13367E94"/>
+    <w:lvl w:ilvl="0" w:tplc="480A000D">
+      <w:start w:val="1"/>
+      <w:numFmt w:val="bullet"/>
+      <w:lvlText w:val=""/>
+      <w:lvlJc w:val="left"/>
+      <w:pPr>
+        <w:ind w:left="720" w:hanging="360"/>
+      </w:pPr>
+      <w:rPr>
+        <w:rFonts w:ascii="Wingdings" w:hAnsi="Wingdings" w:hint="default"/>
+      </w:rPr>
+    </w:lvl>
+    <w:lvl w:ilvl="1" w:tplc="480A0003" w:tentative="1">
+      <w:start w:val="1"/>
+      <w:numFmt w:val="bullet"/>
+      <w:lvlText w:val="o"/>
+      <w:lvlJc w:val="left"/>
+      <w:pPr>
+        <w:ind w:left="1440" w:hanging="360"/>
+      </w:pPr>
+      <w:rPr>
+        <w:rFonts w:ascii="Courier New" w:hAnsi="Courier New" w:cs="Courier New" w:hint="default"/>
+      </w:rPr>
+    </w:lvl>
+    <w:lvl w:ilvl="2" w:tplc="480A0005" w:tentative="1">
+      <w:start w:val="1"/>
+      <w:numFmt w:val="bullet"/>
+      <w:lvlText w:val=""/>
+      <w:lvlJc w:val="left"/>
+      <w:pPr>
+        <w:ind w:left="2160" w:hanging="360"/>
+      </w:pPr>
+      <w:rPr>
+        <w:rFonts w:ascii="Wingdings" w:hAnsi="Wingdings" w:hint="default"/>
+      </w:rPr>
+    </w:lvl>
+    <w:lvl w:ilvl="3" w:tplc="480A0001" w:tentative="1">
+      <w:start w:val="1"/>
+      <w:numFmt w:val="bullet"/>
+      <w:lvlText w:val=""/>
+      <w:lvlJc w:val="left"/>
+      <w:pPr>
+        <w:ind w:left="2880" w:hanging="360"/>
+      </w:pPr>
+      <w:rPr>
+        <w:rFonts w:ascii="Symbol" w:hAnsi="Symbol" w:hint="default"/>
+      </w:rPr>
+    </w:lvl>
+    <w:lvl w:ilvl="4" w:tplc="480A0003" w:tentative="1">
+      <w:start w:val="1"/>
+      <w:numFmt w:val="bullet"/>
+      <w:lvlText w:val="o"/>
+      <w:lvlJc w:val="left"/>
+      <w:pPr>
+        <w:ind w:left="3600" w:hanging="360"/>
+      </w:pPr>
+      <w:rPr>
+        <w:rFonts w:ascii="Courier New" w:hAnsi="Courier New" w:cs="Courier New" w:hint="default"/>
+      </w:rPr>
+    </w:lvl>
+    <w:lvl w:ilvl="5" w:tplc="480A0005" w:tentative="1">
+      <w:start w:val="1"/>
+      <w:numFmt w:val="bullet"/>
+      <w:lvlText w:val=""/>
+      <w:lvlJc w:val="left"/>
+      <w:pPr>
+        <w:ind w:left="4320" w:hanging="360"/>
+      </w:pPr>
+      <w:rPr>
+        <w:rFonts w:ascii="Wingdings" w:hAnsi="Wingdings" w:hint="default"/>
+      </w:rPr>
+    </w:lvl>
+    <w:lvl w:ilvl="6" w:tplc="480A0001" w:tentative="1">
+      <w:start w:val="1"/>
+      <w:numFmt w:val="bullet"/>
+      <w:lvlText w:val=""/>
+      <w:lvlJc w:val="left"/>
+      <w:pPr>
+        <w:ind w:left="5040" w:hanging="360"/>
+      </w:pPr>
+      <w:rPr>
+        <w:rFonts w:ascii="Symbol" w:hAnsi="Symbol" w:hint="default"/>
+      </w:rPr>
+    </w:lvl>
+    <w:lvl w:ilvl="7" w:tplc="480A0003" w:tentative="1">
+      <w:start w:val="1"/>
+      <w:numFmt w:val="bullet"/>
+      <w:lvlText w:val="o"/>
+      <w:lvlJc w:val="left"/>
+      <w:pPr>
+        <w:ind w:left="5760" w:hanging="360"/>
+      </w:pPr>
+      <w:rPr>
+        <w:rFonts w:ascii="Courier New" w:hAnsi="Courier New" w:cs="Courier New" w:hint="default"/>
+      </w:rPr>
+    </w:lvl>
+    <w:lvl w:ilvl="8" w:tplc="480A0005" w:tentative="1">
+      <w:start w:val="1"/>
+      <w:numFmt w:val="bullet"/>
+      <w:lvlText w:val=""/>
+      <w:lvlJc w:val="left"/>
+      <w:pPr>
+        <w:ind w:left="6480" w:hanging="360"/>
+      </w:pPr>
+      <w:rPr>
+        <w:rFonts w:ascii="Wingdings" w:hAnsi="Wingdings" w:hint="default"/>
+      </w:rPr>
+    </w:lvl>
+  </w:abstractNum>
+  <w:abstractNum w:abstractNumId="8" w15:restartNumberingAfterBreak="0">
     <w:nsid w:val="35233C34"/>
     <w:multiLevelType w:val="multilevel"/>
     <w:tmpl w:val="91527F08"/>
@@ -7836,7 +8710,7 @@
       </w:rPr>
     </w:lvl>
   </w:abstractNum>
-  <w:abstractNum w:abstractNumId="8" w15:restartNumberingAfterBreak="0">
+  <w:abstractNum w:abstractNumId="9" w15:restartNumberingAfterBreak="0">
     <w:nsid w:val="36FE6495"/>
     <w:multiLevelType w:val="hybridMultilevel"/>
     <w:tmpl w:val="0EBA3916"/>
@@ -7949,7 +8823,7 @@
       </w:rPr>
     </w:lvl>
   </w:abstractNum>
-  <w:abstractNum w:abstractNumId="9" w15:restartNumberingAfterBreak="0">
+  <w:abstractNum w:abstractNumId="10" w15:restartNumberingAfterBreak="0">
     <w:nsid w:val="3A087595"/>
     <w:multiLevelType w:val="hybridMultilevel"/>
     <w:tmpl w:val="634A8D90"/>
@@ -8062,7 +8936,7 @@
       </w:rPr>
     </w:lvl>
   </w:abstractNum>
-  <w:abstractNum w:abstractNumId="10" w15:restartNumberingAfterBreak="0">
+  <w:abstractNum w:abstractNumId="11" w15:restartNumberingAfterBreak="0">
     <w:nsid w:val="48DE36F8"/>
     <w:multiLevelType w:val="hybridMultilevel"/>
     <w:tmpl w:val="2A7C3A60"/>
@@ -8175,7 +9049,7 @@
       </w:rPr>
     </w:lvl>
   </w:abstractNum>
-  <w:abstractNum w:abstractNumId="11" w15:restartNumberingAfterBreak="0">
+  <w:abstractNum w:abstractNumId="12" w15:restartNumberingAfterBreak="0">
     <w:nsid w:val="552C3181"/>
     <w:multiLevelType w:val="hybridMultilevel"/>
     <w:tmpl w:val="45808BB8"/>
@@ -8288,7 +9162,7 @@
       </w:rPr>
     </w:lvl>
   </w:abstractNum>
-  <w:abstractNum w:abstractNumId="12" w15:restartNumberingAfterBreak="0">
+  <w:abstractNum w:abstractNumId="13" w15:restartNumberingAfterBreak="0">
     <w:nsid w:val="5D4D11B8"/>
     <w:multiLevelType w:val="multilevel"/>
     <w:tmpl w:val="E984EA52"/>
@@ -8437,7 +9311,7 @@
       </w:rPr>
     </w:lvl>
   </w:abstractNum>
-  <w:abstractNum w:abstractNumId="13" w15:restartNumberingAfterBreak="0">
+  <w:abstractNum w:abstractNumId="14" w15:restartNumberingAfterBreak="0">
     <w:nsid w:val="642651F1"/>
     <w:multiLevelType w:val="multilevel"/>
     <w:tmpl w:val="480A0025"/>
@@ -8532,7 +9406,7 @@
       </w:pPr>
     </w:lvl>
   </w:abstractNum>
-  <w:abstractNum w:abstractNumId="14" w15:restartNumberingAfterBreak="0">
+  <w:abstractNum w:abstractNumId="15" w15:restartNumberingAfterBreak="0">
     <w:nsid w:val="66EA7DB5"/>
     <w:multiLevelType w:val="hybridMultilevel"/>
     <w:tmpl w:val="A7EA54A6"/>
@@ -8645,7 +9519,7 @@
       </w:rPr>
     </w:lvl>
   </w:abstractNum>
-  <w:abstractNum w:abstractNumId="15" w15:restartNumberingAfterBreak="0">
+  <w:abstractNum w:abstractNumId="16" w15:restartNumberingAfterBreak="0">
     <w:nsid w:val="6C682725"/>
     <w:multiLevelType w:val="multilevel"/>
     <w:tmpl w:val="F7B214A0"/>
@@ -8794,7 +9668,7 @@
       </w:rPr>
     </w:lvl>
   </w:abstractNum>
-  <w:abstractNum w:abstractNumId="16" w15:restartNumberingAfterBreak="0">
+  <w:abstractNum w:abstractNumId="17" w15:restartNumberingAfterBreak="0">
     <w:nsid w:val="6F015403"/>
     <w:multiLevelType w:val="hybridMultilevel"/>
     <w:tmpl w:val="0B6ECBAC"/>
@@ -8907,7 +9781,7 @@
       </w:rPr>
     </w:lvl>
   </w:abstractNum>
-  <w:abstractNum w:abstractNumId="17" w15:restartNumberingAfterBreak="0">
+  <w:abstractNum w:abstractNumId="18" w15:restartNumberingAfterBreak="0">
     <w:nsid w:val="6FDE7A14"/>
     <w:multiLevelType w:val="multilevel"/>
     <w:tmpl w:val="3BDA9E72"/>
@@ -9056,7 +9930,7 @@
       </w:rPr>
     </w:lvl>
   </w:abstractNum>
-  <w:abstractNum w:abstractNumId="18" w15:restartNumberingAfterBreak="0">
+  <w:abstractNum w:abstractNumId="19" w15:restartNumberingAfterBreak="0">
     <w:nsid w:val="7454136F"/>
     <w:multiLevelType w:val="multilevel"/>
     <w:tmpl w:val="672218AA"/>
@@ -9205,7 +10079,7 @@
       </w:rPr>
     </w:lvl>
   </w:abstractNum>
-  <w:abstractNum w:abstractNumId="19" w15:restartNumberingAfterBreak="0">
+  <w:abstractNum w:abstractNumId="20" w15:restartNumberingAfterBreak="0">
     <w:nsid w:val="764D3ECD"/>
     <w:multiLevelType w:val="hybridMultilevel"/>
     <w:tmpl w:val="0426793C"/>
@@ -9318,7 +10192,7 @@
       </w:rPr>
     </w:lvl>
   </w:abstractNum>
-  <w:abstractNum w:abstractNumId="20" w15:restartNumberingAfterBreak="0">
+  <w:abstractNum w:abstractNumId="21" w15:restartNumberingAfterBreak="0">
     <w:nsid w:val="76E0363F"/>
     <w:multiLevelType w:val="multilevel"/>
     <w:tmpl w:val="A3686B1A"/>
@@ -9467,7 +10341,7 @@
       </w:rPr>
     </w:lvl>
   </w:abstractNum>
-  <w:abstractNum w:abstractNumId="21" w15:restartNumberingAfterBreak="0">
+  <w:abstractNum w:abstractNumId="22" w15:restartNumberingAfterBreak="0">
     <w:nsid w:val="7E1F320F"/>
     <w:multiLevelType w:val="multilevel"/>
     <w:tmpl w:val="2B7A3D56"/>
@@ -9617,58 +10491,58 @@
     </w:lvl>
   </w:abstractNum>
   <w:num w:numId="1">
-    <w:abstractNumId w:val="13"/>
+    <w:abstractNumId w:val="14"/>
   </w:num>
   <w:num w:numId="2">
     <w:abstractNumId w:val="3"/>
   </w:num>
   <w:num w:numId="3">
-    <w:abstractNumId w:val="18"/>
+    <w:abstractNumId w:val="19"/>
   </w:num>
   <w:num w:numId="4">
-    <w:abstractNumId w:val="21"/>
+    <w:abstractNumId w:val="22"/>
   </w:num>
   <w:num w:numId="5">
     <w:abstractNumId w:val="6"/>
   </w:num>
   <w:num w:numId="6">
-    <w:abstractNumId w:val="12"/>
+    <w:abstractNumId w:val="13"/>
   </w:num>
   <w:num w:numId="7">
-    <w:abstractNumId w:val="14"/>
+    <w:abstractNumId w:val="15"/>
   </w:num>
   <w:num w:numId="8">
     <w:abstractNumId w:val="4"/>
   </w:num>
   <w:num w:numId="9">
-    <w:abstractNumId w:val="20"/>
+    <w:abstractNumId w:val="21"/>
   </w:num>
   <w:num w:numId="10">
     <w:abstractNumId w:val="5"/>
   </w:num>
   <w:num w:numId="11">
-    <w:abstractNumId w:val="10"/>
+    <w:abstractNumId w:val="11"/>
   </w:num>
   <w:num w:numId="12">
-    <w:abstractNumId w:val="17"/>
+    <w:abstractNumId w:val="18"/>
   </w:num>
   <w:num w:numId="13">
-    <w:abstractNumId w:val="11"/>
+    <w:abstractNumId w:val="12"/>
   </w:num>
   <w:num w:numId="14">
     <w:abstractNumId w:val="1"/>
   </w:num>
   <w:num w:numId="15">
-    <w:abstractNumId w:val="7"/>
+    <w:abstractNumId w:val="8"/>
   </w:num>
   <w:num w:numId="16">
-    <w:abstractNumId w:val="15"/>
+    <w:abstractNumId w:val="16"/>
   </w:num>
   <w:num w:numId="17">
-    <w:abstractNumId w:val="9"/>
+    <w:abstractNumId w:val="10"/>
   </w:num>
   <w:num w:numId="18">
-    <w:abstractNumId w:val="16"/>
+    <w:abstractNumId w:val="17"/>
   </w:num>
   <w:num w:numId="19">
     <w:abstractNumId w:val="2"/>
@@ -9677,10 +10551,13 @@
     <w:abstractNumId w:val="0"/>
   </w:num>
   <w:num w:numId="21">
-    <w:abstractNumId w:val="19"/>
+    <w:abstractNumId w:val="20"/>
   </w:num>
   <w:num w:numId="22">
-    <w:abstractNumId w:val="8"/>
+    <w:abstractNumId w:val="9"/>
+  </w:num>
+  <w:num w:numId="23">
+    <w:abstractNumId w:val="7"/>
   </w:num>
 </w:numbering>
 </file>
@@ -10751,6 +11628,13 @@
     <w:pitch w:val="variable"/>
     <w:sig w:usb0="A0002AEF" w:usb1="4000207B" w:usb2="00000000" w:usb3="00000000" w:csb0="000001FF" w:csb1="00000000"/>
   </w:font>
+  <w:font w:name="Algerian">
+    <w:panose1 w:val="04020705040A02060702"/>
+    <w:charset w:val="00"/>
+    <w:family w:val="decorative"/>
+    <w:pitch w:val="variable"/>
+    <w:sig w:usb0="00000003" w:usb1="00000000" w:usb2="00000000" w:usb3="00000000" w:csb0="00000001" w:csb1="00000000"/>
+  </w:font>
   <w:font w:name="Cambria Math">
     <w:panose1 w:val="02040503050406030204"/>
     <w:charset w:val="00"/>
@@ -10784,8 +11668,8 @@
   </w:compat>
   <w:rsids>
     <w:rsidRoot w:val="00FA4781"/>
+    <w:rsid w:val="0029013D"/>
     <w:rsid w:val="00816D2F"/>
-    <w:rsid w:val="00C156C1"/>
     <w:rsid w:val="00FA4781"/>
     <w:rsid w:val="00FA77E1"/>
   </w:rsids>
@@ -11511,11 +12395,30 @@
 </file>
 
 <file path=customXml/item1.xml><?xml version="1.0" encoding="utf-8"?>
+<CoverPageProperties xmlns="http://schemas.microsoft.com/office/2006/coverPageProps">
+  <PublishDate>2020-04-12T00:00:00</PublishDate>
+  <Abstract/>
+  <CompanyAddress>ING HECTOR SABILLON</CompanyAddress>
+  <CompanyPhone/>
+  <CompanyFax/>
+  <CompanyEmail/>
+</CoverPageProperties>
+</file>
+
+<file path=customXml/item2.xml><?xml version="1.0" encoding="utf-8"?>
 <b:Sources xmlns:b="http://schemas.openxmlformats.org/officeDocument/2006/bibliography" xmlns="http://schemas.openxmlformats.org/officeDocument/2006/bibliography" SelectedStyle="\APASixthEditionOfficeOnline.xsl" StyleName="APA" Version="6"/>
 </file>
 
 <file path=customXml/itemProps1.xml><?xml version="1.0" encoding="utf-8"?>
-<ds:datastoreItem xmlns:ds="http://schemas.openxmlformats.org/officeDocument/2006/customXml" ds:itemID="{BB808AF4-A78F-4439-9AE1-C97FD348F84C}">
+<ds:datastoreItem xmlns:ds="http://schemas.openxmlformats.org/officeDocument/2006/customXml" ds:itemID="{55AF091B-3C7A-41E3-B477-F2FDAA23CFDA}">
+  <ds:schemaRefs>
+    <ds:schemaRef ds:uri="http://schemas.microsoft.com/office/2006/coverPageProps"/>
+  </ds:schemaRefs>
+</ds:datastoreItem>
+</file>
+
+<file path=customXml/itemProps2.xml><?xml version="1.0" encoding="utf-8"?>
+<ds:datastoreItem xmlns:ds="http://schemas.openxmlformats.org/officeDocument/2006/customXml" ds:itemID="{80B72D58-726D-4F16-84ED-92D68841EA22}">
   <ds:schemaRefs>
     <ds:schemaRef ds:uri="http://schemas.openxmlformats.org/officeDocument/2006/bibliography"/>
   </ds:schemaRefs>

</xml_diff>

<commit_message>
elaboracion de portada, ajuste de indice,apartado de bibliografia
</commit_message>
<xml_diff>
--- a/Informe Final-Arboles y Bosques Aleatorios.docx
+++ b/Informe Final-Arboles y Bosques Aleatorios.docx
@@ -25,6 +25,7 @@
           <w:pPr>
             <w:pStyle w:val="Sinespaciado"/>
             <w:spacing w:before="1540" w:after="240"/>
+            <w:jc w:val="center"/>
             <w:rPr>
               <w:color w:val="5B9BD5" w:themeColor="accent1"/>
             </w:rPr>
@@ -106,7 +107,6 @@
             <w:dataBinding w:prefixMappings="xmlns:ns0='http://purl.org/dc/elements/1.1/' xmlns:ns1='http://schemas.openxmlformats.org/package/2006/metadata/core-properties' " w:xpath="/ns1:coreProperties[1]/ns0:title[1]" w:storeItemID="{6C3C8BC8-F283-45AE-878A-BAB7291924A1}"/>
             <w:text/>
           </w:sdtPr>
-          <w:sdtEndPr/>
           <w:sdtContent>
             <w:p>
               <w:pPr>
@@ -154,7 +154,6 @@
             <w:dataBinding w:prefixMappings="xmlns:ns0='http://purl.org/dc/elements/1.1/' xmlns:ns1='http://schemas.openxmlformats.org/package/2006/metadata/core-properties' " w:xpath="/ns1:coreProperties[1]/ns0:subject[1]" w:storeItemID="{6C3C8BC8-F283-45AE-878A-BAB7291924A1}"/>
             <w:text/>
           </w:sdtPr>
-          <w:sdtEndPr/>
           <w:sdtContent>
             <w:p>
               <w:pPr>
@@ -269,7 +268,6 @@
                                     <w:calendar w:val="gregorian"/>
                                   </w:date>
                                 </w:sdtPr>
-                                <w:sdtEndPr/>
                                 <w:sdtContent>
                                   <w:p>
                                     <w:pPr>
@@ -316,7 +314,6 @@
                                     <w:dataBinding w:prefixMappings="xmlns:ns0='http://schemas.openxmlformats.org/officeDocument/2006/extended-properties' " w:xpath="/ns0:Properties[1]/ns0:Company[1]" w:storeItemID="{6668398D-A668-4E3E-A5EB-62B293D839F1}"/>
                                     <w:text/>
                                   </w:sdtPr>
-                                  <w:sdtEndPr/>
                                   <w:sdtContent>
                                     <w:r>
                                       <w:rPr>
@@ -347,7 +344,6 @@
                                     <w:dataBinding w:prefixMappings="xmlns:ns0='http://schemas.microsoft.com/office/2006/coverPageProps' " w:xpath="/ns0:CoverPageProperties[1]/ns0:CompanyAddress[1]" w:storeItemID="{55AF091B-3C7A-41E3-B477-F2FDAA23CFDA}"/>
                                     <w:text/>
                                   </w:sdtPr>
-                                  <w:sdtEndPr/>
                                   <w:sdtContent>
                                     <w:r>
                                       <w:rPr>
@@ -406,7 +402,6 @@
                               <w:calendar w:val="gregorian"/>
                             </w:date>
                           </w:sdtPr>
-                          <w:sdtEndPr/>
                           <w:sdtContent>
                             <w:p>
                               <w:pPr>
@@ -453,7 +448,6 @@
                               <w:dataBinding w:prefixMappings="xmlns:ns0='http://schemas.openxmlformats.org/officeDocument/2006/extended-properties' " w:xpath="/ns0:Properties[1]/ns0:Company[1]" w:storeItemID="{6668398D-A668-4E3E-A5EB-62B293D839F1}"/>
                               <w:text/>
                             </w:sdtPr>
-                            <w:sdtEndPr/>
                             <w:sdtContent>
                               <w:r>
                                 <w:rPr>
@@ -484,7 +478,6 @@
                               <w:dataBinding w:prefixMappings="xmlns:ns0='http://schemas.microsoft.com/office/2006/coverPageProps' " w:xpath="/ns0:CoverPageProperties[1]/ns0:CompanyAddress[1]" w:storeItemID="{55AF091B-3C7A-41E3-B477-F2FDAA23CFDA}"/>
                               <w:text/>
                             </w:sdtPr>
-                            <w:sdtEndPr/>
                             <w:sdtContent>
                               <w:r>
                                 <w:rPr>
@@ -557,8 +550,6 @@
               </wp:inline>
             </w:drawing>
           </w:r>
-          <w:bookmarkStart w:id="0" w:name="_GoBack"/>
-          <w:bookmarkEnd w:id="0"/>
         </w:p>
         <w:p>
           <w:r>
@@ -744,6 +735,8 @@
             <w:br w:type="page"/>
           </w:r>
         </w:p>
+        <w:bookmarkStart w:id="0" w:name="_GoBack" w:displacedByCustomXml="next"/>
+        <w:bookmarkEnd w:id="0" w:displacedByCustomXml="next"/>
       </w:sdtContent>
     </w:sdt>
     <w:p/>
@@ -778,7 +771,7 @@
             <w:rPr>
               <w:lang w:val="es-ES"/>
             </w:rPr>
-            <w:t>Contenido</w:t>
+            <w:t xml:space="preserve">Índice </w:t>
           </w:r>
         </w:p>
         <w:p>
@@ -789,7 +782,9 @@
               <w:tab w:val="right" w:leader="dot" w:pos="9350"/>
             </w:tabs>
             <w:rPr>
+              <w:rFonts w:eastAsiaTheme="minorEastAsia"/>
               <w:noProof/>
+              <w:lang w:eastAsia="es-HN"/>
             </w:rPr>
           </w:pPr>
           <w:r>
@@ -801,7 +796,7 @@
           <w:r>
             <w:fldChar w:fldCharType="separate"/>
           </w:r>
-          <w:hyperlink w:anchor="_Toc37584796" w:history="1">
+          <w:hyperlink w:anchor="_Toc37591610" w:history="1">
             <w:r>
               <w:rPr>
                 <w:rStyle w:val="Hipervnculo"/>
@@ -812,7 +807,9 @@
             </w:r>
             <w:r>
               <w:rPr>
-                <w:noProof/>
+                <w:rFonts w:eastAsiaTheme="minorEastAsia"/>
+                <w:noProof/>
+                <w:lang w:eastAsia="es-HN"/>
               </w:rPr>
               <w:tab/>
             </w:r>
@@ -843,7 +840,7 @@
                 <w:noProof/>
                 <w:webHidden/>
               </w:rPr>
-              <w:instrText xml:space="preserve"> PAGEREF _Toc37584796 \h </w:instrText>
+              <w:instrText xml:space="preserve"> PAGEREF _Toc37591610 \h </w:instrText>
             </w:r>
             <w:r>
               <w:rPr>
@@ -882,10 +879,12 @@
               <w:tab w:val="right" w:leader="dot" w:pos="9350"/>
             </w:tabs>
             <w:rPr>
+              <w:rFonts w:eastAsiaTheme="minorEastAsia"/>
               <w:noProof/>
+              <w:lang w:eastAsia="es-HN"/>
             </w:rPr>
           </w:pPr>
-          <w:hyperlink w:anchor="_Toc37584797" w:history="1">
+          <w:hyperlink w:anchor="_Toc37591611" w:history="1">
             <w:r>
               <w:rPr>
                 <w:rStyle w:val="Hipervnculo"/>
@@ -896,7 +895,9 @@
             </w:r>
             <w:r>
               <w:rPr>
-                <w:noProof/>
+                <w:rFonts w:eastAsiaTheme="minorEastAsia"/>
+                <w:noProof/>
+                <w:lang w:eastAsia="es-HN"/>
               </w:rPr>
               <w:tab/>
             </w:r>
@@ -927,7 +928,7 @@
                 <w:noProof/>
                 <w:webHidden/>
               </w:rPr>
-              <w:instrText xml:space="preserve"> PAGEREF _Toc37584797 \h </w:instrText>
+              <w:instrText xml:space="preserve"> PAGEREF _Toc37591611 \h </w:instrText>
             </w:r>
             <w:r>
               <w:rPr>
@@ -966,10 +967,12 @@
               <w:tab w:val="right" w:leader="dot" w:pos="9350"/>
             </w:tabs>
             <w:rPr>
+              <w:rFonts w:eastAsiaTheme="minorEastAsia"/>
               <w:noProof/>
+              <w:lang w:eastAsia="es-HN"/>
             </w:rPr>
           </w:pPr>
-          <w:hyperlink w:anchor="_Toc37584798" w:history="1">
+          <w:hyperlink w:anchor="_Toc37591612" w:history="1">
             <w:r>
               <w:rPr>
                 <w:rStyle w:val="Hipervnculo"/>
@@ -980,7 +983,9 @@
             </w:r>
             <w:r>
               <w:rPr>
-                <w:noProof/>
+                <w:rFonts w:eastAsiaTheme="minorEastAsia"/>
+                <w:noProof/>
+                <w:lang w:eastAsia="es-HN"/>
               </w:rPr>
               <w:tab/>
             </w:r>
@@ -1011,7 +1016,7 @@
                 <w:noProof/>
                 <w:webHidden/>
               </w:rPr>
-              <w:instrText xml:space="preserve"> PAGEREF _Toc37584798 \h </w:instrText>
+              <w:instrText xml:space="preserve"> PAGEREF _Toc37591612 \h </w:instrText>
             </w:r>
             <w:r>
               <w:rPr>
@@ -1050,10 +1055,12 @@
               <w:tab w:val="right" w:leader="dot" w:pos="9350"/>
             </w:tabs>
             <w:rPr>
+              <w:rFonts w:eastAsiaTheme="minorEastAsia"/>
               <w:noProof/>
+              <w:lang w:eastAsia="es-HN"/>
             </w:rPr>
           </w:pPr>
-          <w:hyperlink w:anchor="_Toc37584799" w:history="1">
+          <w:hyperlink w:anchor="_Toc37591613" w:history="1">
             <w:r>
               <w:rPr>
                 <w:rStyle w:val="Hipervnculo"/>
@@ -1064,7 +1071,9 @@
             </w:r>
             <w:r>
               <w:rPr>
-                <w:noProof/>
+                <w:rFonts w:eastAsiaTheme="minorEastAsia"/>
+                <w:noProof/>
+                <w:lang w:eastAsia="es-HN"/>
               </w:rPr>
               <w:tab/>
             </w:r>
@@ -1095,7 +1104,7 @@
                 <w:noProof/>
                 <w:webHidden/>
               </w:rPr>
-              <w:instrText xml:space="preserve"> PAGEREF _Toc37584799 \h </w:instrText>
+              <w:instrText xml:space="preserve"> PAGEREF _Toc37591613 \h </w:instrText>
             </w:r>
             <w:r>
               <w:rPr>
@@ -1134,10 +1143,12 @@
               <w:tab w:val="right" w:leader="dot" w:pos="9350"/>
             </w:tabs>
             <w:rPr>
+              <w:rFonts w:eastAsiaTheme="minorEastAsia"/>
               <w:noProof/>
+              <w:lang w:eastAsia="es-HN"/>
             </w:rPr>
           </w:pPr>
-          <w:hyperlink w:anchor="_Toc37584800" w:history="1">
+          <w:hyperlink w:anchor="_Toc37591614" w:history="1">
             <w:r>
               <w:rPr>
                 <w:rStyle w:val="Hipervnculo"/>
@@ -1147,7 +1158,9 @@
             </w:r>
             <w:r>
               <w:rPr>
-                <w:noProof/>
+                <w:rFonts w:eastAsiaTheme="minorEastAsia"/>
+                <w:noProof/>
+                <w:lang w:eastAsia="es-HN"/>
               </w:rPr>
               <w:tab/>
             </w:r>
@@ -1177,7 +1190,7 @@
                 <w:noProof/>
                 <w:webHidden/>
               </w:rPr>
-              <w:instrText xml:space="preserve"> PAGEREF _Toc37584800 \h </w:instrText>
+              <w:instrText xml:space="preserve"> PAGEREF _Toc37591614 \h </w:instrText>
             </w:r>
             <w:r>
               <w:rPr>
@@ -1216,10 +1229,12 @@
               <w:tab w:val="right" w:leader="dot" w:pos="9350"/>
             </w:tabs>
             <w:rPr>
+              <w:rFonts w:eastAsiaTheme="minorEastAsia"/>
               <w:noProof/>
+              <w:lang w:eastAsia="es-HN"/>
             </w:rPr>
           </w:pPr>
-          <w:hyperlink w:anchor="_Toc37584801" w:history="1">
+          <w:hyperlink w:anchor="_Toc37591615" w:history="1">
             <w:r>
               <w:rPr>
                 <w:rStyle w:val="Hipervnculo"/>
@@ -1230,7 +1245,9 @@
             </w:r>
             <w:r>
               <w:rPr>
-                <w:noProof/>
+                <w:rFonts w:eastAsiaTheme="minorEastAsia"/>
+                <w:noProof/>
+                <w:lang w:eastAsia="es-HN"/>
               </w:rPr>
               <w:tab/>
             </w:r>
@@ -1261,7 +1278,7 @@
                 <w:noProof/>
                 <w:webHidden/>
               </w:rPr>
-              <w:instrText xml:space="preserve"> PAGEREF _Toc37584801 \h </w:instrText>
+              <w:instrText xml:space="preserve"> PAGEREF _Toc37591615 \h </w:instrText>
             </w:r>
             <w:r>
               <w:rPr>
@@ -1281,7 +1298,7 @@
                 <w:noProof/>
                 <w:webHidden/>
               </w:rPr>
-              <w:t>5</w:t>
+              <w:t>4</w:t>
             </w:r>
             <w:r>
               <w:rPr>
@@ -1300,10 +1317,12 @@
               <w:tab w:val="right" w:leader="dot" w:pos="9350"/>
             </w:tabs>
             <w:rPr>
+              <w:rFonts w:eastAsiaTheme="minorEastAsia"/>
               <w:noProof/>
+              <w:lang w:eastAsia="es-HN"/>
             </w:rPr>
           </w:pPr>
-          <w:hyperlink w:anchor="_Toc37584802" w:history="1">
+          <w:hyperlink w:anchor="_Toc37591616" w:history="1">
             <w:r>
               <w:rPr>
                 <w:rStyle w:val="Hipervnculo"/>
@@ -1314,7 +1333,9 @@
             </w:r>
             <w:r>
               <w:rPr>
-                <w:noProof/>
+                <w:rFonts w:eastAsiaTheme="minorEastAsia"/>
+                <w:noProof/>
+                <w:lang w:eastAsia="es-HN"/>
               </w:rPr>
               <w:tab/>
             </w:r>
@@ -1345,7 +1366,7 @@
                 <w:noProof/>
                 <w:webHidden/>
               </w:rPr>
-              <w:instrText xml:space="preserve"> PAGEREF _Toc37584802 \h </w:instrText>
+              <w:instrText xml:space="preserve"> PAGEREF _Toc37591616 \h </w:instrText>
             </w:r>
             <w:r>
               <w:rPr>
@@ -1384,10 +1405,12 @@
               <w:tab w:val="right" w:leader="dot" w:pos="9350"/>
             </w:tabs>
             <w:rPr>
+              <w:rFonts w:eastAsiaTheme="minorEastAsia"/>
               <w:noProof/>
+              <w:lang w:eastAsia="es-HN"/>
             </w:rPr>
           </w:pPr>
-          <w:hyperlink w:anchor="_Toc37584803" w:history="1">
+          <w:hyperlink w:anchor="_Toc37591617" w:history="1">
             <w:r>
               <w:rPr>
                 <w:rStyle w:val="Hipervnculo"/>
@@ -1398,7 +1421,9 @@
             </w:r>
             <w:r>
               <w:rPr>
-                <w:noProof/>
+                <w:rFonts w:eastAsiaTheme="minorEastAsia"/>
+                <w:noProof/>
+                <w:lang w:eastAsia="es-HN"/>
               </w:rPr>
               <w:tab/>
             </w:r>
@@ -1429,7 +1454,7 @@
                 <w:noProof/>
                 <w:webHidden/>
               </w:rPr>
-              <w:instrText xml:space="preserve"> PAGEREF _Toc37584803 \h </w:instrText>
+              <w:instrText xml:space="preserve"> PAGEREF _Toc37591617 \h </w:instrText>
             </w:r>
             <w:r>
               <w:rPr>
@@ -1449,7 +1474,7 @@
                 <w:noProof/>
                 <w:webHidden/>
               </w:rPr>
-              <w:t>6</w:t>
+              <w:t>5</w:t>
             </w:r>
             <w:r>
               <w:rPr>
@@ -1468,10 +1493,12 @@
               <w:tab w:val="right" w:leader="dot" w:pos="9350"/>
             </w:tabs>
             <w:rPr>
+              <w:rFonts w:eastAsiaTheme="minorEastAsia"/>
               <w:noProof/>
+              <w:lang w:eastAsia="es-HN"/>
             </w:rPr>
           </w:pPr>
-          <w:hyperlink w:anchor="_Toc37584804" w:history="1">
+          <w:hyperlink w:anchor="_Toc37591618" w:history="1">
             <w:r>
               <w:rPr>
                 <w:rStyle w:val="Hipervnculo"/>
@@ -1482,7 +1509,9 @@
             </w:r>
             <w:r>
               <w:rPr>
-                <w:noProof/>
+                <w:rFonts w:eastAsiaTheme="minorEastAsia"/>
+                <w:noProof/>
+                <w:lang w:eastAsia="es-HN"/>
               </w:rPr>
               <w:tab/>
             </w:r>
@@ -1513,7 +1542,7 @@
                 <w:noProof/>
                 <w:webHidden/>
               </w:rPr>
-              <w:instrText xml:space="preserve"> PAGEREF _Toc37584804 \h </w:instrText>
+              <w:instrText xml:space="preserve"> PAGEREF _Toc37591618 \h </w:instrText>
             </w:r>
             <w:r>
               <w:rPr>
@@ -1533,7 +1562,7 @@
                 <w:noProof/>
                 <w:webHidden/>
               </w:rPr>
-              <w:t>6</w:t>
+              <w:t>5</w:t>
             </w:r>
             <w:r>
               <w:rPr>
@@ -1552,10 +1581,12 @@
               <w:tab w:val="right" w:leader="dot" w:pos="9350"/>
             </w:tabs>
             <w:rPr>
+              <w:rFonts w:eastAsiaTheme="minorEastAsia"/>
               <w:noProof/>
+              <w:lang w:eastAsia="es-HN"/>
             </w:rPr>
           </w:pPr>
-          <w:hyperlink w:anchor="_Toc37584805" w:history="1">
+          <w:hyperlink w:anchor="_Toc37591619" w:history="1">
             <w:r>
               <w:rPr>
                 <w:rStyle w:val="Hipervnculo"/>
@@ -1566,7 +1597,9 @@
             </w:r>
             <w:r>
               <w:rPr>
-                <w:noProof/>
+                <w:rFonts w:eastAsiaTheme="minorEastAsia"/>
+                <w:noProof/>
+                <w:lang w:eastAsia="es-HN"/>
               </w:rPr>
               <w:tab/>
             </w:r>
@@ -1597,7 +1630,7 @@
                 <w:noProof/>
                 <w:webHidden/>
               </w:rPr>
-              <w:instrText xml:space="preserve"> PAGEREF _Toc37584805 \h </w:instrText>
+              <w:instrText xml:space="preserve"> PAGEREF _Toc37591619 \h </w:instrText>
             </w:r>
             <w:r>
               <w:rPr>
@@ -1636,10 +1669,12 @@
               <w:tab w:val="right" w:leader="dot" w:pos="9350"/>
             </w:tabs>
             <w:rPr>
+              <w:rFonts w:eastAsiaTheme="minorEastAsia"/>
               <w:noProof/>
+              <w:lang w:eastAsia="es-HN"/>
             </w:rPr>
           </w:pPr>
-          <w:hyperlink w:anchor="_Toc37584806" w:history="1">
+          <w:hyperlink w:anchor="_Toc37591620" w:history="1">
             <w:r>
               <w:rPr>
                 <w:rStyle w:val="Hipervnculo"/>
@@ -1650,7 +1685,9 @@
             </w:r>
             <w:r>
               <w:rPr>
-                <w:noProof/>
+                <w:rFonts w:eastAsiaTheme="minorEastAsia"/>
+                <w:noProof/>
+                <w:lang w:eastAsia="es-HN"/>
               </w:rPr>
               <w:tab/>
             </w:r>
@@ -1681,7 +1718,7 @@
                 <w:noProof/>
                 <w:webHidden/>
               </w:rPr>
-              <w:instrText xml:space="preserve"> PAGEREF _Toc37584806 \h </w:instrText>
+              <w:instrText xml:space="preserve"> PAGEREF _Toc37591620 \h </w:instrText>
             </w:r>
             <w:r>
               <w:rPr>
@@ -1720,10 +1757,12 @@
               <w:tab w:val="right" w:leader="dot" w:pos="9350"/>
             </w:tabs>
             <w:rPr>
+              <w:rFonts w:eastAsiaTheme="minorEastAsia"/>
               <w:noProof/>
+              <w:lang w:eastAsia="es-HN"/>
             </w:rPr>
           </w:pPr>
-          <w:hyperlink w:anchor="_Toc37584807" w:history="1">
+          <w:hyperlink w:anchor="_Toc37591621" w:history="1">
             <w:r>
               <w:rPr>
                 <w:rStyle w:val="Hipervnculo"/>
@@ -1734,7 +1773,9 @@
             </w:r>
             <w:r>
               <w:rPr>
-                <w:noProof/>
+                <w:rFonts w:eastAsiaTheme="minorEastAsia"/>
+                <w:noProof/>
+                <w:lang w:eastAsia="es-HN"/>
               </w:rPr>
               <w:tab/>
             </w:r>
@@ -1765,7 +1806,7 @@
                 <w:noProof/>
                 <w:webHidden/>
               </w:rPr>
-              <w:instrText xml:space="preserve"> PAGEREF _Toc37584807 \h </w:instrText>
+              <w:instrText xml:space="preserve"> PAGEREF _Toc37591621 \h </w:instrText>
             </w:r>
             <w:r>
               <w:rPr>
@@ -1804,10 +1845,12 @@
               <w:tab w:val="right" w:leader="dot" w:pos="9350"/>
             </w:tabs>
             <w:rPr>
+              <w:rFonts w:eastAsiaTheme="minorEastAsia"/>
               <w:noProof/>
+              <w:lang w:eastAsia="es-HN"/>
             </w:rPr>
           </w:pPr>
-          <w:hyperlink w:anchor="_Toc37584808" w:history="1">
+          <w:hyperlink w:anchor="_Toc37591622" w:history="1">
             <w:r>
               <w:rPr>
                 <w:rStyle w:val="Hipervnculo"/>
@@ -1818,7 +1861,9 @@
             </w:r>
             <w:r>
               <w:rPr>
-                <w:noProof/>
+                <w:rFonts w:eastAsiaTheme="minorEastAsia"/>
+                <w:noProof/>
+                <w:lang w:eastAsia="es-HN"/>
               </w:rPr>
               <w:tab/>
             </w:r>
@@ -1849,7 +1894,7 @@
                 <w:noProof/>
                 <w:webHidden/>
               </w:rPr>
-              <w:instrText xml:space="preserve"> PAGEREF _Toc37584808 \h </w:instrText>
+              <w:instrText xml:space="preserve"> PAGEREF _Toc37591622 \h </w:instrText>
             </w:r>
             <w:r>
               <w:rPr>
@@ -1888,10 +1933,12 @@
               <w:tab w:val="right" w:leader="dot" w:pos="9350"/>
             </w:tabs>
             <w:rPr>
+              <w:rFonts w:eastAsiaTheme="minorEastAsia"/>
               <w:noProof/>
+              <w:lang w:eastAsia="es-HN"/>
             </w:rPr>
           </w:pPr>
-          <w:hyperlink w:anchor="_Toc37584809" w:history="1">
+          <w:hyperlink w:anchor="_Toc37591623" w:history="1">
             <w:r>
               <w:rPr>
                 <w:rStyle w:val="Hipervnculo"/>
@@ -1902,7 +1949,9 @@
             </w:r>
             <w:r>
               <w:rPr>
-                <w:noProof/>
+                <w:rFonts w:eastAsiaTheme="minorEastAsia"/>
+                <w:noProof/>
+                <w:lang w:eastAsia="es-HN"/>
               </w:rPr>
               <w:tab/>
             </w:r>
@@ -1933,7 +1982,7 @@
                 <w:noProof/>
                 <w:webHidden/>
               </w:rPr>
-              <w:instrText xml:space="preserve"> PAGEREF _Toc37584809 \h </w:instrText>
+              <w:instrText xml:space="preserve"> PAGEREF _Toc37591623 \h </w:instrText>
             </w:r>
             <w:r>
               <w:rPr>
@@ -1972,10 +2021,12 @@
               <w:tab w:val="right" w:leader="dot" w:pos="9350"/>
             </w:tabs>
             <w:rPr>
+              <w:rFonts w:eastAsiaTheme="minorEastAsia"/>
               <w:noProof/>
+              <w:lang w:eastAsia="es-HN"/>
             </w:rPr>
           </w:pPr>
-          <w:hyperlink w:anchor="_Toc37584810" w:history="1">
+          <w:hyperlink w:anchor="_Toc37591624" w:history="1">
             <w:r>
               <w:rPr>
                 <w:rStyle w:val="Hipervnculo"/>
@@ -1986,7 +2037,9 @@
             </w:r>
             <w:r>
               <w:rPr>
-                <w:noProof/>
+                <w:rFonts w:eastAsiaTheme="minorEastAsia"/>
+                <w:noProof/>
+                <w:lang w:eastAsia="es-HN"/>
               </w:rPr>
               <w:tab/>
             </w:r>
@@ -2017,7 +2070,7 @@
                 <w:noProof/>
                 <w:webHidden/>
               </w:rPr>
-              <w:instrText xml:space="preserve"> PAGEREF _Toc37584810 \h </w:instrText>
+              <w:instrText xml:space="preserve"> PAGEREF _Toc37591624 \h </w:instrText>
             </w:r>
             <w:r>
               <w:rPr>
@@ -2037,7 +2090,7 @@
                 <w:noProof/>
                 <w:webHidden/>
               </w:rPr>
-              <w:t>8</w:t>
+              <w:t>7</w:t>
             </w:r>
             <w:r>
               <w:rPr>
@@ -2056,10 +2109,12 @@
               <w:tab w:val="right" w:leader="dot" w:pos="9350"/>
             </w:tabs>
             <w:rPr>
+              <w:rFonts w:eastAsiaTheme="minorEastAsia"/>
               <w:noProof/>
+              <w:lang w:eastAsia="es-HN"/>
             </w:rPr>
           </w:pPr>
-          <w:hyperlink w:anchor="_Toc37584811" w:history="1">
+          <w:hyperlink w:anchor="_Toc37591625" w:history="1">
             <w:r>
               <w:rPr>
                 <w:rStyle w:val="Hipervnculo"/>
@@ -2070,7 +2125,9 @@
             </w:r>
             <w:r>
               <w:rPr>
-                <w:noProof/>
+                <w:rFonts w:eastAsiaTheme="minorEastAsia"/>
+                <w:noProof/>
+                <w:lang w:eastAsia="es-HN"/>
               </w:rPr>
               <w:tab/>
             </w:r>
@@ -2101,7 +2158,7 @@
                 <w:noProof/>
                 <w:webHidden/>
               </w:rPr>
-              <w:instrText xml:space="preserve"> PAGEREF _Toc37584811 \h </w:instrText>
+              <w:instrText xml:space="preserve"> PAGEREF _Toc37591625 \h </w:instrText>
             </w:r>
             <w:r>
               <w:rPr>
@@ -2121,7 +2178,7 @@
                 <w:noProof/>
                 <w:webHidden/>
               </w:rPr>
-              <w:t>8</w:t>
+              <w:t>7</w:t>
             </w:r>
             <w:r>
               <w:rPr>
@@ -2140,10 +2197,12 @@
               <w:tab w:val="right" w:leader="dot" w:pos="9350"/>
             </w:tabs>
             <w:rPr>
+              <w:rFonts w:eastAsiaTheme="minorEastAsia"/>
               <w:noProof/>
+              <w:lang w:eastAsia="es-HN"/>
             </w:rPr>
           </w:pPr>
-          <w:hyperlink w:anchor="_Toc37584812" w:history="1">
+          <w:hyperlink w:anchor="_Toc37591626" w:history="1">
             <w:r>
               <w:rPr>
                 <w:rStyle w:val="Hipervnculo"/>
@@ -2154,7 +2213,9 @@
             </w:r>
             <w:r>
               <w:rPr>
-                <w:noProof/>
+                <w:rFonts w:eastAsiaTheme="minorEastAsia"/>
+                <w:noProof/>
+                <w:lang w:eastAsia="es-HN"/>
               </w:rPr>
               <w:tab/>
             </w:r>
@@ -2185,7 +2246,7 @@
                 <w:noProof/>
                 <w:webHidden/>
               </w:rPr>
-              <w:instrText xml:space="preserve"> PAGEREF _Toc37584812 \h </w:instrText>
+              <w:instrText xml:space="preserve"> PAGEREF _Toc37591626 \h </w:instrText>
             </w:r>
             <w:r>
               <w:rPr>
@@ -2224,10 +2285,12 @@
               <w:tab w:val="right" w:leader="dot" w:pos="9350"/>
             </w:tabs>
             <w:rPr>
+              <w:rFonts w:eastAsiaTheme="minorEastAsia"/>
               <w:noProof/>
+              <w:lang w:eastAsia="es-HN"/>
             </w:rPr>
           </w:pPr>
-          <w:hyperlink w:anchor="_Toc37584813" w:history="1">
+          <w:hyperlink w:anchor="_Toc37591627" w:history="1">
             <w:r>
               <w:rPr>
                 <w:rStyle w:val="Hipervnculo"/>
@@ -2238,7 +2301,9 @@
             </w:r>
             <w:r>
               <w:rPr>
-                <w:noProof/>
+                <w:rFonts w:eastAsiaTheme="minorEastAsia"/>
+                <w:noProof/>
+                <w:lang w:eastAsia="es-HN"/>
               </w:rPr>
               <w:tab/>
             </w:r>
@@ -2269,7 +2334,7 @@
                 <w:noProof/>
                 <w:webHidden/>
               </w:rPr>
-              <w:instrText xml:space="preserve"> PAGEREF _Toc37584813 \h </w:instrText>
+              <w:instrText xml:space="preserve"> PAGEREF _Toc37591627 \h </w:instrText>
             </w:r>
             <w:r>
               <w:rPr>
@@ -2308,10 +2373,12 @@
               <w:tab w:val="right" w:leader="dot" w:pos="9350"/>
             </w:tabs>
             <w:rPr>
+              <w:rFonts w:eastAsiaTheme="minorEastAsia"/>
               <w:noProof/>
+              <w:lang w:eastAsia="es-HN"/>
             </w:rPr>
           </w:pPr>
-          <w:hyperlink w:anchor="_Toc37584814" w:history="1">
+          <w:hyperlink w:anchor="_Toc37591628" w:history="1">
             <w:r>
               <w:rPr>
                 <w:rStyle w:val="Hipervnculo"/>
@@ -2322,7 +2389,9 @@
             </w:r>
             <w:r>
               <w:rPr>
-                <w:noProof/>
+                <w:rFonts w:eastAsiaTheme="minorEastAsia"/>
+                <w:noProof/>
+                <w:lang w:eastAsia="es-HN"/>
               </w:rPr>
               <w:tab/>
             </w:r>
@@ -2353,7 +2422,7 @@
                 <w:noProof/>
                 <w:webHidden/>
               </w:rPr>
-              <w:instrText xml:space="preserve"> PAGEREF _Toc37584814 \h </w:instrText>
+              <w:instrText xml:space="preserve"> PAGEREF _Toc37591628 \h </w:instrText>
             </w:r>
             <w:r>
               <w:rPr>
@@ -2373,7 +2442,7 @@
                 <w:noProof/>
                 <w:webHidden/>
               </w:rPr>
-              <w:t>9</w:t>
+              <w:t>8</w:t>
             </w:r>
             <w:r>
               <w:rPr>
@@ -2392,10 +2461,12 @@
               <w:tab w:val="right" w:leader="dot" w:pos="9350"/>
             </w:tabs>
             <w:rPr>
+              <w:rFonts w:eastAsiaTheme="minorEastAsia"/>
               <w:noProof/>
+              <w:lang w:eastAsia="es-HN"/>
             </w:rPr>
           </w:pPr>
-          <w:hyperlink w:anchor="_Toc37584815" w:history="1">
+          <w:hyperlink w:anchor="_Toc37591629" w:history="1">
             <w:r>
               <w:rPr>
                 <w:rStyle w:val="Hipervnculo"/>
@@ -2406,7 +2477,9 @@
             </w:r>
             <w:r>
               <w:rPr>
-                <w:noProof/>
+                <w:rFonts w:eastAsiaTheme="minorEastAsia"/>
+                <w:noProof/>
+                <w:lang w:eastAsia="es-HN"/>
               </w:rPr>
               <w:tab/>
             </w:r>
@@ -2437,7 +2510,7 @@
                 <w:noProof/>
                 <w:webHidden/>
               </w:rPr>
-              <w:instrText xml:space="preserve"> PAGEREF _Toc37584815 \h </w:instrText>
+              <w:instrText xml:space="preserve"> PAGEREF _Toc37591629 \h </w:instrText>
             </w:r>
             <w:r>
               <w:rPr>
@@ -2476,10 +2549,12 @@
               <w:tab w:val="right" w:leader="dot" w:pos="9350"/>
             </w:tabs>
             <w:rPr>
+              <w:rFonts w:eastAsiaTheme="minorEastAsia"/>
               <w:noProof/>
+              <w:lang w:eastAsia="es-HN"/>
             </w:rPr>
           </w:pPr>
-          <w:hyperlink w:anchor="_Toc37584816" w:history="1">
+          <w:hyperlink w:anchor="_Toc37591630" w:history="1">
             <w:r>
               <w:rPr>
                 <w:rStyle w:val="Hipervnculo"/>
@@ -2490,7 +2565,9 @@
             </w:r>
             <w:r>
               <w:rPr>
-                <w:noProof/>
+                <w:rFonts w:eastAsiaTheme="minorEastAsia"/>
+                <w:noProof/>
+                <w:lang w:eastAsia="es-HN"/>
               </w:rPr>
               <w:tab/>
             </w:r>
@@ -2521,7 +2598,7 @@
                 <w:noProof/>
                 <w:webHidden/>
               </w:rPr>
-              <w:instrText xml:space="preserve"> PAGEREF _Toc37584816 \h </w:instrText>
+              <w:instrText xml:space="preserve"> PAGEREF _Toc37591630 \h </w:instrText>
             </w:r>
             <w:r>
               <w:rPr>
@@ -2542,6 +2619,534 @@
                 <w:webHidden/>
               </w:rPr>
               <w:t>10</w:t>
+            </w:r>
+            <w:r>
+              <w:rPr>
+                <w:noProof/>
+                <w:webHidden/>
+              </w:rPr>
+              <w:fldChar w:fldCharType="end"/>
+            </w:r>
+          </w:hyperlink>
+        </w:p>
+        <w:p>
+          <w:pPr>
+            <w:pStyle w:val="TDC1"/>
+            <w:tabs>
+              <w:tab w:val="left" w:pos="440"/>
+              <w:tab w:val="right" w:leader="dot" w:pos="9350"/>
+            </w:tabs>
+            <w:rPr>
+              <w:rFonts w:eastAsiaTheme="minorEastAsia"/>
+              <w:noProof/>
+              <w:lang w:eastAsia="es-HN"/>
+            </w:rPr>
+          </w:pPr>
+          <w:hyperlink w:anchor="_Toc37591631" w:history="1">
+            <w:r>
+              <w:rPr>
+                <w:rStyle w:val="Hipervnculo"/>
+                <w:rFonts w:ascii="Times New Roman" w:hAnsi="Times New Roman" w:cs="Times New Roman"/>
+                <w:noProof/>
+              </w:rPr>
+              <w:t>8</w:t>
+            </w:r>
+            <w:r>
+              <w:rPr>
+                <w:rFonts w:eastAsiaTheme="minorEastAsia"/>
+                <w:noProof/>
+                <w:lang w:eastAsia="es-HN"/>
+              </w:rPr>
+              <w:tab/>
+            </w:r>
+            <w:r>
+              <w:rPr>
+                <w:rStyle w:val="Hipervnculo"/>
+                <w:rFonts w:ascii="Times New Roman" w:hAnsi="Times New Roman" w:cs="Times New Roman"/>
+                <w:noProof/>
+              </w:rPr>
+              <w:t>TABLA DE EVALUCION</w:t>
+            </w:r>
+            <w:r>
+              <w:rPr>
+                <w:noProof/>
+                <w:webHidden/>
+              </w:rPr>
+              <w:tab/>
+            </w:r>
+            <w:r>
+              <w:rPr>
+                <w:noProof/>
+                <w:webHidden/>
+              </w:rPr>
+              <w:fldChar w:fldCharType="begin"/>
+            </w:r>
+            <w:r>
+              <w:rPr>
+                <w:noProof/>
+                <w:webHidden/>
+              </w:rPr>
+              <w:instrText xml:space="preserve"> PAGEREF _Toc37591631 \h </w:instrText>
+            </w:r>
+            <w:r>
+              <w:rPr>
+                <w:noProof/>
+                <w:webHidden/>
+              </w:rPr>
+            </w:r>
+            <w:r>
+              <w:rPr>
+                <w:noProof/>
+                <w:webHidden/>
+              </w:rPr>
+              <w:fldChar w:fldCharType="separate"/>
+            </w:r>
+            <w:r>
+              <w:rPr>
+                <w:noProof/>
+                <w:webHidden/>
+              </w:rPr>
+              <w:t>11</w:t>
+            </w:r>
+            <w:r>
+              <w:rPr>
+                <w:noProof/>
+                <w:webHidden/>
+              </w:rPr>
+              <w:fldChar w:fldCharType="end"/>
+            </w:r>
+          </w:hyperlink>
+        </w:p>
+        <w:p>
+          <w:pPr>
+            <w:pStyle w:val="TDC1"/>
+            <w:tabs>
+              <w:tab w:val="left" w:pos="440"/>
+              <w:tab w:val="right" w:leader="dot" w:pos="9350"/>
+            </w:tabs>
+            <w:rPr>
+              <w:rFonts w:eastAsiaTheme="minorEastAsia"/>
+              <w:noProof/>
+              <w:lang w:eastAsia="es-HN"/>
+            </w:rPr>
+          </w:pPr>
+          <w:hyperlink w:anchor="_Toc37591632" w:history="1">
+            <w:r>
+              <w:rPr>
+                <w:rStyle w:val="Hipervnculo"/>
+                <w:rFonts w:ascii="Times New Roman" w:hAnsi="Times New Roman" w:cs="Times New Roman"/>
+                <w:noProof/>
+              </w:rPr>
+              <w:t>9</w:t>
+            </w:r>
+            <w:r>
+              <w:rPr>
+                <w:rFonts w:eastAsiaTheme="minorEastAsia"/>
+                <w:noProof/>
+                <w:lang w:eastAsia="es-HN"/>
+              </w:rPr>
+              <w:tab/>
+            </w:r>
+            <w:r>
+              <w:rPr>
+                <w:rStyle w:val="Hipervnculo"/>
+                <w:rFonts w:ascii="Times New Roman" w:hAnsi="Times New Roman" w:cs="Times New Roman"/>
+                <w:noProof/>
+              </w:rPr>
+              <w:t>CONCLUSIONES</w:t>
+            </w:r>
+            <w:r>
+              <w:rPr>
+                <w:noProof/>
+                <w:webHidden/>
+              </w:rPr>
+              <w:tab/>
+            </w:r>
+            <w:r>
+              <w:rPr>
+                <w:noProof/>
+                <w:webHidden/>
+              </w:rPr>
+              <w:fldChar w:fldCharType="begin"/>
+            </w:r>
+            <w:r>
+              <w:rPr>
+                <w:noProof/>
+                <w:webHidden/>
+              </w:rPr>
+              <w:instrText xml:space="preserve"> PAGEREF _Toc37591632 \h </w:instrText>
+            </w:r>
+            <w:r>
+              <w:rPr>
+                <w:noProof/>
+                <w:webHidden/>
+              </w:rPr>
+            </w:r>
+            <w:r>
+              <w:rPr>
+                <w:noProof/>
+                <w:webHidden/>
+              </w:rPr>
+              <w:fldChar w:fldCharType="separate"/>
+            </w:r>
+            <w:r>
+              <w:rPr>
+                <w:noProof/>
+                <w:webHidden/>
+              </w:rPr>
+              <w:t>11</w:t>
+            </w:r>
+            <w:r>
+              <w:rPr>
+                <w:noProof/>
+                <w:webHidden/>
+              </w:rPr>
+              <w:fldChar w:fldCharType="end"/>
+            </w:r>
+          </w:hyperlink>
+        </w:p>
+        <w:p>
+          <w:pPr>
+            <w:pStyle w:val="TDC1"/>
+            <w:tabs>
+              <w:tab w:val="left" w:pos="660"/>
+              <w:tab w:val="right" w:leader="dot" w:pos="9350"/>
+            </w:tabs>
+            <w:rPr>
+              <w:rFonts w:eastAsiaTheme="minorEastAsia"/>
+              <w:noProof/>
+              <w:lang w:eastAsia="es-HN"/>
+            </w:rPr>
+          </w:pPr>
+          <w:hyperlink w:anchor="_Toc37591633" w:history="1">
+            <w:r>
+              <w:rPr>
+                <w:rStyle w:val="Hipervnculo"/>
+                <w:rFonts w:ascii="Times New Roman" w:hAnsi="Times New Roman" w:cs="Times New Roman"/>
+                <w:noProof/>
+              </w:rPr>
+              <w:t>10</w:t>
+            </w:r>
+            <w:r>
+              <w:rPr>
+                <w:rFonts w:eastAsiaTheme="minorEastAsia"/>
+                <w:noProof/>
+                <w:lang w:eastAsia="es-HN"/>
+              </w:rPr>
+              <w:tab/>
+            </w:r>
+            <w:r>
+              <w:rPr>
+                <w:rStyle w:val="Hipervnculo"/>
+                <w:rFonts w:ascii="Times New Roman" w:hAnsi="Times New Roman" w:cs="Times New Roman"/>
+                <w:noProof/>
+              </w:rPr>
+              <w:t>ANEXOS</w:t>
+            </w:r>
+            <w:r>
+              <w:rPr>
+                <w:noProof/>
+                <w:webHidden/>
+              </w:rPr>
+              <w:tab/>
+            </w:r>
+            <w:r>
+              <w:rPr>
+                <w:noProof/>
+                <w:webHidden/>
+              </w:rPr>
+              <w:fldChar w:fldCharType="begin"/>
+            </w:r>
+            <w:r>
+              <w:rPr>
+                <w:noProof/>
+                <w:webHidden/>
+              </w:rPr>
+              <w:instrText xml:space="preserve"> PAGEREF _Toc37591633 \h </w:instrText>
+            </w:r>
+            <w:r>
+              <w:rPr>
+                <w:noProof/>
+                <w:webHidden/>
+              </w:rPr>
+            </w:r>
+            <w:r>
+              <w:rPr>
+                <w:noProof/>
+                <w:webHidden/>
+              </w:rPr>
+              <w:fldChar w:fldCharType="separate"/>
+            </w:r>
+            <w:r>
+              <w:rPr>
+                <w:noProof/>
+                <w:webHidden/>
+              </w:rPr>
+              <w:t>12</w:t>
+            </w:r>
+            <w:r>
+              <w:rPr>
+                <w:noProof/>
+                <w:webHidden/>
+              </w:rPr>
+              <w:fldChar w:fldCharType="end"/>
+            </w:r>
+          </w:hyperlink>
+        </w:p>
+        <w:p>
+          <w:pPr>
+            <w:pStyle w:val="TDC2"/>
+            <w:tabs>
+              <w:tab w:val="left" w:pos="880"/>
+              <w:tab w:val="right" w:leader="dot" w:pos="9350"/>
+            </w:tabs>
+            <w:rPr>
+              <w:rFonts w:eastAsiaTheme="minorEastAsia"/>
+              <w:noProof/>
+              <w:lang w:eastAsia="es-HN"/>
+            </w:rPr>
+          </w:pPr>
+          <w:hyperlink w:anchor="_Toc37591634" w:history="1">
+            <w:r>
+              <w:rPr>
+                <w:rStyle w:val="Hipervnculo"/>
+                <w:rFonts w:ascii="Times New Roman" w:hAnsi="Times New Roman" w:cs="Times New Roman"/>
+                <w:noProof/>
+              </w:rPr>
+              <w:t>10.1</w:t>
+            </w:r>
+            <w:r>
+              <w:rPr>
+                <w:rFonts w:eastAsiaTheme="minorEastAsia"/>
+                <w:noProof/>
+                <w:lang w:eastAsia="es-HN"/>
+              </w:rPr>
+              <w:tab/>
+            </w:r>
+            <w:r>
+              <w:rPr>
+                <w:rStyle w:val="Hipervnculo"/>
+                <w:rFonts w:ascii="Times New Roman" w:hAnsi="Times New Roman" w:cs="Times New Roman"/>
+                <w:noProof/>
+              </w:rPr>
+              <w:t>Imagen reunión vía zoom 10 de abril del 2020</w:t>
+            </w:r>
+            <w:r>
+              <w:rPr>
+                <w:noProof/>
+                <w:webHidden/>
+              </w:rPr>
+              <w:tab/>
+            </w:r>
+            <w:r>
+              <w:rPr>
+                <w:noProof/>
+                <w:webHidden/>
+              </w:rPr>
+              <w:fldChar w:fldCharType="begin"/>
+            </w:r>
+            <w:r>
+              <w:rPr>
+                <w:noProof/>
+                <w:webHidden/>
+              </w:rPr>
+              <w:instrText xml:space="preserve"> PAGEREF _Toc37591634 \h </w:instrText>
+            </w:r>
+            <w:r>
+              <w:rPr>
+                <w:noProof/>
+                <w:webHidden/>
+              </w:rPr>
+            </w:r>
+            <w:r>
+              <w:rPr>
+                <w:noProof/>
+                <w:webHidden/>
+              </w:rPr>
+              <w:fldChar w:fldCharType="separate"/>
+            </w:r>
+            <w:r>
+              <w:rPr>
+                <w:noProof/>
+                <w:webHidden/>
+              </w:rPr>
+              <w:t>12</w:t>
+            </w:r>
+            <w:r>
+              <w:rPr>
+                <w:noProof/>
+                <w:webHidden/>
+              </w:rPr>
+              <w:fldChar w:fldCharType="end"/>
+            </w:r>
+          </w:hyperlink>
+        </w:p>
+        <w:p>
+          <w:pPr>
+            <w:pStyle w:val="TDC2"/>
+            <w:tabs>
+              <w:tab w:val="left" w:pos="880"/>
+              <w:tab w:val="right" w:leader="dot" w:pos="9350"/>
+            </w:tabs>
+            <w:rPr>
+              <w:rFonts w:eastAsiaTheme="minorEastAsia"/>
+              <w:noProof/>
+              <w:lang w:eastAsia="es-HN"/>
+            </w:rPr>
+          </w:pPr>
+          <w:hyperlink w:anchor="_Toc37591635" w:history="1">
+            <w:r>
+              <w:rPr>
+                <w:rStyle w:val="Hipervnculo"/>
+                <w:rFonts w:ascii="Times New Roman" w:hAnsi="Times New Roman" w:cs="Times New Roman"/>
+                <w:noProof/>
+              </w:rPr>
+              <w:t>10.2</w:t>
+            </w:r>
+            <w:r>
+              <w:rPr>
+                <w:rFonts w:eastAsiaTheme="minorEastAsia"/>
+                <w:noProof/>
+                <w:lang w:eastAsia="es-HN"/>
+              </w:rPr>
+              <w:tab/>
+            </w:r>
+            <w:r>
+              <w:rPr>
+                <w:rStyle w:val="Hipervnculo"/>
+                <w:rFonts w:ascii="Times New Roman" w:hAnsi="Times New Roman" w:cs="Times New Roman"/>
+                <w:noProof/>
+              </w:rPr>
+              <w:t>Imagen reunión vía zoom 11 de abril del 2020</w:t>
+            </w:r>
+            <w:r>
+              <w:rPr>
+                <w:noProof/>
+                <w:webHidden/>
+              </w:rPr>
+              <w:tab/>
+            </w:r>
+            <w:r>
+              <w:rPr>
+                <w:noProof/>
+                <w:webHidden/>
+              </w:rPr>
+              <w:fldChar w:fldCharType="begin"/>
+            </w:r>
+            <w:r>
+              <w:rPr>
+                <w:noProof/>
+                <w:webHidden/>
+              </w:rPr>
+              <w:instrText xml:space="preserve"> PAGEREF _Toc37591635 \h </w:instrText>
+            </w:r>
+            <w:r>
+              <w:rPr>
+                <w:noProof/>
+                <w:webHidden/>
+              </w:rPr>
+            </w:r>
+            <w:r>
+              <w:rPr>
+                <w:noProof/>
+                <w:webHidden/>
+              </w:rPr>
+              <w:fldChar w:fldCharType="separate"/>
+            </w:r>
+            <w:r>
+              <w:rPr>
+                <w:noProof/>
+                <w:webHidden/>
+              </w:rPr>
+              <w:t>12</w:t>
+            </w:r>
+            <w:r>
+              <w:rPr>
+                <w:noProof/>
+                <w:webHidden/>
+              </w:rPr>
+              <w:fldChar w:fldCharType="end"/>
+            </w:r>
+          </w:hyperlink>
+        </w:p>
+        <w:p>
+          <w:pPr>
+            <w:pStyle w:val="TDC1"/>
+            <w:tabs>
+              <w:tab w:val="left" w:pos="660"/>
+              <w:tab w:val="right" w:leader="dot" w:pos="9350"/>
+            </w:tabs>
+            <w:rPr>
+              <w:rFonts w:eastAsiaTheme="minorEastAsia"/>
+              <w:noProof/>
+              <w:lang w:eastAsia="es-HN"/>
+            </w:rPr>
+          </w:pPr>
+          <w:hyperlink w:anchor="_Toc37591636" w:history="1">
+            <w:r>
+              <w:rPr>
+                <w:rStyle w:val="Hipervnculo"/>
+                <w:rFonts w:ascii="Times New Roman" w:hAnsi="Times New Roman" w:cs="Times New Roman"/>
+                <w:noProof/>
+              </w:rPr>
+              <w:t>11</w:t>
+            </w:r>
+            <w:r>
+              <w:rPr>
+                <w:rFonts w:eastAsiaTheme="minorEastAsia"/>
+                <w:noProof/>
+                <w:lang w:eastAsia="es-HN"/>
+              </w:rPr>
+              <w:tab/>
+            </w:r>
+            <w:r>
+              <w:rPr>
+                <w:rStyle w:val="Hipervnculo"/>
+                <w:rFonts w:ascii="Times New Roman" w:hAnsi="Times New Roman" w:cs="Times New Roman"/>
+                <w:noProof/>
+              </w:rPr>
+              <w:t>BIBLIOGRAFIA</w:t>
+            </w:r>
+            <w:r>
+              <w:rPr>
+                <w:noProof/>
+                <w:webHidden/>
+              </w:rPr>
+              <w:tab/>
+            </w:r>
+            <w:r>
+              <w:rPr>
+                <w:noProof/>
+                <w:webHidden/>
+              </w:rPr>
+              <w:fldChar w:fldCharType="begin"/>
+            </w:r>
+            <w:r>
+              <w:rPr>
+                <w:noProof/>
+                <w:webHidden/>
+              </w:rPr>
+              <w:instrText xml:space="preserve"> PAGEREF _Toc37591636 \h </w:instrText>
+            </w:r>
+            <w:r>
+              <w:rPr>
+                <w:noProof/>
+                <w:webHidden/>
+              </w:rPr>
+            </w:r>
+            <w:r>
+              <w:rPr>
+                <w:noProof/>
+                <w:webHidden/>
+              </w:rPr>
+              <w:fldChar w:fldCharType="separate"/>
+            </w:r>
+            <w:r>
+              <w:rPr>
+                <w:noProof/>
+                <w:webHidden/>
+              </w:rPr>
+              <w:t>13</w:t>
             </w:r>
             <w:r>
               <w:rPr>
@@ -2569,6 +3174,8 @@
     <w:p/>
     <w:p/>
     <w:p/>
+    <w:p/>
+    <w:p/>
     <w:p>
       <w:pPr>
         <w:pStyle w:val="Ttulo1"/>
@@ -2579,17 +3186,159 @@
           <w:szCs w:val="28"/>
         </w:rPr>
       </w:pPr>
-      <w:bookmarkStart w:id="1" w:name="_Toc37584796"/>
+      <w:bookmarkStart w:id="1" w:name="_Toc37591610"/>
       <w:r>
         <w:rPr>
           <w:rFonts w:ascii="Times New Roman" w:hAnsi="Times New Roman" w:cs="Times New Roman"/>
           <w:sz w:val="28"/>
           <w:szCs w:val="28"/>
         </w:rPr>
-        <w:lastRenderedPageBreak/>
         <w:t>INTRODUCCION</w:t>
       </w:r>
       <w:bookmarkEnd w:id="1"/>
+    </w:p>
+    <w:p>
+      <w:pPr>
+        <w:jc w:val="both"/>
+        <w:rPr>
+          <w:rFonts w:ascii="Times New Roman" w:hAnsi="Times New Roman" w:cs="Times New Roman"/>
+          <w:sz w:val="24"/>
+          <w:szCs w:val="24"/>
+        </w:rPr>
+      </w:pPr>
+    </w:p>
+    <w:p>
+      <w:pPr>
+        <w:jc w:val="both"/>
+        <w:rPr>
+          <w:rFonts w:ascii="Times New Roman" w:hAnsi="Times New Roman" w:cs="Times New Roman"/>
+          <w:sz w:val="24"/>
+          <w:szCs w:val="24"/>
+        </w:rPr>
+      </w:pPr>
+    </w:p>
+    <w:p>
+      <w:pPr>
+        <w:jc w:val="both"/>
+        <w:rPr>
+          <w:rFonts w:ascii="Times New Roman" w:hAnsi="Times New Roman" w:cs="Times New Roman"/>
+          <w:sz w:val="24"/>
+          <w:szCs w:val="24"/>
+          <w:shd w:val="clear" w:color="auto" w:fill="FFFFFF"/>
+        </w:rPr>
+      </w:pPr>
+      <w:r>
+        <w:rPr>
+          <w:rStyle w:val="Textoennegrita"/>
+          <w:rFonts w:ascii="Times New Roman" w:hAnsi="Times New Roman" w:cs="Times New Roman"/>
+          <w:sz w:val="24"/>
+          <w:szCs w:val="24"/>
+          <w:bdr w:val="none" w:sz="0" w:space="0" w:color="auto" w:frame="1"/>
+          <w:shd w:val="clear" w:color="auto" w:fill="FFFFFF"/>
+        </w:rPr>
+        <w:t xml:space="preserve">Machine </w:t>
+      </w:r>
+      <w:proofErr w:type="spellStart"/>
+      <w:r>
+        <w:rPr>
+          <w:rStyle w:val="Textoennegrita"/>
+          <w:rFonts w:ascii="Times New Roman" w:hAnsi="Times New Roman" w:cs="Times New Roman"/>
+          <w:sz w:val="24"/>
+          <w:szCs w:val="24"/>
+          <w:bdr w:val="none" w:sz="0" w:space="0" w:color="auto" w:frame="1"/>
+          <w:shd w:val="clear" w:color="auto" w:fill="FFFFFF"/>
+        </w:rPr>
+        <w:t>Learning</w:t>
+      </w:r>
+      <w:proofErr w:type="spellEnd"/>
+      <w:r>
+        <w:rPr>
+          <w:rFonts w:ascii="Times New Roman" w:hAnsi="Times New Roman" w:cs="Times New Roman"/>
+          <w:sz w:val="24"/>
+          <w:szCs w:val="24"/>
+          <w:shd w:val="clear" w:color="auto" w:fill="FFFFFF"/>
+        </w:rPr>
+        <w:t> es una disciplina científica del ámbito de la Inteligencia Artificial que crea sistemas que aprenden automáticamente. </w:t>
+      </w:r>
+      <w:r>
+        <w:rPr>
+          <w:rFonts w:ascii="Times New Roman" w:hAnsi="Times New Roman" w:cs="Times New Roman"/>
+          <w:iCs/>
+          <w:sz w:val="24"/>
+          <w:szCs w:val="24"/>
+          <w:bdr w:val="none" w:sz="0" w:space="0" w:color="auto" w:frame="1"/>
+          <w:shd w:val="clear" w:color="auto" w:fill="FFFFFF"/>
+        </w:rPr>
+        <w:t>Aprender</w:t>
+      </w:r>
+      <w:r>
+        <w:rPr>
+          <w:rFonts w:ascii="Times New Roman" w:hAnsi="Times New Roman" w:cs="Times New Roman"/>
+          <w:sz w:val="24"/>
+          <w:szCs w:val="24"/>
+          <w:shd w:val="clear" w:color="auto" w:fill="FFFFFF"/>
+        </w:rPr>
+        <w:t> en este contexto quiere decir identificar patrones complejos en millones de datos. </w:t>
+      </w:r>
+      <w:r>
+        <w:rPr>
+          <w:rStyle w:val="Textoennegrita"/>
+          <w:rFonts w:ascii="Times New Roman" w:hAnsi="Times New Roman" w:cs="Times New Roman"/>
+          <w:sz w:val="24"/>
+          <w:szCs w:val="24"/>
+          <w:bdr w:val="none" w:sz="0" w:space="0" w:color="auto" w:frame="1"/>
+          <w:shd w:val="clear" w:color="auto" w:fill="FFFFFF"/>
+        </w:rPr>
+        <w:t>La máquina que realmente aprende es un algoritmo</w:t>
+      </w:r>
+      <w:r>
+        <w:rPr>
+          <w:rFonts w:ascii="Times New Roman" w:hAnsi="Times New Roman" w:cs="Times New Roman"/>
+          <w:sz w:val="24"/>
+          <w:szCs w:val="24"/>
+          <w:shd w:val="clear" w:color="auto" w:fill="FFFFFF"/>
+        </w:rPr>
+        <w:t> que revisa los datos y es capaz de predecir comportamientos futuros.</w:t>
+      </w:r>
+    </w:p>
+    <w:p>
+      <w:pPr>
+        <w:jc w:val="both"/>
+        <w:rPr>
+          <w:rFonts w:ascii="Times New Roman" w:hAnsi="Times New Roman" w:cs="Times New Roman"/>
+          <w:sz w:val="24"/>
+          <w:szCs w:val="24"/>
+        </w:rPr>
+      </w:pPr>
+      <w:r>
+        <w:rPr>
+          <w:rFonts w:ascii="Times New Roman" w:hAnsi="Times New Roman" w:cs="Times New Roman"/>
+          <w:sz w:val="24"/>
+          <w:szCs w:val="24"/>
+          <w:shd w:val="clear" w:color="auto" w:fill="FFFFFF"/>
+        </w:rPr>
+        <w:t xml:space="preserve">En el siguiente proyecto aprenderemos que son los arboles de decisión, sus ventajas y desventajas así mismo que son los bosques aleatorios, sus ventajas y desventajas. Tratando de poner en practica este tema en un </w:t>
+      </w:r>
+      <w:proofErr w:type="spellStart"/>
+      <w:r>
+        <w:rPr>
+          <w:rFonts w:ascii="Times New Roman" w:hAnsi="Times New Roman" w:cs="Times New Roman"/>
+          <w:sz w:val="24"/>
+          <w:szCs w:val="24"/>
+          <w:shd w:val="clear" w:color="auto" w:fill="FFFFFF"/>
+        </w:rPr>
+        <w:t>dataset</w:t>
+      </w:r>
+      <w:proofErr w:type="spellEnd"/>
+      <w:r>
+        <w:rPr>
+          <w:rFonts w:ascii="Times New Roman" w:hAnsi="Times New Roman" w:cs="Times New Roman"/>
+          <w:sz w:val="24"/>
+          <w:szCs w:val="24"/>
+          <w:shd w:val="clear" w:color="auto" w:fill="FFFFFF"/>
+        </w:rPr>
+        <w:t>.</w:t>
+      </w:r>
     </w:p>
     <w:p/>
     <w:p/>
@@ -2611,35 +3360,168 @@
     <w:p/>
     <w:p/>
     <w:p/>
-    <w:p/>
-    <w:p/>
-    <w:p/>
-    <w:p/>
-    <w:p/>
-    <w:p/>
-    <w:p/>
+    <w:p>
+      <w:pPr>
+        <w:pStyle w:val="Ttulo1"/>
+        <w:jc w:val="center"/>
+        <w:rPr>
+          <w:rFonts w:ascii="Times New Roman" w:hAnsi="Times New Roman" w:cs="Times New Roman"/>
+          <w:sz w:val="28"/>
+          <w:szCs w:val="28"/>
+        </w:rPr>
+      </w:pPr>
+      <w:bookmarkStart w:id="2" w:name="_Toc37591611"/>
+      <w:r>
+        <w:rPr>
+          <w:rFonts w:ascii="Times New Roman" w:hAnsi="Times New Roman" w:cs="Times New Roman"/>
+          <w:sz w:val="28"/>
+          <w:szCs w:val="28"/>
+        </w:rPr>
+        <w:t>OBJETIVOS</w:t>
+      </w:r>
+      <w:bookmarkEnd w:id="2"/>
+    </w:p>
     <w:p/>
     <w:p>
       <w:pPr>
-        <w:pStyle w:val="Ttulo1"/>
-        <w:jc w:val="center"/>
-        <w:rPr>
-          <w:rFonts w:ascii="Times New Roman" w:hAnsi="Times New Roman" w:cs="Times New Roman"/>
-          <w:sz w:val="28"/>
-          <w:szCs w:val="28"/>
-        </w:rPr>
-      </w:pPr>
-      <w:bookmarkStart w:id="2" w:name="_Toc37584797"/>
-      <w:r>
-        <w:rPr>
-          <w:rFonts w:ascii="Times New Roman" w:hAnsi="Times New Roman" w:cs="Times New Roman"/>
-          <w:sz w:val="28"/>
-          <w:szCs w:val="28"/>
-        </w:rPr>
-        <w:lastRenderedPageBreak/>
-        <w:t>OBJETIVOS</w:t>
-      </w:r>
-      <w:bookmarkEnd w:id="2"/>
+        <w:rPr>
+          <w:rFonts w:ascii="Times New Roman" w:hAnsi="Times New Roman" w:cs="Times New Roman"/>
+          <w:sz w:val="24"/>
+          <w:szCs w:val="24"/>
+        </w:rPr>
+      </w:pPr>
+    </w:p>
+    <w:p>
+      <w:pPr>
+        <w:pStyle w:val="Prrafodelista"/>
+        <w:numPr>
+          <w:ilvl w:val="0"/>
+          <w:numId w:val="24"/>
+        </w:numPr>
+        <w:rPr>
+          <w:rFonts w:ascii="Times New Roman" w:hAnsi="Times New Roman" w:cs="Times New Roman"/>
+          <w:sz w:val="24"/>
+          <w:szCs w:val="24"/>
+        </w:rPr>
+      </w:pPr>
+      <w:r>
+        <w:rPr>
+          <w:rFonts w:ascii="Times New Roman" w:hAnsi="Times New Roman" w:cs="Times New Roman"/>
+          <w:sz w:val="24"/>
+          <w:szCs w:val="24"/>
+        </w:rPr>
+        <w:t>Investigar que son arboles de decisión.</w:t>
+      </w:r>
+    </w:p>
+    <w:p>
+      <w:pPr>
+        <w:pStyle w:val="Prrafodelista"/>
+        <w:numPr>
+          <w:ilvl w:val="0"/>
+          <w:numId w:val="24"/>
+        </w:numPr>
+        <w:rPr>
+          <w:rFonts w:ascii="Times New Roman" w:hAnsi="Times New Roman" w:cs="Times New Roman"/>
+          <w:sz w:val="24"/>
+          <w:szCs w:val="24"/>
+        </w:rPr>
+      </w:pPr>
+      <w:r>
+        <w:rPr>
+          <w:rFonts w:ascii="Times New Roman" w:hAnsi="Times New Roman" w:cs="Times New Roman"/>
+          <w:sz w:val="24"/>
+          <w:szCs w:val="24"/>
+        </w:rPr>
+        <w:t>Investigar que son bosques aleatorios</w:t>
+      </w:r>
+      <w:r>
+        <w:rPr>
+          <w:rFonts w:ascii="Times New Roman" w:hAnsi="Times New Roman" w:cs="Times New Roman"/>
+          <w:sz w:val="24"/>
+          <w:szCs w:val="24"/>
+        </w:rPr>
+        <w:t>.</w:t>
+      </w:r>
+    </w:p>
+    <w:p>
+      <w:pPr>
+        <w:pStyle w:val="Prrafodelista"/>
+        <w:numPr>
+          <w:ilvl w:val="0"/>
+          <w:numId w:val="24"/>
+        </w:numPr>
+        <w:rPr>
+          <w:rFonts w:ascii="Times New Roman" w:hAnsi="Times New Roman" w:cs="Times New Roman"/>
+          <w:sz w:val="24"/>
+          <w:szCs w:val="24"/>
+        </w:rPr>
+      </w:pPr>
+      <w:r>
+        <w:rPr>
+          <w:rFonts w:ascii="Times New Roman" w:hAnsi="Times New Roman" w:cs="Times New Roman"/>
+          <w:sz w:val="24"/>
+          <w:szCs w:val="24"/>
+        </w:rPr>
+        <w:t xml:space="preserve">Implementar en un ejemplo con un </w:t>
+      </w:r>
+      <w:proofErr w:type="spellStart"/>
+      <w:r>
+        <w:rPr>
+          <w:rFonts w:ascii="Times New Roman" w:hAnsi="Times New Roman" w:cs="Times New Roman"/>
+          <w:sz w:val="24"/>
+          <w:szCs w:val="24"/>
+        </w:rPr>
+        <w:t>dataset</w:t>
+      </w:r>
+      <w:proofErr w:type="spellEnd"/>
+      <w:r>
+        <w:rPr>
+          <w:rFonts w:ascii="Times New Roman" w:hAnsi="Times New Roman" w:cs="Times New Roman"/>
+          <w:sz w:val="24"/>
+          <w:szCs w:val="24"/>
+        </w:rPr>
+        <w:t xml:space="preserve"> el tema asignado para comprender que mane funciona.</w:t>
+      </w:r>
+    </w:p>
+    <w:p>
+      <w:pPr>
+        <w:pStyle w:val="Prrafodelista"/>
+        <w:numPr>
+          <w:ilvl w:val="0"/>
+          <w:numId w:val="24"/>
+        </w:numPr>
+        <w:rPr>
+          <w:rFonts w:ascii="Times New Roman" w:hAnsi="Times New Roman" w:cs="Times New Roman"/>
+          <w:sz w:val="24"/>
+          <w:szCs w:val="24"/>
+        </w:rPr>
+      </w:pPr>
+      <w:r>
+        <w:rPr>
+          <w:rFonts w:ascii="Times New Roman" w:hAnsi="Times New Roman" w:cs="Times New Roman"/>
+          <w:sz w:val="24"/>
+          <w:szCs w:val="24"/>
+        </w:rPr>
+        <w:t xml:space="preserve">Investigar las ventajas y desventajas de usar arboles de decisión </w:t>
+      </w:r>
+      <w:proofErr w:type="spellStart"/>
+      <w:r>
+        <w:rPr>
+          <w:rFonts w:ascii="Times New Roman" w:hAnsi="Times New Roman" w:cs="Times New Roman"/>
+          <w:sz w:val="24"/>
+          <w:szCs w:val="24"/>
+        </w:rPr>
+        <w:t>Vrs</w:t>
+      </w:r>
+      <w:proofErr w:type="spellEnd"/>
+      <w:r>
+        <w:rPr>
+          <w:rFonts w:ascii="Times New Roman" w:hAnsi="Times New Roman" w:cs="Times New Roman"/>
+          <w:sz w:val="24"/>
+          <w:szCs w:val="24"/>
+        </w:rPr>
+        <w:t xml:space="preserve"> bosques aleatorios.</w:t>
+      </w:r>
     </w:p>
     <w:p/>
     <w:p/>
@@ -2656,19 +3538,6 @@
     <w:p/>
     <w:p/>
     <w:p/>
-    <w:p/>
-    <w:p/>
-    <w:p/>
-    <w:p/>
-    <w:p/>
-    <w:p/>
-    <w:p/>
-    <w:p/>
-    <w:p/>
-    <w:p/>
-    <w:p/>
-    <w:p/>
-    <w:p/>
     <w:p>
       <w:pPr>
         <w:pStyle w:val="Ttulo1"/>
@@ -2679,7 +3548,7 @@
           <w:szCs w:val="28"/>
         </w:rPr>
       </w:pPr>
-      <w:bookmarkStart w:id="3" w:name="_Toc37584798"/>
+      <w:bookmarkStart w:id="3" w:name="_Toc37591612"/>
       <w:r>
         <w:rPr>
           <w:rFonts w:ascii="Times New Roman" w:hAnsi="Times New Roman" w:cs="Times New Roman"/>
@@ -2776,7 +3645,7 @@
           <w:szCs w:val="24"/>
         </w:rPr>
       </w:pPr>
-      <w:bookmarkStart w:id="4" w:name="_Toc37584799"/>
+      <w:bookmarkStart w:id="4" w:name="_Toc37591613"/>
       <w:r>
         <w:rPr>
           <w:rFonts w:ascii="Times New Roman" w:hAnsi="Times New Roman" w:cs="Times New Roman"/>
@@ -2797,7 +3666,7 @@
         <w:pStyle w:val="Ttulo3"/>
         <w:spacing w:line="240" w:lineRule="auto"/>
       </w:pPr>
-      <w:bookmarkStart w:id="5" w:name="_Toc37584800"/>
+      <w:bookmarkStart w:id="5" w:name="_Toc37591614"/>
       <w:r>
         <w:t>Elementos</w:t>
       </w:r>
@@ -2988,7 +3857,7 @@
           <w:rFonts w:ascii="Times New Roman" w:hAnsi="Times New Roman" w:cs="Times New Roman"/>
         </w:rPr>
       </w:pPr>
-      <w:bookmarkStart w:id="6" w:name="_Toc37584801"/>
+      <w:bookmarkStart w:id="6" w:name="_Toc37591615"/>
       <w:r>
         <w:rPr>
           <w:rStyle w:val="mw-headline"/>
@@ -3652,7 +4521,7 @@
           <w:szCs w:val="24"/>
         </w:rPr>
       </w:pPr>
-      <w:bookmarkStart w:id="7" w:name="_Toc37584802"/>
+      <w:bookmarkStart w:id="7" w:name="_Toc37591616"/>
       <w:r>
         <w:rPr>
           <w:rFonts w:ascii="Times New Roman" w:hAnsi="Times New Roman" w:cs="Times New Roman"/>
@@ -3672,7 +4541,7 @@
           <w:color w:val="2E74B5" w:themeColor="accent1" w:themeShade="BF"/>
         </w:rPr>
       </w:pPr>
-      <w:bookmarkStart w:id="8" w:name="_Toc37584803"/>
+      <w:bookmarkStart w:id="8" w:name="_Toc37591617"/>
       <w:r>
         <w:rPr>
           <w:rFonts w:ascii="Times New Roman" w:hAnsi="Times New Roman" w:cs="Times New Roman"/>
@@ -3865,7 +4734,7 @@
           <w:rFonts w:ascii="Times New Roman" w:hAnsi="Times New Roman" w:cs="Times New Roman"/>
         </w:rPr>
       </w:pPr>
-      <w:bookmarkStart w:id="9" w:name="_Toc37584804"/>
+      <w:bookmarkStart w:id="9" w:name="_Toc37591618"/>
       <w:r>
         <w:rPr>
           <w:rFonts w:ascii="Times New Roman" w:hAnsi="Times New Roman" w:cs="Times New Roman"/>
@@ -4092,7 +4961,7 @@
         <w:lastRenderedPageBreak/>
         <w:t> </w:t>
       </w:r>
-      <w:bookmarkStart w:id="10" w:name="_Toc37584805"/>
+      <w:bookmarkStart w:id="10" w:name="_Toc37591619"/>
       <w:r>
         <w:rPr>
           <w:rFonts w:ascii="Times New Roman" w:hAnsi="Times New Roman" w:cs="Times New Roman"/>
@@ -4335,7 +5204,7 @@
           <w:szCs w:val="24"/>
         </w:rPr>
       </w:pPr>
-      <w:bookmarkStart w:id="11" w:name="_Toc37584806"/>
+      <w:bookmarkStart w:id="11" w:name="_Toc37591620"/>
       <w:r>
         <w:rPr>
           <w:rFonts w:ascii="Times New Roman" w:hAnsi="Times New Roman" w:cs="Times New Roman"/>
@@ -4354,7 +5223,7 @@
           <w:rFonts w:ascii="Times New Roman" w:hAnsi="Times New Roman" w:cs="Times New Roman"/>
         </w:rPr>
       </w:pPr>
-      <w:bookmarkStart w:id="12" w:name="_Toc37584807"/>
+      <w:bookmarkStart w:id="12" w:name="_Toc37591621"/>
       <w:r>
         <w:rPr>
           <w:rFonts w:ascii="Times New Roman" w:hAnsi="Times New Roman" w:cs="Times New Roman"/>
@@ -4861,7 +5730,7 @@
           <w:szCs w:val="28"/>
         </w:rPr>
       </w:pPr>
-      <w:bookmarkStart w:id="13" w:name="_Toc37584808"/>
+      <w:bookmarkStart w:id="13" w:name="_Toc37591622"/>
       <w:r>
         <w:rPr>
           <w:rFonts w:ascii="Times New Roman" w:hAnsi="Times New Roman" w:cs="Times New Roman"/>
@@ -4971,7 +5840,7 @@
           <w:szCs w:val="24"/>
         </w:rPr>
       </w:pPr>
-      <w:bookmarkStart w:id="14" w:name="_Toc37584809"/>
+      <w:bookmarkStart w:id="14" w:name="_Toc37591623"/>
       <w:r>
         <w:rPr>
           <w:rFonts w:ascii="Times New Roman" w:hAnsi="Times New Roman" w:cs="Times New Roman"/>
@@ -5010,7 +5879,7 @@
           <w:szCs w:val="24"/>
         </w:rPr>
       </w:pPr>
-      <w:bookmarkStart w:id="15" w:name="_Toc37584810"/>
+      <w:bookmarkStart w:id="15" w:name="_Toc37591624"/>
       <w:r>
         <w:rPr>
           <w:rFonts w:ascii="Times New Roman" w:hAnsi="Times New Roman" w:cs="Times New Roman"/>
@@ -5112,7 +5981,7 @@
           <w:szCs w:val="24"/>
         </w:rPr>
       </w:pPr>
-      <w:bookmarkStart w:id="16" w:name="_Toc37584811"/>
+      <w:bookmarkStart w:id="16" w:name="_Toc37591625"/>
       <w:r>
         <w:rPr>
           <w:rFonts w:ascii="Times New Roman" w:hAnsi="Times New Roman" w:cs="Times New Roman"/>
@@ -5169,7 +6038,7 @@
           <w:szCs w:val="24"/>
         </w:rPr>
       </w:pPr>
-      <w:bookmarkStart w:id="17" w:name="_Toc37584812"/>
+      <w:bookmarkStart w:id="17" w:name="_Toc37591626"/>
       <w:r>
         <w:rPr>
           <w:rFonts w:ascii="Times New Roman" w:hAnsi="Times New Roman" w:cs="Times New Roman"/>
@@ -5308,7 +6177,7 @@
           <w:szCs w:val="24"/>
         </w:rPr>
       </w:pPr>
-      <w:bookmarkStart w:id="18" w:name="_Toc37584813"/>
+      <w:bookmarkStart w:id="18" w:name="_Toc37591627"/>
       <w:r>
         <w:rPr>
           <w:rFonts w:ascii="Times New Roman" w:hAnsi="Times New Roman" w:cs="Times New Roman"/>
@@ -5512,7 +6381,7 @@
           <w:szCs w:val="24"/>
         </w:rPr>
       </w:pPr>
-      <w:bookmarkStart w:id="19" w:name="_Toc37584814"/>
+      <w:bookmarkStart w:id="19" w:name="_Toc37591628"/>
       <w:r>
         <w:rPr>
           <w:rFonts w:ascii="Times New Roman" w:hAnsi="Times New Roman" w:cs="Times New Roman"/>
@@ -5603,7 +6472,7 @@
           <w:szCs w:val="28"/>
         </w:rPr>
       </w:pPr>
-      <w:bookmarkStart w:id="20" w:name="_Toc37584815"/>
+      <w:bookmarkStart w:id="20" w:name="_Toc37591629"/>
       <w:r>
         <w:rPr>
           <w:rFonts w:ascii="Times New Roman" w:hAnsi="Times New Roman" w:cs="Times New Roman"/>
@@ -6212,7 +7081,7 @@
           <w:szCs w:val="28"/>
         </w:rPr>
       </w:pPr>
-      <w:bookmarkStart w:id="21" w:name="_Toc37584816"/>
+      <w:bookmarkStart w:id="21" w:name="_Toc37591630"/>
       <w:r>
         <w:rPr>
           <w:rFonts w:ascii="Times New Roman" w:hAnsi="Times New Roman" w:cs="Times New Roman"/>
@@ -6975,6 +7844,7 @@
     <w:p/>
     <w:p/>
     <w:p/>
+    <w:p/>
     <w:p>
       <w:pPr>
         <w:pStyle w:val="Ttulo1"/>
@@ -6985,15 +7855,16 @@
           <w:szCs w:val="28"/>
         </w:rPr>
       </w:pPr>
+      <w:bookmarkStart w:id="22" w:name="_Toc37591631"/>
       <w:r>
         <w:rPr>
           <w:rFonts w:ascii="Times New Roman" w:hAnsi="Times New Roman" w:cs="Times New Roman"/>
           <w:sz w:val="28"/>
           <w:szCs w:val="28"/>
         </w:rPr>
-        <w:lastRenderedPageBreak/>
         <w:t>TABLA DE EVALUCION</w:t>
       </w:r>
+      <w:bookmarkEnd w:id="22"/>
     </w:p>
     <w:p/>
     <w:tbl>
@@ -7167,25 +8038,92 @@
     <w:p/>
     <w:p/>
     <w:p/>
+    <w:p>
+      <w:pPr>
+        <w:pStyle w:val="Ttulo1"/>
+        <w:jc w:val="center"/>
+        <w:rPr>
+          <w:rFonts w:ascii="Times New Roman" w:hAnsi="Times New Roman" w:cs="Times New Roman"/>
+          <w:sz w:val="28"/>
+          <w:szCs w:val="28"/>
+        </w:rPr>
+      </w:pPr>
+      <w:bookmarkStart w:id="23" w:name="_Toc37591632"/>
+      <w:r>
+        <w:rPr>
+          <w:rFonts w:ascii="Times New Roman" w:hAnsi="Times New Roman" w:cs="Times New Roman"/>
+          <w:sz w:val="28"/>
+          <w:szCs w:val="28"/>
+        </w:rPr>
+        <w:t>CONCLUSIONES</w:t>
+      </w:r>
+      <w:bookmarkEnd w:id="23"/>
+    </w:p>
+    <w:p/>
     <w:p/>
     <w:p/>
     <w:p>
       <w:pPr>
-        <w:pStyle w:val="Ttulo1"/>
-        <w:jc w:val="center"/>
-        <w:rPr>
-          <w:rFonts w:ascii="Times New Roman" w:hAnsi="Times New Roman" w:cs="Times New Roman"/>
-          <w:sz w:val="28"/>
-          <w:szCs w:val="28"/>
-        </w:rPr>
-      </w:pPr>
-      <w:r>
-        <w:rPr>
-          <w:rFonts w:ascii="Times New Roman" w:hAnsi="Times New Roman" w:cs="Times New Roman"/>
-          <w:sz w:val="28"/>
-          <w:szCs w:val="28"/>
-        </w:rPr>
-        <w:t>CONCLUSIONES</w:t>
+        <w:pStyle w:val="Prrafodelista"/>
+        <w:numPr>
+          <w:ilvl w:val="0"/>
+          <w:numId w:val="24"/>
+        </w:numPr>
+      </w:pPr>
+      <w:r>
+        <w:t>Investigamos que son arboles de decisión.</w:t>
+      </w:r>
+    </w:p>
+    <w:p>
+      <w:pPr>
+        <w:pStyle w:val="Prrafodelista"/>
+        <w:numPr>
+          <w:ilvl w:val="0"/>
+          <w:numId w:val="24"/>
+        </w:numPr>
+      </w:pPr>
+      <w:r>
+        <w:t>Investigamos que son bosques aleatorios.</w:t>
+      </w:r>
+    </w:p>
+    <w:p>
+      <w:pPr>
+        <w:pStyle w:val="Prrafodelista"/>
+        <w:numPr>
+          <w:ilvl w:val="0"/>
+          <w:numId w:val="24"/>
+        </w:numPr>
+      </w:pPr>
+      <w:r>
+        <w:t xml:space="preserve">Implementamos en un ejemplo con un </w:t>
+      </w:r>
+      <w:proofErr w:type="spellStart"/>
+      <w:r>
+        <w:t>dataset</w:t>
+      </w:r>
+      <w:proofErr w:type="spellEnd"/>
+      <w:r>
+        <w:t xml:space="preserve"> el tema asignado para comprender que mane funciona.</w:t>
+      </w:r>
+    </w:p>
+    <w:p>
+      <w:pPr>
+        <w:pStyle w:val="Prrafodelista"/>
+        <w:numPr>
+          <w:ilvl w:val="0"/>
+          <w:numId w:val="24"/>
+        </w:numPr>
+      </w:pPr>
+      <w:r>
+        <w:t xml:space="preserve">Investigamos las ventajas y desventajas de usar arboles de decisión </w:t>
+      </w:r>
+      <w:proofErr w:type="spellStart"/>
+      <w:r>
+        <w:t>Vrs</w:t>
+      </w:r>
+      <w:proofErr w:type="spellEnd"/>
+      <w:r>
+        <w:t xml:space="preserve"> bosques aleatorios.</w:t>
       </w:r>
     </w:p>
     <w:p/>
@@ -7197,15 +8135,6 @@
     <w:p/>
     <w:p/>
     <w:p/>
-    <w:p/>
-    <w:p/>
-    <w:p/>
-    <w:p/>
-    <w:p/>
-    <w:p/>
-    <w:p/>
-    <w:p/>
-    <w:p/>
     <w:p>
       <w:pPr>
         <w:pStyle w:val="Ttulo1"/>
@@ -7216,14 +8145,17 @@
           <w:szCs w:val="28"/>
         </w:rPr>
       </w:pPr>
+      <w:bookmarkStart w:id="24" w:name="_Toc37591633"/>
       <w:r>
         <w:rPr>
           <w:rFonts w:ascii="Times New Roman" w:hAnsi="Times New Roman" w:cs="Times New Roman"/>
           <w:sz w:val="28"/>
           <w:szCs w:val="28"/>
         </w:rPr>
+        <w:lastRenderedPageBreak/>
         <w:t>ANEXOS</w:t>
       </w:r>
+      <w:bookmarkEnd w:id="24"/>
     </w:p>
     <w:p>
       <w:pPr>
@@ -7234,6 +8166,7 @@
           <w:szCs w:val="24"/>
         </w:rPr>
       </w:pPr>
+      <w:bookmarkStart w:id="25" w:name="_Toc37591634"/>
       <w:r>
         <w:rPr>
           <w:rFonts w:ascii="Times New Roman" w:hAnsi="Times New Roman" w:cs="Times New Roman"/>
@@ -7243,7 +8176,7 @@
           <w:lang w:eastAsia="es-HN"/>
         </w:rPr>
         <w:drawing>
-          <wp:anchor distT="0" distB="0" distL="114300" distR="114300" simplePos="0" relativeHeight="251660288" behindDoc="0" locked="0" layoutInCell="1" allowOverlap="1" wp14:anchorId="041827EF" wp14:editId="2DC0A077">
+          <wp:anchor distT="0" distB="0" distL="114300" distR="114300" simplePos="0" relativeHeight="251660288" behindDoc="0" locked="0" layoutInCell="1" allowOverlap="1" wp14:anchorId="2FE63462" wp14:editId="2D746F9D">
             <wp:simplePos x="0" y="0"/>
             <wp:positionH relativeFrom="column">
               <wp:posOffset>0</wp:posOffset>
@@ -7307,6 +8240,7 @@
         </w:rPr>
         <w:t>Imagen reunión vía zoom 10 de abril del 2020</w:t>
       </w:r>
+      <w:bookmarkEnd w:id="25"/>
     </w:p>
     <w:p/>
     <w:p/>
@@ -7319,13 +8253,13 @@
           <w:szCs w:val="24"/>
         </w:rPr>
       </w:pPr>
-      <w:r>
-        <w:rPr>
-          <w:rFonts w:ascii="Times New Roman" w:hAnsi="Times New Roman" w:cs="Times New Roman"/>
-          <w:sz w:val="24"/>
-          <w:szCs w:val="24"/>
-        </w:rPr>
-        <w:lastRenderedPageBreak/>
+      <w:bookmarkStart w:id="26" w:name="_Toc37591635"/>
+      <w:r>
+        <w:rPr>
+          <w:rFonts w:ascii="Times New Roman" w:hAnsi="Times New Roman" w:cs="Times New Roman"/>
+          <w:sz w:val="24"/>
+          <w:szCs w:val="24"/>
+        </w:rPr>
         <w:t xml:space="preserve">Imagen reunión vía zoom </w:t>
       </w:r>
       <w:r>
@@ -7336,6 +8270,7 @@
         </w:rPr>
         <w:t>11 de abril del 2020</w:t>
       </w:r>
+      <w:bookmarkEnd w:id="26"/>
     </w:p>
     <w:p>
       <w:pPr>
@@ -7356,7 +8291,7 @@
           <w:lang w:eastAsia="es-HN"/>
         </w:rPr>
         <w:drawing>
-          <wp:inline distT="0" distB="0" distL="0" distR="0">
+          <wp:inline distT="0" distB="0" distL="0" distR="0" wp14:anchorId="66EAB5F8" wp14:editId="5553E66D">
             <wp:extent cx="5943600" cy="3336970"/>
             <wp:effectExtent l="0" t="0" r="0" b="0"/>
             <wp:docPr id="2" name="Imagen 2" descr="C:\Users\Mayra Guevara\Downloads\WhatsApp Image 2020-04-11 at 3.43.06 PM.jpeg"/>
@@ -7409,18 +8344,6 @@
     <w:p/>
     <w:p/>
     <w:p/>
-    <w:p/>
-    <w:p/>
-    <w:p/>
-    <w:p/>
-    <w:p/>
-    <w:p/>
-    <w:p/>
-    <w:p/>
-    <w:p/>
-    <w:p/>
-    <w:p/>
-    <w:p/>
     <w:p>
       <w:pPr>
         <w:pStyle w:val="Ttulo1"/>
@@ -7431,15 +8354,16 @@
           <w:szCs w:val="28"/>
         </w:rPr>
       </w:pPr>
+      <w:bookmarkStart w:id="27" w:name="_Toc37591636"/>
       <w:r>
         <w:rPr>
           <w:rFonts w:ascii="Times New Roman" w:hAnsi="Times New Roman" w:cs="Times New Roman"/>
           <w:sz w:val="28"/>
           <w:szCs w:val="28"/>
         </w:rPr>
-        <w:lastRenderedPageBreak/>
         <w:t>BIBLIOGRAFIA</w:t>
       </w:r>
+      <w:bookmarkEnd w:id="27"/>
     </w:p>
     <w:p/>
     <w:p>
@@ -7568,6 +8492,36 @@
           <w:ilvl w:val="0"/>
           <w:numId w:val="20"/>
         </w:numPr>
+      </w:pPr>
+      <w:hyperlink r:id="rId23" w:history="1">
+        <w:r>
+          <w:rPr>
+            <w:rStyle w:val="Hipervnculo"/>
+          </w:rPr>
+          <w:t>https://scikit-learn.org/stable/modules/generated/sklearn.datasets.load_boston.html</w:t>
+        </w:r>
+      </w:hyperlink>
+    </w:p>
+    <w:p>
+      <w:pPr>
+        <w:pStyle w:val="Prrafodelista"/>
+        <w:numPr>
+          <w:ilvl w:val="0"/>
+          <w:numId w:val="20"/>
+        </w:numPr>
+      </w:pPr>
+      <w:hyperlink r:id="rId24" w:history="1">
+        <w:r>
+          <w:rPr>
+            <w:rStyle w:val="Hipervnculo"/>
+          </w:rPr>
+          <w:t>https://es.coursera.org/lecture/big-data-procesamiento-analisis/modelizacion-con-arboles-de-regresion-s3e5-ipynb-01npW</w:t>
+        </w:r>
+      </w:hyperlink>
+    </w:p>
+    <w:p>
+      <w:pPr>
+        <w:ind w:left="360"/>
       </w:pPr>
     </w:p>
     <w:p/>
@@ -9050,6 +10004,119 @@
     </w:lvl>
   </w:abstractNum>
   <w:abstractNum w:abstractNumId="12" w15:restartNumberingAfterBreak="0">
+    <w:nsid w:val="4D091A19"/>
+    <w:multiLevelType w:val="hybridMultilevel"/>
+    <w:tmpl w:val="C736F67E"/>
+    <w:lvl w:ilvl="0" w:tplc="480A000B">
+      <w:start w:val="1"/>
+      <w:numFmt w:val="bullet"/>
+      <w:lvlText w:val=""/>
+      <w:lvlJc w:val="left"/>
+      <w:pPr>
+        <w:ind w:left="720" w:hanging="360"/>
+      </w:pPr>
+      <w:rPr>
+        <w:rFonts w:ascii="Wingdings" w:hAnsi="Wingdings" w:hint="default"/>
+      </w:rPr>
+    </w:lvl>
+    <w:lvl w:ilvl="1" w:tplc="480A0003" w:tentative="1">
+      <w:start w:val="1"/>
+      <w:numFmt w:val="bullet"/>
+      <w:lvlText w:val="o"/>
+      <w:lvlJc w:val="left"/>
+      <w:pPr>
+        <w:ind w:left="1440" w:hanging="360"/>
+      </w:pPr>
+      <w:rPr>
+        <w:rFonts w:ascii="Courier New" w:hAnsi="Courier New" w:cs="Courier New" w:hint="default"/>
+      </w:rPr>
+    </w:lvl>
+    <w:lvl w:ilvl="2" w:tplc="480A0005" w:tentative="1">
+      <w:start w:val="1"/>
+      <w:numFmt w:val="bullet"/>
+      <w:lvlText w:val=""/>
+      <w:lvlJc w:val="left"/>
+      <w:pPr>
+        <w:ind w:left="2160" w:hanging="360"/>
+      </w:pPr>
+      <w:rPr>
+        <w:rFonts w:ascii="Wingdings" w:hAnsi="Wingdings" w:hint="default"/>
+      </w:rPr>
+    </w:lvl>
+    <w:lvl w:ilvl="3" w:tplc="480A0001" w:tentative="1">
+      <w:start w:val="1"/>
+      <w:numFmt w:val="bullet"/>
+      <w:lvlText w:val=""/>
+      <w:lvlJc w:val="left"/>
+      <w:pPr>
+        <w:ind w:left="2880" w:hanging="360"/>
+      </w:pPr>
+      <w:rPr>
+        <w:rFonts w:ascii="Symbol" w:hAnsi="Symbol" w:hint="default"/>
+      </w:rPr>
+    </w:lvl>
+    <w:lvl w:ilvl="4" w:tplc="480A0003" w:tentative="1">
+      <w:start w:val="1"/>
+      <w:numFmt w:val="bullet"/>
+      <w:lvlText w:val="o"/>
+      <w:lvlJc w:val="left"/>
+      <w:pPr>
+        <w:ind w:left="3600" w:hanging="360"/>
+      </w:pPr>
+      <w:rPr>
+        <w:rFonts w:ascii="Courier New" w:hAnsi="Courier New" w:cs="Courier New" w:hint="default"/>
+      </w:rPr>
+    </w:lvl>
+    <w:lvl w:ilvl="5" w:tplc="480A0005" w:tentative="1">
+      <w:start w:val="1"/>
+      <w:numFmt w:val="bullet"/>
+      <w:lvlText w:val=""/>
+      <w:lvlJc w:val="left"/>
+      <w:pPr>
+        <w:ind w:left="4320" w:hanging="360"/>
+      </w:pPr>
+      <w:rPr>
+        <w:rFonts w:ascii="Wingdings" w:hAnsi="Wingdings" w:hint="default"/>
+      </w:rPr>
+    </w:lvl>
+    <w:lvl w:ilvl="6" w:tplc="480A0001" w:tentative="1">
+      <w:start w:val="1"/>
+      <w:numFmt w:val="bullet"/>
+      <w:lvlText w:val=""/>
+      <w:lvlJc w:val="left"/>
+      <w:pPr>
+        <w:ind w:left="5040" w:hanging="360"/>
+      </w:pPr>
+      <w:rPr>
+        <w:rFonts w:ascii="Symbol" w:hAnsi="Symbol" w:hint="default"/>
+      </w:rPr>
+    </w:lvl>
+    <w:lvl w:ilvl="7" w:tplc="480A0003" w:tentative="1">
+      <w:start w:val="1"/>
+      <w:numFmt w:val="bullet"/>
+      <w:lvlText w:val="o"/>
+      <w:lvlJc w:val="left"/>
+      <w:pPr>
+        <w:ind w:left="5760" w:hanging="360"/>
+      </w:pPr>
+      <w:rPr>
+        <w:rFonts w:ascii="Courier New" w:hAnsi="Courier New" w:cs="Courier New" w:hint="default"/>
+      </w:rPr>
+    </w:lvl>
+    <w:lvl w:ilvl="8" w:tplc="480A0005" w:tentative="1">
+      <w:start w:val="1"/>
+      <w:numFmt w:val="bullet"/>
+      <w:lvlText w:val=""/>
+      <w:lvlJc w:val="left"/>
+      <w:pPr>
+        <w:ind w:left="6480" w:hanging="360"/>
+      </w:pPr>
+      <w:rPr>
+        <w:rFonts w:ascii="Wingdings" w:hAnsi="Wingdings" w:hint="default"/>
+      </w:rPr>
+    </w:lvl>
+  </w:abstractNum>
+  <w:abstractNum w:abstractNumId="13" w15:restartNumberingAfterBreak="0">
     <w:nsid w:val="552C3181"/>
     <w:multiLevelType w:val="hybridMultilevel"/>
     <w:tmpl w:val="45808BB8"/>
@@ -9162,7 +10229,7 @@
       </w:rPr>
     </w:lvl>
   </w:abstractNum>
-  <w:abstractNum w:abstractNumId="13" w15:restartNumberingAfterBreak="0">
+  <w:abstractNum w:abstractNumId="14" w15:restartNumberingAfterBreak="0">
     <w:nsid w:val="5D4D11B8"/>
     <w:multiLevelType w:val="multilevel"/>
     <w:tmpl w:val="E984EA52"/>
@@ -9311,7 +10378,7 @@
       </w:rPr>
     </w:lvl>
   </w:abstractNum>
-  <w:abstractNum w:abstractNumId="14" w15:restartNumberingAfterBreak="0">
+  <w:abstractNum w:abstractNumId="15" w15:restartNumberingAfterBreak="0">
     <w:nsid w:val="642651F1"/>
     <w:multiLevelType w:val="multilevel"/>
     <w:tmpl w:val="480A0025"/>
@@ -9406,7 +10473,7 @@
       </w:pPr>
     </w:lvl>
   </w:abstractNum>
-  <w:abstractNum w:abstractNumId="15" w15:restartNumberingAfterBreak="0">
+  <w:abstractNum w:abstractNumId="16" w15:restartNumberingAfterBreak="0">
     <w:nsid w:val="66EA7DB5"/>
     <w:multiLevelType w:val="hybridMultilevel"/>
     <w:tmpl w:val="A7EA54A6"/>
@@ -9519,7 +10586,7 @@
       </w:rPr>
     </w:lvl>
   </w:abstractNum>
-  <w:abstractNum w:abstractNumId="16" w15:restartNumberingAfterBreak="0">
+  <w:abstractNum w:abstractNumId="17" w15:restartNumberingAfterBreak="0">
     <w:nsid w:val="6C682725"/>
     <w:multiLevelType w:val="multilevel"/>
     <w:tmpl w:val="F7B214A0"/>
@@ -9668,7 +10735,7 @@
       </w:rPr>
     </w:lvl>
   </w:abstractNum>
-  <w:abstractNum w:abstractNumId="17" w15:restartNumberingAfterBreak="0">
+  <w:abstractNum w:abstractNumId="18" w15:restartNumberingAfterBreak="0">
     <w:nsid w:val="6F015403"/>
     <w:multiLevelType w:val="hybridMultilevel"/>
     <w:tmpl w:val="0B6ECBAC"/>
@@ -9781,7 +10848,7 @@
       </w:rPr>
     </w:lvl>
   </w:abstractNum>
-  <w:abstractNum w:abstractNumId="18" w15:restartNumberingAfterBreak="0">
+  <w:abstractNum w:abstractNumId="19" w15:restartNumberingAfterBreak="0">
     <w:nsid w:val="6FDE7A14"/>
     <w:multiLevelType w:val="multilevel"/>
     <w:tmpl w:val="3BDA9E72"/>
@@ -9930,7 +10997,7 @@
       </w:rPr>
     </w:lvl>
   </w:abstractNum>
-  <w:abstractNum w:abstractNumId="19" w15:restartNumberingAfterBreak="0">
+  <w:abstractNum w:abstractNumId="20" w15:restartNumberingAfterBreak="0">
     <w:nsid w:val="7454136F"/>
     <w:multiLevelType w:val="multilevel"/>
     <w:tmpl w:val="672218AA"/>
@@ -10079,7 +11146,7 @@
       </w:rPr>
     </w:lvl>
   </w:abstractNum>
-  <w:abstractNum w:abstractNumId="20" w15:restartNumberingAfterBreak="0">
+  <w:abstractNum w:abstractNumId="21" w15:restartNumberingAfterBreak="0">
     <w:nsid w:val="764D3ECD"/>
     <w:multiLevelType w:val="hybridMultilevel"/>
     <w:tmpl w:val="0426793C"/>
@@ -10192,7 +11259,7 @@
       </w:rPr>
     </w:lvl>
   </w:abstractNum>
-  <w:abstractNum w:abstractNumId="21" w15:restartNumberingAfterBreak="0">
+  <w:abstractNum w:abstractNumId="22" w15:restartNumberingAfterBreak="0">
     <w:nsid w:val="76E0363F"/>
     <w:multiLevelType w:val="multilevel"/>
     <w:tmpl w:val="A3686B1A"/>
@@ -10341,7 +11408,7 @@
       </w:rPr>
     </w:lvl>
   </w:abstractNum>
-  <w:abstractNum w:abstractNumId="22" w15:restartNumberingAfterBreak="0">
+  <w:abstractNum w:abstractNumId="23" w15:restartNumberingAfterBreak="0">
     <w:nsid w:val="7E1F320F"/>
     <w:multiLevelType w:val="multilevel"/>
     <w:tmpl w:val="2B7A3D56"/>
@@ -10491,31 +11558,31 @@
     </w:lvl>
   </w:abstractNum>
   <w:num w:numId="1">
-    <w:abstractNumId w:val="14"/>
+    <w:abstractNumId w:val="15"/>
   </w:num>
   <w:num w:numId="2">
     <w:abstractNumId w:val="3"/>
   </w:num>
   <w:num w:numId="3">
-    <w:abstractNumId w:val="19"/>
+    <w:abstractNumId w:val="20"/>
   </w:num>
   <w:num w:numId="4">
-    <w:abstractNumId w:val="22"/>
+    <w:abstractNumId w:val="23"/>
   </w:num>
   <w:num w:numId="5">
     <w:abstractNumId w:val="6"/>
   </w:num>
   <w:num w:numId="6">
-    <w:abstractNumId w:val="13"/>
+    <w:abstractNumId w:val="14"/>
   </w:num>
   <w:num w:numId="7">
-    <w:abstractNumId w:val="15"/>
+    <w:abstractNumId w:val="16"/>
   </w:num>
   <w:num w:numId="8">
     <w:abstractNumId w:val="4"/>
   </w:num>
   <w:num w:numId="9">
-    <w:abstractNumId w:val="21"/>
+    <w:abstractNumId w:val="22"/>
   </w:num>
   <w:num w:numId="10">
     <w:abstractNumId w:val="5"/>
@@ -10524,10 +11591,10 @@
     <w:abstractNumId w:val="11"/>
   </w:num>
   <w:num w:numId="12">
-    <w:abstractNumId w:val="18"/>
+    <w:abstractNumId w:val="19"/>
   </w:num>
   <w:num w:numId="13">
-    <w:abstractNumId w:val="12"/>
+    <w:abstractNumId w:val="13"/>
   </w:num>
   <w:num w:numId="14">
     <w:abstractNumId w:val="1"/>
@@ -10536,13 +11603,13 @@
     <w:abstractNumId w:val="8"/>
   </w:num>
   <w:num w:numId="16">
-    <w:abstractNumId w:val="16"/>
+    <w:abstractNumId w:val="17"/>
   </w:num>
   <w:num w:numId="17">
     <w:abstractNumId w:val="10"/>
   </w:num>
   <w:num w:numId="18">
-    <w:abstractNumId w:val="17"/>
+    <w:abstractNumId w:val="18"/>
   </w:num>
   <w:num w:numId="19">
     <w:abstractNumId w:val="2"/>
@@ -10551,13 +11618,16 @@
     <w:abstractNumId w:val="0"/>
   </w:num>
   <w:num w:numId="21">
-    <w:abstractNumId w:val="20"/>
+    <w:abstractNumId w:val="21"/>
   </w:num>
   <w:num w:numId="22">
     <w:abstractNumId w:val="9"/>
   </w:num>
   <w:num w:numId="23">
     <w:abstractNumId w:val="7"/>
+  </w:num>
+  <w:num w:numId="24">
+    <w:abstractNumId w:val="12"/>
   </w:num>
 </w:numbering>
 </file>
@@ -10955,7 +12025,7 @@
   <w:style w:type="paragraph" w:default="1" w:styleId="Normal">
     <w:name w:val="Normal"/>
     <w:qFormat/>
-    <w:rsid w:val="00BF21E2"/>
+    <w:rsid w:val="00082606"/>
   </w:style>
   <w:style w:type="paragraph" w:styleId="Ttulo1">
     <w:name w:val="heading 1"/>
@@ -11668,7 +12738,6 @@
   </w:compat>
   <w:rsids>
     <w:rsidRoot w:val="00FA4781"/>
-    <w:rsid w:val="0029013D"/>
     <w:rsid w:val="00816D2F"/>
     <w:rsid w:val="00FA4781"/>
     <w:rsid w:val="00FA77E1"/>
@@ -12418,7 +13487,7 @@
 </file>
 
 <file path=customXml/itemProps2.xml><?xml version="1.0" encoding="utf-8"?>
-<ds:datastoreItem xmlns:ds="http://schemas.openxmlformats.org/officeDocument/2006/customXml" ds:itemID="{80B72D58-726D-4F16-84ED-92D68841EA22}">
+<ds:datastoreItem xmlns:ds="http://schemas.openxmlformats.org/officeDocument/2006/customXml" ds:itemID="{81FC7EDF-9987-4774-A69D-86A6745F96FC}">
   <ds:schemaRefs>
     <ds:schemaRef ds:uri="http://schemas.openxmlformats.org/officeDocument/2006/bibliography"/>
   </ds:schemaRefs>

</xml_diff>

<commit_message>
Se agrego reunion al informe y detalles de la evaluacion.
</commit_message>
<xml_diff>
--- a/Informe Final-Arboles y Bosques Aleatorios.docx
+++ b/Informe Final-Arboles y Bosques Aleatorios.docx
@@ -107,6 +107,7 @@
             <w:dataBinding w:prefixMappings="xmlns:ns0='http://purl.org/dc/elements/1.1/' xmlns:ns1='http://schemas.openxmlformats.org/package/2006/metadata/core-properties' " w:xpath="/ns1:coreProperties[1]/ns0:title[1]" w:storeItemID="{6C3C8BC8-F283-45AE-878A-BAB7291924A1}"/>
             <w:text/>
           </w:sdtPr>
+          <w:sdtEndPr/>
           <w:sdtContent>
             <w:p>
               <w:pPr>
@@ -154,6 +155,7 @@
             <w:dataBinding w:prefixMappings="xmlns:ns0='http://purl.org/dc/elements/1.1/' xmlns:ns1='http://schemas.openxmlformats.org/package/2006/metadata/core-properties' " w:xpath="/ns1:coreProperties[1]/ns0:subject[1]" w:storeItemID="{6C3C8BC8-F283-45AE-878A-BAB7291924A1}"/>
             <w:text/>
           </w:sdtPr>
+          <w:sdtEndPr/>
           <w:sdtContent>
             <w:p>
               <w:pPr>
@@ -268,6 +270,7 @@
                                     <w:calendar w:val="gregorian"/>
                                   </w:date>
                                 </w:sdtPr>
+                                <w:sdtEndPr/>
                                 <w:sdtContent>
                                   <w:p>
                                     <w:pPr>
@@ -314,6 +317,7 @@
                                     <w:dataBinding w:prefixMappings="xmlns:ns0='http://schemas.openxmlformats.org/officeDocument/2006/extended-properties' " w:xpath="/ns0:Properties[1]/ns0:Company[1]" w:storeItemID="{6668398D-A668-4E3E-A5EB-62B293D839F1}"/>
                                     <w:text/>
                                   </w:sdtPr>
+                                  <w:sdtEndPr/>
                                   <w:sdtContent>
                                     <w:r>
                                       <w:rPr>
@@ -344,6 +348,7 @@
                                     <w:dataBinding w:prefixMappings="xmlns:ns0='http://schemas.microsoft.com/office/2006/coverPageProps' " w:xpath="/ns0:CoverPageProperties[1]/ns0:CompanyAddress[1]" w:storeItemID="{55AF091B-3C7A-41E3-B477-F2FDAA23CFDA}"/>
                                     <w:text/>
                                   </w:sdtPr>
+                                  <w:sdtEndPr/>
                                   <w:sdtContent>
                                     <w:r>
                                       <w:rPr>
@@ -402,6 +407,7 @@
                               <w:calendar w:val="gregorian"/>
                             </w:date>
                           </w:sdtPr>
+                          <w:sdtEndPr/>
                           <w:sdtContent>
                             <w:p>
                               <w:pPr>
@@ -448,6 +454,7 @@
                               <w:dataBinding w:prefixMappings="xmlns:ns0='http://schemas.openxmlformats.org/officeDocument/2006/extended-properties' " w:xpath="/ns0:Properties[1]/ns0:Company[1]" w:storeItemID="{6668398D-A668-4E3E-A5EB-62B293D839F1}"/>
                               <w:text/>
                             </w:sdtPr>
+                            <w:sdtEndPr/>
                             <w:sdtContent>
                               <w:r>
                                 <w:rPr>
@@ -478,6 +485,7 @@
                               <w:dataBinding w:prefixMappings="xmlns:ns0='http://schemas.microsoft.com/office/2006/coverPageProps' " w:xpath="/ns0:CoverPageProperties[1]/ns0:CompanyAddress[1]" w:storeItemID="{55AF091B-3C7A-41E3-B477-F2FDAA23CFDA}"/>
                               <w:text/>
                             </w:sdtPr>
+                            <w:sdtEndPr/>
                             <w:sdtContent>
                               <w:r>
                                 <w:rPr>
@@ -735,8 +743,6 @@
             <w:br w:type="page"/>
           </w:r>
         </w:p>
-        <w:bookmarkStart w:id="0" w:name="_GoBack" w:displacedByCustomXml="next"/>
-        <w:bookmarkEnd w:id="0" w:displacedByCustomXml="next"/>
       </w:sdtContent>
     </w:sdt>
     <w:p/>
@@ -796,7 +802,7 @@
           <w:r>
             <w:fldChar w:fldCharType="separate"/>
           </w:r>
-          <w:hyperlink w:anchor="_Toc37591610" w:history="1">
+          <w:hyperlink w:anchor="_Toc37623984" w:history="1">
             <w:r>
               <w:rPr>
                 <w:rStyle w:val="Hipervnculo"/>
@@ -840,7 +846,7 @@
                 <w:noProof/>
                 <w:webHidden/>
               </w:rPr>
-              <w:instrText xml:space="preserve"> PAGEREF _Toc37591610 \h </w:instrText>
+              <w:instrText xml:space="preserve"> PAGEREF _Toc37623984 \h </w:instrText>
             </w:r>
             <w:r>
               <w:rPr>
@@ -884,7 +890,7 @@
               <w:lang w:eastAsia="es-HN"/>
             </w:rPr>
           </w:pPr>
-          <w:hyperlink w:anchor="_Toc37591611" w:history="1">
+          <w:hyperlink w:anchor="_Toc37623985" w:history="1">
             <w:r>
               <w:rPr>
                 <w:rStyle w:val="Hipervnculo"/>
@@ -928,7 +934,7 @@
                 <w:noProof/>
                 <w:webHidden/>
               </w:rPr>
-              <w:instrText xml:space="preserve"> PAGEREF _Toc37591611 \h </w:instrText>
+              <w:instrText xml:space="preserve"> PAGEREF _Toc37623985 \h </w:instrText>
             </w:r>
             <w:r>
               <w:rPr>
@@ -972,7 +978,7 @@
               <w:lang w:eastAsia="es-HN"/>
             </w:rPr>
           </w:pPr>
-          <w:hyperlink w:anchor="_Toc37591612" w:history="1">
+          <w:hyperlink w:anchor="_Toc37623986" w:history="1">
             <w:r>
               <w:rPr>
                 <w:rStyle w:val="Hipervnculo"/>
@@ -1016,7 +1022,7 @@
                 <w:noProof/>
                 <w:webHidden/>
               </w:rPr>
-              <w:instrText xml:space="preserve"> PAGEREF _Toc37591612 \h </w:instrText>
+              <w:instrText xml:space="preserve"> PAGEREF _Toc37623986 \h </w:instrText>
             </w:r>
             <w:r>
               <w:rPr>
@@ -1060,7 +1066,7 @@
               <w:lang w:eastAsia="es-HN"/>
             </w:rPr>
           </w:pPr>
-          <w:hyperlink w:anchor="_Toc37591613" w:history="1">
+          <w:hyperlink w:anchor="_Toc37623987" w:history="1">
             <w:r>
               <w:rPr>
                 <w:rStyle w:val="Hipervnculo"/>
@@ -1104,7 +1110,7 @@
                 <w:noProof/>
                 <w:webHidden/>
               </w:rPr>
-              <w:instrText xml:space="preserve"> PAGEREF _Toc37591613 \h </w:instrText>
+              <w:instrText xml:space="preserve"> PAGEREF _Toc37623987 \h </w:instrText>
             </w:r>
             <w:r>
               <w:rPr>
@@ -1148,7 +1154,7 @@
               <w:lang w:eastAsia="es-HN"/>
             </w:rPr>
           </w:pPr>
-          <w:hyperlink w:anchor="_Toc37591614" w:history="1">
+          <w:hyperlink w:anchor="_Toc37623988" w:history="1">
             <w:r>
               <w:rPr>
                 <w:rStyle w:val="Hipervnculo"/>
@@ -1190,7 +1196,7 @@
                 <w:noProof/>
                 <w:webHidden/>
               </w:rPr>
-              <w:instrText xml:space="preserve"> PAGEREF _Toc37591614 \h </w:instrText>
+              <w:instrText xml:space="preserve"> PAGEREF _Toc37623988 \h </w:instrText>
             </w:r>
             <w:r>
               <w:rPr>
@@ -1234,7 +1240,7 @@
               <w:lang w:eastAsia="es-HN"/>
             </w:rPr>
           </w:pPr>
-          <w:hyperlink w:anchor="_Toc37591615" w:history="1">
+          <w:hyperlink w:anchor="_Toc37623989" w:history="1">
             <w:r>
               <w:rPr>
                 <w:rStyle w:val="Hipervnculo"/>
@@ -1278,7 +1284,7 @@
                 <w:noProof/>
                 <w:webHidden/>
               </w:rPr>
-              <w:instrText xml:space="preserve"> PAGEREF _Toc37591615 \h </w:instrText>
+              <w:instrText xml:space="preserve"> PAGEREF _Toc37623989 \h </w:instrText>
             </w:r>
             <w:r>
               <w:rPr>
@@ -1322,7 +1328,7 @@
               <w:lang w:eastAsia="es-HN"/>
             </w:rPr>
           </w:pPr>
-          <w:hyperlink w:anchor="_Toc37591616" w:history="1">
+          <w:hyperlink w:anchor="_Toc37623990" w:history="1">
             <w:r>
               <w:rPr>
                 <w:rStyle w:val="Hipervnculo"/>
@@ -1366,7 +1372,7 @@
                 <w:noProof/>
                 <w:webHidden/>
               </w:rPr>
-              <w:instrText xml:space="preserve"> PAGEREF _Toc37591616 \h </w:instrText>
+              <w:instrText xml:space="preserve"> PAGEREF _Toc37623990 \h </w:instrText>
             </w:r>
             <w:r>
               <w:rPr>
@@ -1410,7 +1416,7 @@
               <w:lang w:eastAsia="es-HN"/>
             </w:rPr>
           </w:pPr>
-          <w:hyperlink w:anchor="_Toc37591617" w:history="1">
+          <w:hyperlink w:anchor="_Toc37623991" w:history="1">
             <w:r>
               <w:rPr>
                 <w:rStyle w:val="Hipervnculo"/>
@@ -1454,7 +1460,7 @@
                 <w:noProof/>
                 <w:webHidden/>
               </w:rPr>
-              <w:instrText xml:space="preserve"> PAGEREF _Toc37591617 \h </w:instrText>
+              <w:instrText xml:space="preserve"> PAGEREF _Toc37623991 \h </w:instrText>
             </w:r>
             <w:r>
               <w:rPr>
@@ -1498,7 +1504,7 @@
               <w:lang w:eastAsia="es-HN"/>
             </w:rPr>
           </w:pPr>
-          <w:hyperlink w:anchor="_Toc37591618" w:history="1">
+          <w:hyperlink w:anchor="_Toc37623992" w:history="1">
             <w:r>
               <w:rPr>
                 <w:rStyle w:val="Hipervnculo"/>
@@ -1542,7 +1548,7 @@
                 <w:noProof/>
                 <w:webHidden/>
               </w:rPr>
-              <w:instrText xml:space="preserve"> PAGEREF _Toc37591618 \h </w:instrText>
+              <w:instrText xml:space="preserve"> PAGEREF _Toc37623992 \h </w:instrText>
             </w:r>
             <w:r>
               <w:rPr>
@@ -1586,7 +1592,7 @@
               <w:lang w:eastAsia="es-HN"/>
             </w:rPr>
           </w:pPr>
-          <w:hyperlink w:anchor="_Toc37591619" w:history="1">
+          <w:hyperlink w:anchor="_Toc37623993" w:history="1">
             <w:r>
               <w:rPr>
                 <w:rStyle w:val="Hipervnculo"/>
@@ -1630,7 +1636,7 @@
                 <w:noProof/>
                 <w:webHidden/>
               </w:rPr>
-              <w:instrText xml:space="preserve"> PAGEREF _Toc37591619 \h </w:instrText>
+              <w:instrText xml:space="preserve"> PAGEREF _Toc37623993 \h </w:instrText>
             </w:r>
             <w:r>
               <w:rPr>
@@ -1674,7 +1680,7 @@
               <w:lang w:eastAsia="es-HN"/>
             </w:rPr>
           </w:pPr>
-          <w:hyperlink w:anchor="_Toc37591620" w:history="1">
+          <w:hyperlink w:anchor="_Toc37623994" w:history="1">
             <w:r>
               <w:rPr>
                 <w:rStyle w:val="Hipervnculo"/>
@@ -1718,7 +1724,7 @@
                 <w:noProof/>
                 <w:webHidden/>
               </w:rPr>
-              <w:instrText xml:space="preserve"> PAGEREF _Toc37591620 \h </w:instrText>
+              <w:instrText xml:space="preserve"> PAGEREF _Toc37623994 \h </w:instrText>
             </w:r>
             <w:r>
               <w:rPr>
@@ -1762,7 +1768,7 @@
               <w:lang w:eastAsia="es-HN"/>
             </w:rPr>
           </w:pPr>
-          <w:hyperlink w:anchor="_Toc37591621" w:history="1">
+          <w:hyperlink w:anchor="_Toc37623995" w:history="1">
             <w:r>
               <w:rPr>
                 <w:rStyle w:val="Hipervnculo"/>
@@ -1806,7 +1812,7 @@
                 <w:noProof/>
                 <w:webHidden/>
               </w:rPr>
-              <w:instrText xml:space="preserve"> PAGEREF _Toc37591621 \h </w:instrText>
+              <w:instrText xml:space="preserve"> PAGEREF _Toc37623995 \h </w:instrText>
             </w:r>
             <w:r>
               <w:rPr>
@@ -1850,7 +1856,7 @@
               <w:lang w:eastAsia="es-HN"/>
             </w:rPr>
           </w:pPr>
-          <w:hyperlink w:anchor="_Toc37591622" w:history="1">
+          <w:hyperlink w:anchor="_Toc37623996" w:history="1">
             <w:r>
               <w:rPr>
                 <w:rStyle w:val="Hipervnculo"/>
@@ -1894,7 +1900,7 @@
                 <w:noProof/>
                 <w:webHidden/>
               </w:rPr>
-              <w:instrText xml:space="preserve"> PAGEREF _Toc37591622 \h </w:instrText>
+              <w:instrText xml:space="preserve"> PAGEREF _Toc37623996 \h </w:instrText>
             </w:r>
             <w:r>
               <w:rPr>
@@ -1938,7 +1944,7 @@
               <w:lang w:eastAsia="es-HN"/>
             </w:rPr>
           </w:pPr>
-          <w:hyperlink w:anchor="_Toc37591623" w:history="1">
+          <w:hyperlink w:anchor="_Toc37623997" w:history="1">
             <w:r>
               <w:rPr>
                 <w:rStyle w:val="Hipervnculo"/>
@@ -1982,7 +1988,7 @@
                 <w:noProof/>
                 <w:webHidden/>
               </w:rPr>
-              <w:instrText xml:space="preserve"> PAGEREF _Toc37591623 \h </w:instrText>
+              <w:instrText xml:space="preserve"> PAGEREF _Toc37623997 \h </w:instrText>
             </w:r>
             <w:r>
               <w:rPr>
@@ -2026,7 +2032,7 @@
               <w:lang w:eastAsia="es-HN"/>
             </w:rPr>
           </w:pPr>
-          <w:hyperlink w:anchor="_Toc37591624" w:history="1">
+          <w:hyperlink w:anchor="_Toc37623998" w:history="1">
             <w:r>
               <w:rPr>
                 <w:rStyle w:val="Hipervnculo"/>
@@ -2070,7 +2076,7 @@
                 <w:noProof/>
                 <w:webHidden/>
               </w:rPr>
-              <w:instrText xml:space="preserve"> PAGEREF _Toc37591624 \h </w:instrText>
+              <w:instrText xml:space="preserve"> PAGEREF _Toc37623998 \h </w:instrText>
             </w:r>
             <w:r>
               <w:rPr>
@@ -2114,7 +2120,7 @@
               <w:lang w:eastAsia="es-HN"/>
             </w:rPr>
           </w:pPr>
-          <w:hyperlink w:anchor="_Toc37591625" w:history="1">
+          <w:hyperlink w:anchor="_Toc37623999" w:history="1">
             <w:r>
               <w:rPr>
                 <w:rStyle w:val="Hipervnculo"/>
@@ -2158,7 +2164,7 @@
                 <w:noProof/>
                 <w:webHidden/>
               </w:rPr>
-              <w:instrText xml:space="preserve"> PAGEREF _Toc37591625 \h </w:instrText>
+              <w:instrText xml:space="preserve"> PAGEREF _Toc37623999 \h </w:instrText>
             </w:r>
             <w:r>
               <w:rPr>
@@ -2202,7 +2208,7 @@
               <w:lang w:eastAsia="es-HN"/>
             </w:rPr>
           </w:pPr>
-          <w:hyperlink w:anchor="_Toc37591626" w:history="1">
+          <w:hyperlink w:anchor="_Toc37624000" w:history="1">
             <w:r>
               <w:rPr>
                 <w:rStyle w:val="Hipervnculo"/>
@@ -2246,7 +2252,7 @@
                 <w:noProof/>
                 <w:webHidden/>
               </w:rPr>
-              <w:instrText xml:space="preserve"> PAGEREF _Toc37591626 \h </w:instrText>
+              <w:instrText xml:space="preserve"> PAGEREF _Toc37624000 \h </w:instrText>
             </w:r>
             <w:r>
               <w:rPr>
@@ -2290,7 +2296,7 @@
               <w:lang w:eastAsia="es-HN"/>
             </w:rPr>
           </w:pPr>
-          <w:hyperlink w:anchor="_Toc37591627" w:history="1">
+          <w:hyperlink w:anchor="_Toc37624001" w:history="1">
             <w:r>
               <w:rPr>
                 <w:rStyle w:val="Hipervnculo"/>
@@ -2334,7 +2340,7 @@
                 <w:noProof/>
                 <w:webHidden/>
               </w:rPr>
-              <w:instrText xml:space="preserve"> PAGEREF _Toc37591627 \h </w:instrText>
+              <w:instrText xml:space="preserve"> PAGEREF _Toc37624001 \h </w:instrText>
             </w:r>
             <w:r>
               <w:rPr>
@@ -2378,7 +2384,7 @@
               <w:lang w:eastAsia="es-HN"/>
             </w:rPr>
           </w:pPr>
-          <w:hyperlink w:anchor="_Toc37591628" w:history="1">
+          <w:hyperlink w:anchor="_Toc37624002" w:history="1">
             <w:r>
               <w:rPr>
                 <w:rStyle w:val="Hipervnculo"/>
@@ -2422,7 +2428,7 @@
                 <w:noProof/>
                 <w:webHidden/>
               </w:rPr>
-              <w:instrText xml:space="preserve"> PAGEREF _Toc37591628 \h </w:instrText>
+              <w:instrText xml:space="preserve"> PAGEREF _Toc37624002 \h </w:instrText>
             </w:r>
             <w:r>
               <w:rPr>
@@ -2466,7 +2472,7 @@
               <w:lang w:eastAsia="es-HN"/>
             </w:rPr>
           </w:pPr>
-          <w:hyperlink w:anchor="_Toc37591629" w:history="1">
+          <w:hyperlink w:anchor="_Toc37624003" w:history="1">
             <w:r>
               <w:rPr>
                 <w:rStyle w:val="Hipervnculo"/>
@@ -2510,7 +2516,7 @@
                 <w:noProof/>
                 <w:webHidden/>
               </w:rPr>
-              <w:instrText xml:space="preserve"> PAGEREF _Toc37591629 \h </w:instrText>
+              <w:instrText xml:space="preserve"> PAGEREF _Toc37624003 \h </w:instrText>
             </w:r>
             <w:r>
               <w:rPr>
@@ -2554,7 +2560,7 @@
               <w:lang w:eastAsia="es-HN"/>
             </w:rPr>
           </w:pPr>
-          <w:hyperlink w:anchor="_Toc37591630" w:history="1">
+          <w:hyperlink w:anchor="_Toc37624004" w:history="1">
             <w:r>
               <w:rPr>
                 <w:rStyle w:val="Hipervnculo"/>
@@ -2598,7 +2604,7 @@
                 <w:noProof/>
                 <w:webHidden/>
               </w:rPr>
-              <w:instrText xml:space="preserve"> PAGEREF _Toc37591630 \h </w:instrText>
+              <w:instrText xml:space="preserve"> PAGEREF _Toc37624004 \h </w:instrText>
             </w:r>
             <w:r>
               <w:rPr>
@@ -2642,7 +2648,7 @@
               <w:lang w:eastAsia="es-HN"/>
             </w:rPr>
           </w:pPr>
-          <w:hyperlink w:anchor="_Toc37591631" w:history="1">
+          <w:hyperlink w:anchor="_Toc37624005" w:history="1">
             <w:r>
               <w:rPr>
                 <w:rStyle w:val="Hipervnculo"/>
@@ -2686,7 +2692,7 @@
                 <w:noProof/>
                 <w:webHidden/>
               </w:rPr>
-              <w:instrText xml:space="preserve"> PAGEREF _Toc37591631 \h </w:instrText>
+              <w:instrText xml:space="preserve"> PAGEREF _Toc37624005 \h </w:instrText>
             </w:r>
             <w:r>
               <w:rPr>
@@ -2730,7 +2736,7 @@
               <w:lang w:eastAsia="es-HN"/>
             </w:rPr>
           </w:pPr>
-          <w:hyperlink w:anchor="_Toc37591632" w:history="1">
+          <w:hyperlink w:anchor="_Toc37624006" w:history="1">
             <w:r>
               <w:rPr>
                 <w:rStyle w:val="Hipervnculo"/>
@@ -2774,7 +2780,7 @@
                 <w:noProof/>
                 <w:webHidden/>
               </w:rPr>
-              <w:instrText xml:space="preserve"> PAGEREF _Toc37591632 \h </w:instrText>
+              <w:instrText xml:space="preserve"> PAGEREF _Toc37624006 \h </w:instrText>
             </w:r>
             <w:r>
               <w:rPr>
@@ -2818,7 +2824,7 @@
               <w:lang w:eastAsia="es-HN"/>
             </w:rPr>
           </w:pPr>
-          <w:hyperlink w:anchor="_Toc37591633" w:history="1">
+          <w:hyperlink w:anchor="_Toc37624007" w:history="1">
             <w:r>
               <w:rPr>
                 <w:rStyle w:val="Hipervnculo"/>
@@ -2862,7 +2868,7 @@
                 <w:noProof/>
                 <w:webHidden/>
               </w:rPr>
-              <w:instrText xml:space="preserve"> PAGEREF _Toc37591633 \h </w:instrText>
+              <w:instrText xml:space="preserve"> PAGEREF _Toc37624007 \h </w:instrText>
             </w:r>
             <w:r>
               <w:rPr>
@@ -2906,7 +2912,7 @@
               <w:lang w:eastAsia="es-HN"/>
             </w:rPr>
           </w:pPr>
-          <w:hyperlink w:anchor="_Toc37591634" w:history="1">
+          <w:hyperlink w:anchor="_Toc37624008" w:history="1">
             <w:r>
               <w:rPr>
                 <w:rStyle w:val="Hipervnculo"/>
@@ -2950,7 +2956,7 @@
                 <w:noProof/>
                 <w:webHidden/>
               </w:rPr>
-              <w:instrText xml:space="preserve"> PAGEREF _Toc37591634 \h </w:instrText>
+              <w:instrText xml:space="preserve"> PAGEREF _Toc37624008 \h </w:instrText>
             </w:r>
             <w:r>
               <w:rPr>
@@ -2994,7 +3000,7 @@
               <w:lang w:eastAsia="es-HN"/>
             </w:rPr>
           </w:pPr>
-          <w:hyperlink w:anchor="_Toc37591635" w:history="1">
+          <w:hyperlink w:anchor="_Toc37624009" w:history="1">
             <w:r>
               <w:rPr>
                 <w:rStyle w:val="Hipervnculo"/>
@@ -3038,7 +3044,7 @@
                 <w:noProof/>
                 <w:webHidden/>
               </w:rPr>
-              <w:instrText xml:space="preserve"> PAGEREF _Toc37591635 \h </w:instrText>
+              <w:instrText xml:space="preserve"> PAGEREF _Toc37624009 \h </w:instrText>
             </w:r>
             <w:r>
               <w:rPr>
@@ -3059,6 +3065,92 @@
                 <w:webHidden/>
               </w:rPr>
               <w:t>12</w:t>
+            </w:r>
+            <w:r>
+              <w:rPr>
+                <w:noProof/>
+                <w:webHidden/>
+              </w:rPr>
+              <w:fldChar w:fldCharType="end"/>
+            </w:r>
+          </w:hyperlink>
+        </w:p>
+        <w:p>
+          <w:pPr>
+            <w:pStyle w:val="TDC2"/>
+            <w:tabs>
+              <w:tab w:val="left" w:pos="880"/>
+              <w:tab w:val="right" w:leader="dot" w:pos="9350"/>
+            </w:tabs>
+            <w:rPr>
+              <w:rFonts w:eastAsiaTheme="minorEastAsia"/>
+              <w:noProof/>
+              <w:lang w:eastAsia="es-HN"/>
+            </w:rPr>
+          </w:pPr>
+          <w:hyperlink w:anchor="_Toc37624010" w:history="1">
+            <w:r>
+              <w:rPr>
+                <w:rStyle w:val="Hipervnculo"/>
+                <w:noProof/>
+              </w:rPr>
+              <w:t>10.3</w:t>
+            </w:r>
+            <w:r>
+              <w:rPr>
+                <w:rFonts w:eastAsiaTheme="minorEastAsia"/>
+                <w:noProof/>
+                <w:lang w:eastAsia="es-HN"/>
+              </w:rPr>
+              <w:tab/>
+            </w:r>
+            <w:r>
+              <w:rPr>
+                <w:rStyle w:val="Hipervnculo"/>
+                <w:noProof/>
+              </w:rPr>
+              <w:t>Imagen reunión vía zoom 10 de abril del 2020</w:t>
+            </w:r>
+            <w:r>
+              <w:rPr>
+                <w:noProof/>
+                <w:webHidden/>
+              </w:rPr>
+              <w:tab/>
+            </w:r>
+            <w:r>
+              <w:rPr>
+                <w:noProof/>
+                <w:webHidden/>
+              </w:rPr>
+              <w:fldChar w:fldCharType="begin"/>
+            </w:r>
+            <w:r>
+              <w:rPr>
+                <w:noProof/>
+                <w:webHidden/>
+              </w:rPr>
+              <w:instrText xml:space="preserve"> PAGEREF _Toc37624010 \h </w:instrText>
+            </w:r>
+            <w:r>
+              <w:rPr>
+                <w:noProof/>
+                <w:webHidden/>
+              </w:rPr>
+            </w:r>
+            <w:r>
+              <w:rPr>
+                <w:noProof/>
+                <w:webHidden/>
+              </w:rPr>
+              <w:fldChar w:fldCharType="separate"/>
+            </w:r>
+            <w:r>
+              <w:rPr>
+                <w:noProof/>
+                <w:webHidden/>
+              </w:rPr>
+              <w:t>13</w:t>
             </w:r>
             <w:r>
               <w:rPr>
@@ -3082,7 +3174,7 @@
               <w:lang w:eastAsia="es-HN"/>
             </w:rPr>
           </w:pPr>
-          <w:hyperlink w:anchor="_Toc37591636" w:history="1">
+          <w:hyperlink w:anchor="_Toc37624011" w:history="1">
             <w:r>
               <w:rPr>
                 <w:rStyle w:val="Hipervnculo"/>
@@ -3126,7 +3218,7 @@
                 <w:noProof/>
                 <w:webHidden/>
               </w:rPr>
-              <w:instrText xml:space="preserve"> PAGEREF _Toc37591636 \h </w:instrText>
+              <w:instrText xml:space="preserve"> PAGEREF _Toc37624011 \h </w:instrText>
             </w:r>
             <w:r>
               <w:rPr>
@@ -3146,7 +3238,7 @@
                 <w:noProof/>
                 <w:webHidden/>
               </w:rPr>
-              <w:t>13</w:t>
+              <w:t>14</w:t>
             </w:r>
             <w:r>
               <w:rPr>
@@ -3186,7 +3278,7 @@
           <w:szCs w:val="28"/>
         </w:rPr>
       </w:pPr>
-      <w:bookmarkStart w:id="1" w:name="_Toc37591610"/>
+      <w:bookmarkStart w:id="0" w:name="_Toc37623984"/>
       <w:r>
         <w:rPr>
           <w:rFonts w:ascii="Times New Roman" w:hAnsi="Times New Roman" w:cs="Times New Roman"/>
@@ -3195,7 +3287,7 @@
         </w:rPr>
         <w:t>INTRODUCCION</w:t>
       </w:r>
-      <w:bookmarkEnd w:id="1"/>
+      <w:bookmarkEnd w:id="0"/>
     </w:p>
     <w:p>
       <w:pPr>
@@ -3370,7 +3462,7 @@
           <w:szCs w:val="28"/>
         </w:rPr>
       </w:pPr>
-      <w:bookmarkStart w:id="2" w:name="_Toc37591611"/>
+      <w:bookmarkStart w:id="1" w:name="_Toc37623985"/>
       <w:r>
         <w:rPr>
           <w:rFonts w:ascii="Times New Roman" w:hAnsi="Times New Roman" w:cs="Times New Roman"/>
@@ -3379,7 +3471,7 @@
         </w:rPr>
         <w:t>OBJETIVOS</w:t>
       </w:r>
-      <w:bookmarkEnd w:id="2"/>
+      <w:bookmarkEnd w:id="1"/>
     </w:p>
     <w:p/>
     <w:p>
@@ -3548,7 +3640,7 @@
           <w:szCs w:val="28"/>
         </w:rPr>
       </w:pPr>
-      <w:bookmarkStart w:id="3" w:name="_Toc37591612"/>
+      <w:bookmarkStart w:id="2" w:name="_Toc37623986"/>
       <w:r>
         <w:rPr>
           <w:rFonts w:ascii="Times New Roman" w:hAnsi="Times New Roman" w:cs="Times New Roman"/>
@@ -3611,6 +3703,48 @@
           <w:szCs w:val="28"/>
         </w:rPr>
         <w:t>))</w:t>
+      </w:r>
+      <w:bookmarkEnd w:id="2"/>
+    </w:p>
+    <w:p>
+      <w:pPr>
+        <w:spacing w:line="240" w:lineRule="auto"/>
+      </w:pPr>
+    </w:p>
+    <w:p>
+      <w:pPr>
+        <w:spacing w:line="240" w:lineRule="auto"/>
+      </w:pPr>
+      <w:r>
+        <w:t>Un árbol de decisión es un modelo de predicción utilizado en diversos ámbitos que van desde la inteligencia artificial hasta la Economía. Dado un conjunto de datos se fabrican diagramas de construcciones lógicas, muy similares a los sistemas de predicción basados en reglas, que sirven para representar y categorizar una serie de condiciones que ocurren de forma sucesiva, para la resolución de un problema.</w:t>
+      </w:r>
+    </w:p>
+    <w:p>
+      <w:pPr>
+        <w:spacing w:line="240" w:lineRule="auto"/>
+      </w:pPr>
+      <w:r>
+        <w:t>Dicho de otra manera, son un método de aprendizaje supervisado no paramétrico utilizado para la clasificación y la regresión. El objetivo es crear un modelo que prediga el valor de una variable objetivo mediante el aprendizaje de reglas de decisión simples inferidas de las características de los datos.</w:t>
+      </w:r>
+    </w:p>
+    <w:p>
+      <w:pPr>
+        <w:pStyle w:val="Ttulo2"/>
+        <w:spacing w:line="240" w:lineRule="auto"/>
+        <w:rPr>
+          <w:rFonts w:ascii="Times New Roman" w:hAnsi="Times New Roman" w:cs="Times New Roman"/>
+          <w:sz w:val="24"/>
+          <w:szCs w:val="24"/>
+        </w:rPr>
+      </w:pPr>
+      <w:bookmarkStart w:id="3" w:name="_Toc37623987"/>
+      <w:r>
+        <w:rPr>
+          <w:rFonts w:ascii="Times New Roman" w:hAnsi="Times New Roman" w:cs="Times New Roman"/>
+          <w:sz w:val="24"/>
+          <w:szCs w:val="24"/>
+        </w:rPr>
+        <w:t>Construcción de un árbol de decisión</w:t>
       </w:r>
       <w:bookmarkEnd w:id="3"/>
     </w:p>
@@ -3621,56 +3755,14 @@
     </w:p>
     <w:p>
       <w:pPr>
-        <w:spacing w:line="240" w:lineRule="auto"/>
-      </w:pPr>
-      <w:r>
-        <w:t>Un árbol de decisión es un modelo de predicción utilizado en diversos ámbitos que van desde la inteligencia artificial hasta la Economía. Dado un conjunto de datos se fabrican diagramas de construcciones lógicas, muy similares a los sistemas de predicción basados en reglas, que sirven para representar y categorizar una serie de condiciones que ocurren de forma sucesiva, para la resolución de un problema.</w:t>
-      </w:r>
-    </w:p>
-    <w:p>
-      <w:pPr>
-        <w:spacing w:line="240" w:lineRule="auto"/>
-      </w:pPr>
-      <w:r>
-        <w:t>Dicho de otra manera, son un método de aprendizaje supervisado no paramétrico utilizado para la clasificación y la regresión. El objetivo es crear un modelo que prediga el valor de una variable objetivo mediante el aprendizaje de reglas de decisión simples inferidas de las características de los datos.</w:t>
-      </w:r>
-    </w:p>
-    <w:p>
-      <w:pPr>
-        <w:pStyle w:val="Ttulo2"/>
-        <w:spacing w:line="240" w:lineRule="auto"/>
-        <w:rPr>
-          <w:rFonts w:ascii="Times New Roman" w:hAnsi="Times New Roman" w:cs="Times New Roman"/>
-          <w:sz w:val="24"/>
-          <w:szCs w:val="24"/>
-        </w:rPr>
-      </w:pPr>
-      <w:bookmarkStart w:id="4" w:name="_Toc37591613"/>
-      <w:r>
-        <w:rPr>
-          <w:rFonts w:ascii="Times New Roman" w:hAnsi="Times New Roman" w:cs="Times New Roman"/>
-          <w:sz w:val="24"/>
-          <w:szCs w:val="24"/>
-        </w:rPr>
-        <w:t>Construcción de un árbol de decisión</w:t>
-      </w:r>
-      <w:bookmarkEnd w:id="4"/>
-    </w:p>
-    <w:p>
-      <w:pPr>
-        <w:spacing w:line="240" w:lineRule="auto"/>
-      </w:pPr>
-    </w:p>
-    <w:p>
-      <w:pPr>
         <w:pStyle w:val="Ttulo3"/>
         <w:spacing w:line="240" w:lineRule="auto"/>
       </w:pPr>
-      <w:bookmarkStart w:id="5" w:name="_Toc37591614"/>
+      <w:bookmarkStart w:id="4" w:name="_Toc37623988"/>
       <w:r>
         <w:t>Elementos</w:t>
       </w:r>
-      <w:bookmarkEnd w:id="5"/>
+      <w:bookmarkEnd w:id="4"/>
     </w:p>
     <w:p>
       <w:pPr>
@@ -3857,7 +3949,7 @@
           <w:rFonts w:ascii="Times New Roman" w:hAnsi="Times New Roman" w:cs="Times New Roman"/>
         </w:rPr>
       </w:pPr>
-      <w:bookmarkStart w:id="6" w:name="_Toc37591615"/>
+      <w:bookmarkStart w:id="5" w:name="_Toc37623989"/>
       <w:r>
         <w:rPr>
           <w:rStyle w:val="mw-headline"/>
@@ -3865,7 +3957,7 @@
         </w:rPr>
         <w:t>Conceptos</w:t>
       </w:r>
-      <w:bookmarkEnd w:id="6"/>
+      <w:bookmarkEnd w:id="5"/>
     </w:p>
     <w:p>
       <w:pPr>
@@ -4521,7 +4613,7 @@
           <w:szCs w:val="24"/>
         </w:rPr>
       </w:pPr>
-      <w:bookmarkStart w:id="7" w:name="_Toc37591616"/>
+      <w:bookmarkStart w:id="6" w:name="_Toc37623990"/>
       <w:r>
         <w:rPr>
           <w:rFonts w:ascii="Times New Roman" w:hAnsi="Times New Roman" w:cs="Times New Roman"/>
@@ -4530,7 +4622,7 @@
         </w:rPr>
         <w:t>Ventajas y desventajas</w:t>
       </w:r>
-      <w:bookmarkEnd w:id="7"/>
+      <w:bookmarkEnd w:id="6"/>
     </w:p>
     <w:p/>
     <w:p>
@@ -4541,14 +4633,14 @@
           <w:color w:val="2E74B5" w:themeColor="accent1" w:themeShade="BF"/>
         </w:rPr>
       </w:pPr>
-      <w:bookmarkStart w:id="8" w:name="_Toc37591617"/>
+      <w:bookmarkStart w:id="7" w:name="_Toc37623991"/>
       <w:r>
         <w:rPr>
           <w:rFonts w:ascii="Times New Roman" w:hAnsi="Times New Roman" w:cs="Times New Roman"/>
         </w:rPr>
         <w:t>Ventajas</w:t>
       </w:r>
-      <w:bookmarkEnd w:id="8"/>
+      <w:bookmarkEnd w:id="7"/>
     </w:p>
     <w:p>
       <w:pPr>
@@ -4734,14 +4826,14 @@
           <w:rFonts w:ascii="Times New Roman" w:hAnsi="Times New Roman" w:cs="Times New Roman"/>
         </w:rPr>
       </w:pPr>
-      <w:bookmarkStart w:id="9" w:name="_Toc37591618"/>
+      <w:bookmarkStart w:id="8" w:name="_Toc37623992"/>
       <w:r>
         <w:rPr>
           <w:rFonts w:ascii="Times New Roman" w:hAnsi="Times New Roman" w:cs="Times New Roman"/>
         </w:rPr>
         <w:t>Desventajas</w:t>
       </w:r>
-      <w:bookmarkEnd w:id="9"/>
+      <w:bookmarkEnd w:id="8"/>
     </w:p>
     <w:p>
       <w:pPr>
@@ -4961,7 +5053,7 @@
         <w:lastRenderedPageBreak/>
         <w:t> </w:t>
       </w:r>
-      <w:bookmarkStart w:id="10" w:name="_Toc37591619"/>
+      <w:bookmarkStart w:id="9" w:name="_Toc37623993"/>
       <w:r>
         <w:rPr>
           <w:rFonts w:ascii="Times New Roman" w:hAnsi="Times New Roman" w:cs="Times New Roman"/>
@@ -4970,7 +5062,7 @@
         </w:rPr>
         <w:t>¿Cómo decide un árbol donde ramificarse?</w:t>
       </w:r>
-      <w:bookmarkEnd w:id="10"/>
+      <w:bookmarkEnd w:id="9"/>
     </w:p>
     <w:p>
       <w:pPr>
@@ -5204,7 +5296,7 @@
           <w:szCs w:val="24"/>
         </w:rPr>
       </w:pPr>
-      <w:bookmarkStart w:id="11" w:name="_Toc37591620"/>
+      <w:bookmarkStart w:id="10" w:name="_Toc37623994"/>
       <w:r>
         <w:rPr>
           <w:rFonts w:ascii="Times New Roman" w:hAnsi="Times New Roman" w:cs="Times New Roman"/>
@@ -5213,7 +5305,7 @@
         </w:rPr>
         <w:t>A tener en cuenta cuando usamos Árboles de Decisión</w:t>
       </w:r>
-      <w:bookmarkEnd w:id="11"/>
+      <w:bookmarkEnd w:id="10"/>
     </w:p>
     <w:p/>
     <w:p>
@@ -5223,14 +5315,14 @@
           <w:rFonts w:ascii="Times New Roman" w:hAnsi="Times New Roman" w:cs="Times New Roman"/>
         </w:rPr>
       </w:pPr>
-      <w:bookmarkStart w:id="12" w:name="_Toc37591621"/>
+      <w:bookmarkStart w:id="11" w:name="_Toc37623995"/>
       <w:r>
         <w:rPr>
           <w:rFonts w:ascii="Times New Roman" w:hAnsi="Times New Roman" w:cs="Times New Roman"/>
         </w:rPr>
         <w:t>Regularización</w:t>
       </w:r>
-      <w:bookmarkEnd w:id="12"/>
+      <w:bookmarkEnd w:id="11"/>
     </w:p>
     <w:p>
       <w:pPr>
@@ -5730,7 +5822,7 @@
           <w:szCs w:val="28"/>
         </w:rPr>
       </w:pPr>
-      <w:bookmarkStart w:id="13" w:name="_Toc37591622"/>
+      <w:bookmarkStart w:id="12" w:name="_Toc37623996"/>
       <w:r>
         <w:rPr>
           <w:rFonts w:ascii="Times New Roman" w:hAnsi="Times New Roman" w:cs="Times New Roman"/>
@@ -5740,7 +5832,7 @@
         <w:lastRenderedPageBreak/>
         <w:t>Bosques Aleatorios</w:t>
       </w:r>
-      <w:bookmarkEnd w:id="13"/>
+      <w:bookmarkEnd w:id="12"/>
     </w:p>
     <w:p/>
     <w:p>
@@ -5840,7 +5932,7 @@
           <w:szCs w:val="24"/>
         </w:rPr>
       </w:pPr>
-      <w:bookmarkStart w:id="14" w:name="_Toc37591623"/>
+      <w:bookmarkStart w:id="13" w:name="_Toc37623997"/>
       <w:r>
         <w:rPr>
           <w:rFonts w:ascii="Times New Roman" w:hAnsi="Times New Roman" w:cs="Times New Roman"/>
@@ -5849,7 +5941,7 @@
         </w:rPr>
         <w:t>Bosques Aleatorios Clasificación</w:t>
       </w:r>
-      <w:bookmarkEnd w:id="14"/>
+      <w:bookmarkEnd w:id="13"/>
     </w:p>
     <w:p/>
     <w:p>
@@ -5879,7 +5971,7 @@
           <w:szCs w:val="24"/>
         </w:rPr>
       </w:pPr>
-      <w:bookmarkStart w:id="15" w:name="_Toc37591624"/>
+      <w:bookmarkStart w:id="14" w:name="_Toc37623998"/>
       <w:r>
         <w:rPr>
           <w:rFonts w:ascii="Times New Roman" w:hAnsi="Times New Roman" w:cs="Times New Roman"/>
@@ -5888,7 +5980,7 @@
         </w:rPr>
         <w:t>¿Cómo funciona el algoritmo?</w:t>
       </w:r>
-      <w:bookmarkEnd w:id="15"/>
+      <w:bookmarkEnd w:id="14"/>
     </w:p>
     <w:p>
       <w:pPr>
@@ -5981,7 +6073,7 @@
           <w:szCs w:val="24"/>
         </w:rPr>
       </w:pPr>
-      <w:bookmarkStart w:id="16" w:name="_Toc37591625"/>
+      <w:bookmarkStart w:id="15" w:name="_Toc37623999"/>
       <w:r>
         <w:rPr>
           <w:rFonts w:ascii="Times New Roman" w:hAnsi="Times New Roman" w:cs="Times New Roman"/>
@@ -5990,7 +6082,7 @@
         </w:rPr>
         <w:t>Importancia de las características</w:t>
       </w:r>
-      <w:bookmarkEnd w:id="16"/>
+      <w:bookmarkEnd w:id="15"/>
     </w:p>
     <w:p>
       <w:pPr>
@@ -6038,7 +6130,7 @@
           <w:szCs w:val="24"/>
         </w:rPr>
       </w:pPr>
-      <w:bookmarkStart w:id="17" w:name="_Toc37591626"/>
+      <w:bookmarkStart w:id="16" w:name="_Toc37624000"/>
       <w:r>
         <w:rPr>
           <w:rFonts w:ascii="Times New Roman" w:hAnsi="Times New Roman" w:cs="Times New Roman"/>
@@ -6048,7 +6140,7 @@
         <w:lastRenderedPageBreak/>
         <w:t>Bosques Aleatorios versus Árboles de Decisión</w:t>
       </w:r>
-      <w:bookmarkEnd w:id="17"/>
+      <w:bookmarkEnd w:id="16"/>
     </w:p>
     <w:p/>
     <w:p>
@@ -6177,7 +6269,7 @@
           <w:szCs w:val="24"/>
         </w:rPr>
       </w:pPr>
-      <w:bookmarkStart w:id="18" w:name="_Toc37591627"/>
+      <w:bookmarkStart w:id="17" w:name="_Toc37624001"/>
       <w:r>
         <w:rPr>
           <w:rFonts w:ascii="Times New Roman" w:hAnsi="Times New Roman" w:cs="Times New Roman"/>
@@ -6186,7 +6278,7 @@
         </w:rPr>
         <w:t>Ventajas</w:t>
       </w:r>
-      <w:bookmarkEnd w:id="18"/>
+      <w:bookmarkEnd w:id="17"/>
     </w:p>
     <w:p/>
     <w:p>
@@ -6381,7 +6473,7 @@
           <w:szCs w:val="24"/>
         </w:rPr>
       </w:pPr>
-      <w:bookmarkStart w:id="19" w:name="_Toc37591628"/>
+      <w:bookmarkStart w:id="18" w:name="_Toc37624002"/>
       <w:r>
         <w:rPr>
           <w:rFonts w:ascii="Times New Roman" w:hAnsi="Times New Roman" w:cs="Times New Roman"/>
@@ -6390,7 +6482,7 @@
         </w:rPr>
         <w:t>Desventajas</w:t>
       </w:r>
-      <w:bookmarkEnd w:id="19"/>
+      <w:bookmarkEnd w:id="18"/>
     </w:p>
     <w:p/>
     <w:p>
@@ -6472,7 +6564,7 @@
           <w:szCs w:val="28"/>
         </w:rPr>
       </w:pPr>
-      <w:bookmarkStart w:id="20" w:name="_Toc37591629"/>
+      <w:bookmarkStart w:id="19" w:name="_Toc37624003"/>
       <w:r>
         <w:rPr>
           <w:rFonts w:ascii="Times New Roman" w:hAnsi="Times New Roman" w:cs="Times New Roman"/>
@@ -6490,7 +6582,7 @@
         </w:rPr>
         <w:t>esponsabilidades</w:t>
       </w:r>
-      <w:bookmarkEnd w:id="20"/>
+      <w:bookmarkEnd w:id="19"/>
     </w:p>
     <w:p/>
     <w:tbl>
@@ -6833,6 +6925,28 @@
               <w:t>.</w:t>
             </w:r>
           </w:p>
+          <w:p>
+            <w:pPr>
+              <w:pStyle w:val="Prrafodelista"/>
+              <w:numPr>
+                <w:ilvl w:val="0"/>
+                <w:numId w:val="20"/>
+              </w:numPr>
+              <w:rPr>
+                <w:rFonts w:ascii="Times New Roman" w:hAnsi="Times New Roman" w:cs="Times New Roman"/>
+                <w:sz w:val="24"/>
+                <w:szCs w:val="24"/>
+              </w:rPr>
+            </w:pPr>
+            <w:r>
+              <w:rPr>
+                <w:rFonts w:ascii="Times New Roman" w:hAnsi="Times New Roman" w:cs="Times New Roman"/>
+                <w:sz w:val="24"/>
+                <w:szCs w:val="24"/>
+              </w:rPr>
+              <w:t>Desarrollo de manual de desarrollo, del proyecto.</w:t>
+            </w:r>
+          </w:p>
         </w:tc>
       </w:tr>
       <w:tr>
@@ -6923,6 +7037,14 @@
               </w:rPr>
               <w:t>Encargado en Escribir contenido en la libreta oficial</w:t>
             </w:r>
+            <w:r>
+              <w:rPr>
+                <w:rFonts w:ascii="Times New Roman" w:hAnsi="Times New Roman" w:cs="Times New Roman"/>
+                <w:sz w:val="24"/>
+                <w:szCs w:val="24"/>
+              </w:rPr>
+              <w:t>.</w:t>
+            </w:r>
           </w:p>
         </w:tc>
       </w:tr>
@@ -7081,14 +7203,13 @@
           <w:szCs w:val="28"/>
         </w:rPr>
       </w:pPr>
-      <w:bookmarkStart w:id="21" w:name="_Toc37591630"/>
+      <w:bookmarkStart w:id="20" w:name="_Toc37624004"/>
       <w:r>
         <w:rPr>
           <w:rFonts w:ascii="Times New Roman" w:hAnsi="Times New Roman" w:cs="Times New Roman"/>
           <w:sz w:val="28"/>
           <w:szCs w:val="28"/>
         </w:rPr>
-        <w:lastRenderedPageBreak/>
         <w:t>Reuniones y Discusiones Sobre El Proyecto A D</w:t>
       </w:r>
       <w:r>
@@ -7099,7 +7220,7 @@
         </w:rPr>
         <w:t>esarrollar</w:t>
       </w:r>
-      <w:bookmarkEnd w:id="21"/>
+      <w:bookmarkEnd w:id="20"/>
     </w:p>
     <w:p/>
     <w:p>
@@ -7836,6 +7957,159 @@
           </w:p>
         </w:tc>
       </w:tr>
+      <w:tr>
+        <w:tc>
+          <w:tcPr>
+            <w:tcW w:w="3252" w:type="dxa"/>
+          </w:tcPr>
+          <w:p>
+            <w:r>
+              <w:t>Reunión Vía zoom (11 de abril del 2020)</w:t>
+            </w:r>
+          </w:p>
+          <w:p>
+            <w:r>
+              <w:t>Hora: 5:00pm - 11:30</w:t>
+            </w:r>
+            <w:r>
+              <w:t>pm</w:t>
+            </w:r>
+          </w:p>
+        </w:tc>
+        <w:tc>
+          <w:tcPr>
+            <w:tcW w:w="2794" w:type="dxa"/>
+          </w:tcPr>
+          <w:p/>
+          <w:tbl>
+            <w:tblPr>
+              <w:tblStyle w:val="Tablaconcuadrcula"/>
+              <w:tblpPr w:leftFromText="141" w:rightFromText="141" w:tblpY="419"/>
+              <w:tblOverlap w:val="never"/>
+              <w:tblW w:w="0" w:type="auto"/>
+              <w:tblLook w:val="04A0" w:firstRow="1" w:lastRow="0" w:firstColumn="1" w:lastColumn="0" w:noHBand="0" w:noVBand="1"/>
+            </w:tblPr>
+            <w:tblGrid>
+              <w:gridCol w:w="513"/>
+              <w:gridCol w:w="513"/>
+              <w:gridCol w:w="514"/>
+              <w:gridCol w:w="514"/>
+              <w:gridCol w:w="514"/>
+            </w:tblGrid>
+            <w:tr>
+              <w:tc>
+                <w:tcPr>
+                  <w:tcW w:w="513" w:type="dxa"/>
+                </w:tcPr>
+                <w:p>
+                  <w:r>
+                    <w:t>M</w:t>
+                  </w:r>
+                </w:p>
+              </w:tc>
+              <w:tc>
+                <w:tcPr>
+                  <w:tcW w:w="513" w:type="dxa"/>
+                </w:tcPr>
+                <w:p>
+                  <w:r>
+                    <w:t>A</w:t>
+                  </w:r>
+                </w:p>
+              </w:tc>
+              <w:tc>
+                <w:tcPr>
+                  <w:tcW w:w="514" w:type="dxa"/>
+                </w:tcPr>
+                <w:p>
+                  <w:r>
+                    <w:t>G</w:t>
+                  </w:r>
+                </w:p>
+              </w:tc>
+              <w:tc>
+                <w:tcPr>
+                  <w:tcW w:w="514" w:type="dxa"/>
+                </w:tcPr>
+                <w:p>
+                  <w:r>
+                    <w:t>C</w:t>
+                  </w:r>
+                </w:p>
+              </w:tc>
+              <w:tc>
+                <w:tcPr>
+                  <w:tcW w:w="514" w:type="dxa"/>
+                </w:tcPr>
+                <w:p>
+                  <w:r>
+                    <w:t>L</w:t>
+                  </w:r>
+                </w:p>
+              </w:tc>
+            </w:tr>
+            <w:tr>
+              <w:tc>
+                <w:tcPr>
+                  <w:tcW w:w="513" w:type="dxa"/>
+                </w:tcPr>
+                <w:p>
+                  <w:r>
+                    <w:t>*</w:t>
+                  </w:r>
+                </w:p>
+              </w:tc>
+              <w:tc>
+                <w:tcPr>
+                  <w:tcW w:w="513" w:type="dxa"/>
+                </w:tcPr>
+                <w:p>
+                  <w:r>
+                    <w:t>*</w:t>
+                  </w:r>
+                </w:p>
+              </w:tc>
+              <w:tc>
+                <w:tcPr>
+                  <w:tcW w:w="514" w:type="dxa"/>
+                </w:tcPr>
+                <w:p>
+                  <w:r>
+                    <w:t>*</w:t>
+                  </w:r>
+                </w:p>
+              </w:tc>
+              <w:tc>
+                <w:tcPr>
+                  <w:tcW w:w="514" w:type="dxa"/>
+                </w:tcPr>
+                <w:p>
+                  <w:r>
+                    <w:t>*</w:t>
+                  </w:r>
+                </w:p>
+              </w:tc>
+              <w:tc>
+                <w:tcPr>
+                  <w:tcW w:w="514" w:type="dxa"/>
+                </w:tcPr>
+                <w:p/>
+              </w:tc>
+            </w:tr>
+          </w:tbl>
+          <w:p/>
+        </w:tc>
+        <w:tc>
+          <w:tcPr>
+            <w:tcW w:w="3304" w:type="dxa"/>
+          </w:tcPr>
+          <w:p>
+            <w:r>
+              <w:t>Trabajo en la libreta final a presentar, y agregar contenido faltante al proyecto.</w:t>
+            </w:r>
+          </w:p>
+        </w:tc>
+      </w:tr>
     </w:tbl>
     <w:p/>
     <w:p/>
@@ -7855,7 +8129,7 @@
           <w:szCs w:val="28"/>
         </w:rPr>
       </w:pPr>
-      <w:bookmarkStart w:id="22" w:name="_Toc37591631"/>
+      <w:bookmarkStart w:id="21" w:name="_Toc37624005"/>
       <w:r>
         <w:rPr>
           <w:rFonts w:ascii="Times New Roman" w:hAnsi="Times New Roman" w:cs="Times New Roman"/>
@@ -7864,23 +8138,24 @@
         </w:rPr>
         <w:t>TABLA DE EVALUCION</w:t>
       </w:r>
-      <w:bookmarkEnd w:id="22"/>
+      <w:bookmarkEnd w:id="21"/>
     </w:p>
     <w:p/>
     <w:tbl>
       <w:tblPr>
         <w:tblStyle w:val="Tablaconcuadrcula"/>
         <w:tblW w:w="0" w:type="auto"/>
+        <w:tblInd w:w="2122" w:type="dxa"/>
         <w:tblLook w:val="04A0" w:firstRow="1" w:lastRow="0" w:firstColumn="1" w:lastColumn="0" w:noHBand="0" w:noVBand="1"/>
       </w:tblPr>
       <w:tblGrid>
-        <w:gridCol w:w="4675"/>
-        <w:gridCol w:w="4675"/>
+        <w:gridCol w:w="2553"/>
+        <w:gridCol w:w="2691"/>
       </w:tblGrid>
       <w:tr>
         <w:tc>
           <w:tcPr>
-            <w:tcW w:w="4675" w:type="dxa"/>
+            <w:tcW w:w="2553" w:type="dxa"/>
           </w:tcPr>
           <w:p>
             <w:pPr>
@@ -7914,7 +8189,7 @@
         </w:tc>
         <w:tc>
           <w:tcPr>
-            <w:tcW w:w="4675" w:type="dxa"/>
+            <w:tcW w:w="2691" w:type="dxa"/>
           </w:tcPr>
           <w:p>
             <w:pPr>
@@ -7941,7 +8216,7 @@
       <w:tr>
         <w:tc>
           <w:tcPr>
-            <w:tcW w:w="4675" w:type="dxa"/>
+            <w:tcW w:w="2553" w:type="dxa"/>
           </w:tcPr>
           <w:p>
             <w:r>
@@ -7951,15 +8226,22 @@
         </w:tc>
         <w:tc>
           <w:tcPr>
-            <w:tcW w:w="4675" w:type="dxa"/>
+            <w:tcW w:w="2691" w:type="dxa"/>
           </w:tcPr>
-          <w:p/>
+          <w:p>
+            <w:pPr>
+              <w:jc w:val="center"/>
+            </w:pPr>
+            <w:r>
+              <w:t>9</w:t>
+            </w:r>
+          </w:p>
         </w:tc>
       </w:tr>
       <w:tr>
         <w:tc>
           <w:tcPr>
-            <w:tcW w:w="4675" w:type="dxa"/>
+            <w:tcW w:w="2553" w:type="dxa"/>
           </w:tcPr>
           <w:p>
             <w:r>
@@ -7974,15 +8256,22 @@
         </w:tc>
         <w:tc>
           <w:tcPr>
-            <w:tcW w:w="4675" w:type="dxa"/>
+            <w:tcW w:w="2691" w:type="dxa"/>
           </w:tcPr>
-          <w:p/>
+          <w:p>
+            <w:pPr>
+              <w:jc w:val="center"/>
+            </w:pPr>
+            <w:r>
+              <w:t>10</w:t>
+            </w:r>
+          </w:p>
         </w:tc>
       </w:tr>
       <w:tr>
         <w:tc>
           <w:tcPr>
-            <w:tcW w:w="4675" w:type="dxa"/>
+            <w:tcW w:w="2553" w:type="dxa"/>
           </w:tcPr>
           <w:p>
             <w:r>
@@ -7992,15 +8281,22 @@
         </w:tc>
         <w:tc>
           <w:tcPr>
-            <w:tcW w:w="4675" w:type="dxa"/>
+            <w:tcW w:w="2691" w:type="dxa"/>
           </w:tcPr>
-          <w:p/>
+          <w:p>
+            <w:pPr>
+              <w:jc w:val="center"/>
+            </w:pPr>
+            <w:r>
+              <w:t>9</w:t>
+            </w:r>
+          </w:p>
         </w:tc>
       </w:tr>
       <w:tr>
         <w:tc>
           <w:tcPr>
-            <w:tcW w:w="4675" w:type="dxa"/>
+            <w:tcW w:w="2553" w:type="dxa"/>
           </w:tcPr>
           <w:p>
             <w:r>
@@ -8010,25 +8306,43 @@
         </w:tc>
         <w:tc>
           <w:tcPr>
-            <w:tcW w:w="4675" w:type="dxa"/>
+            <w:tcW w:w="2691" w:type="dxa"/>
           </w:tcPr>
-          <w:p/>
+          <w:p>
+            <w:pPr>
+              <w:jc w:val="center"/>
+            </w:pPr>
+            <w:r>
+              <w:t>9</w:t>
+            </w:r>
+          </w:p>
         </w:tc>
       </w:tr>
       <w:tr>
         <w:tc>
           <w:tcPr>
-            <w:tcW w:w="4675" w:type="dxa"/>
+            <w:tcW w:w="2553" w:type="dxa"/>
           </w:tcPr>
           <w:p>
             <w:r>
               <w:t>Luis</w:t>
+            </w:r>
+            <w:r>
+              <w:t xml:space="preserve"> </w:t>
+            </w:r>
+            <w:proofErr w:type="spellStart"/>
+            <w:r>
+              <w:t>Motiño</w:t>
+            </w:r>
+            <w:proofErr w:type="spellEnd"/>
+            <w:r>
+              <w:t xml:space="preserve"> (Coordinador)</w:t>
             </w:r>
           </w:p>
         </w:tc>
         <w:tc>
           <w:tcPr>
-            <w:tcW w:w="4675" w:type="dxa"/>
+            <w:tcW w:w="2691" w:type="dxa"/>
           </w:tcPr>
           <w:p/>
         </w:tc>
@@ -8048,7 +8362,7 @@
           <w:szCs w:val="28"/>
         </w:rPr>
       </w:pPr>
-      <w:bookmarkStart w:id="23" w:name="_Toc37591632"/>
+      <w:bookmarkStart w:id="22" w:name="_Toc37624006"/>
       <w:r>
         <w:rPr>
           <w:rFonts w:ascii="Times New Roman" w:hAnsi="Times New Roman" w:cs="Times New Roman"/>
@@ -8057,7 +8371,7 @@
         </w:rPr>
         <w:t>CONCLUSIONES</w:t>
       </w:r>
-      <w:bookmarkEnd w:id="23"/>
+      <w:bookmarkEnd w:id="22"/>
     </w:p>
     <w:p/>
     <w:p/>
@@ -8132,33 +8446,31 @@
     <w:p/>
     <w:p/>
     <w:p/>
-    <w:p/>
-    <w:p/>
+    <w:p>
+      <w:pPr>
+        <w:pStyle w:val="Ttulo1"/>
+        <w:jc w:val="center"/>
+        <w:rPr>
+          <w:rFonts w:ascii="Times New Roman" w:hAnsi="Times New Roman" w:cs="Times New Roman"/>
+          <w:sz w:val="28"/>
+          <w:szCs w:val="28"/>
+        </w:rPr>
+      </w:pPr>
+      <w:bookmarkStart w:id="23" w:name="_Toc37624007"/>
+      <w:r>
+        <w:rPr>
+          <w:rFonts w:ascii="Times New Roman" w:hAnsi="Times New Roman" w:cs="Times New Roman"/>
+          <w:sz w:val="28"/>
+          <w:szCs w:val="28"/>
+        </w:rPr>
+        <w:lastRenderedPageBreak/>
+        <w:t>ANEXOS</w:t>
+      </w:r>
+      <w:bookmarkEnd w:id="23"/>
+    </w:p>
     <w:p/>
     <w:p>
       <w:pPr>
-        <w:pStyle w:val="Ttulo1"/>
-        <w:jc w:val="center"/>
-        <w:rPr>
-          <w:rFonts w:ascii="Times New Roman" w:hAnsi="Times New Roman" w:cs="Times New Roman"/>
-          <w:sz w:val="28"/>
-          <w:szCs w:val="28"/>
-        </w:rPr>
-      </w:pPr>
-      <w:bookmarkStart w:id="24" w:name="_Toc37591633"/>
-      <w:r>
-        <w:rPr>
-          <w:rFonts w:ascii="Times New Roman" w:hAnsi="Times New Roman" w:cs="Times New Roman"/>
-          <w:sz w:val="28"/>
-          <w:szCs w:val="28"/>
-        </w:rPr>
-        <w:lastRenderedPageBreak/>
-        <w:t>ANEXOS</w:t>
-      </w:r>
-      <w:bookmarkEnd w:id="24"/>
-    </w:p>
-    <w:p>
-      <w:pPr>
         <w:pStyle w:val="Ttulo2"/>
         <w:rPr>
           <w:rFonts w:ascii="Times New Roman" w:hAnsi="Times New Roman" w:cs="Times New Roman"/>
@@ -8166,7 +8478,7 @@
           <w:szCs w:val="24"/>
         </w:rPr>
       </w:pPr>
-      <w:bookmarkStart w:id="25" w:name="_Toc37591634"/>
+      <w:bookmarkStart w:id="24" w:name="_Toc37624008"/>
       <w:r>
         <w:rPr>
           <w:rFonts w:ascii="Times New Roman" w:hAnsi="Times New Roman" w:cs="Times New Roman"/>
@@ -8176,7 +8488,7 @@
           <w:lang w:eastAsia="es-HN"/>
         </w:rPr>
         <w:drawing>
-          <wp:anchor distT="0" distB="0" distL="114300" distR="114300" simplePos="0" relativeHeight="251660288" behindDoc="0" locked="0" layoutInCell="1" allowOverlap="1" wp14:anchorId="2FE63462" wp14:editId="2D746F9D">
+          <wp:anchor distT="0" distB="0" distL="114300" distR="114300" simplePos="0" relativeHeight="251660288" behindDoc="0" locked="0" layoutInCell="1" allowOverlap="1" wp14:anchorId="6885BA22" wp14:editId="6D429845">
             <wp:simplePos x="0" y="0"/>
             <wp:positionH relativeFrom="column">
               <wp:posOffset>0</wp:posOffset>
@@ -8240,7 +8552,7 @@
         </w:rPr>
         <w:t>Imagen reunión vía zoom 10 de abril del 2020</w:t>
       </w:r>
-      <w:bookmarkEnd w:id="25"/>
+      <w:bookmarkEnd w:id="24"/>
     </w:p>
     <w:p/>
     <w:p/>
@@ -8253,7 +8565,7 @@
           <w:szCs w:val="24"/>
         </w:rPr>
       </w:pPr>
-      <w:bookmarkStart w:id="26" w:name="_Toc37591635"/>
+      <w:bookmarkStart w:id="25" w:name="_Toc37624009"/>
       <w:r>
         <w:rPr>
           <w:rFonts w:ascii="Times New Roman" w:hAnsi="Times New Roman" w:cs="Times New Roman"/>
@@ -8270,7 +8582,7 @@
         </w:rPr>
         <w:t>11 de abril del 2020</w:t>
       </w:r>
-      <w:bookmarkEnd w:id="26"/>
+      <w:bookmarkEnd w:id="25"/>
     </w:p>
     <w:p>
       <w:pPr>
@@ -8291,7 +8603,7 @@
           <w:lang w:eastAsia="es-HN"/>
         </w:rPr>
         <w:drawing>
-          <wp:inline distT="0" distB="0" distL="0" distR="0" wp14:anchorId="66EAB5F8" wp14:editId="5553E66D">
+          <wp:inline distT="0" distB="0" distL="0" distR="0" wp14:anchorId="2ED87AD1" wp14:editId="41EC5F32">
             <wp:extent cx="5943600" cy="3336970"/>
             <wp:effectExtent l="0" t="0" r="0" b="0"/>
             <wp:docPr id="2" name="Imagen 2" descr="C:\Users\Mayra Guevara\Downloads\WhatsApp Image 2020-04-11 at 3.43.06 PM.jpeg"/>
@@ -8340,11 +8652,111 @@
         </w:drawing>
       </w:r>
     </w:p>
+    <w:p>
+      <w:pPr>
+        <w:pStyle w:val="Ttulo2"/>
+        <w:rPr>
+          <w:rStyle w:val="Ttulo2Car"/>
+        </w:rPr>
+      </w:pPr>
+      <w:bookmarkStart w:id="26" w:name="_Toc37624010"/>
+      <w:r>
+        <w:lastRenderedPageBreak/>
+        <w:t>I</w:t>
+      </w:r>
+      <w:r>
+        <w:rPr>
+          <w:rStyle w:val="Ttulo2Car"/>
+        </w:rPr>
+        <w:t>magen reunión vía zoom 10 de abril del 2020</w:t>
+      </w:r>
+      <w:r>
+        <w:rPr>
+          <w:rStyle w:val="Ttulo2Car"/>
+        </w:rPr>
+        <w:drawing>
+          <wp:anchor distT="0" distB="0" distL="114300" distR="114300" simplePos="0" relativeHeight="251662336" behindDoc="0" locked="0" layoutInCell="1" allowOverlap="1" wp14:anchorId="240CCEA4" wp14:editId="1A603C60">
+            <wp:simplePos x="0" y="0"/>
+            <wp:positionH relativeFrom="column">
+              <wp:posOffset>0</wp:posOffset>
+            </wp:positionH>
+            <wp:positionV relativeFrom="paragraph">
+              <wp:posOffset>379563</wp:posOffset>
+            </wp:positionV>
+            <wp:extent cx="5943600" cy="3339811"/>
+            <wp:effectExtent l="0" t="0" r="0" b="0"/>
+            <wp:wrapSquare wrapText="bothSides"/>
+            <wp:docPr id="4" name="Imagen 4" descr="C:\Users\Mayra Guevara\Downloads\WhatsApp Image 2020-04-12 at 10.44.05 PM.jpeg"/>
+            <wp:cNvGraphicFramePr>
+              <a:graphicFrameLocks xmlns:a="http://schemas.openxmlformats.org/drawingml/2006/main" noChangeAspect="1"/>
+            </wp:cNvGraphicFramePr>
+            <a:graphic xmlns:a="http://schemas.openxmlformats.org/drawingml/2006/main">
+              <a:graphicData uri="http://schemas.openxmlformats.org/drawingml/2006/picture">
+                <pic:pic xmlns:pic="http://schemas.openxmlformats.org/drawingml/2006/picture">
+                  <pic:nvPicPr>
+                    <pic:cNvPr id="0" name="Picture 1" descr="C:\Users\Mayra Guevara\Downloads\WhatsApp Image 2020-04-12 at 10.44.05 PM.jpeg"/>
+                    <pic:cNvPicPr>
+                      <a:picLocks noChangeAspect="1" noChangeArrowheads="1"/>
+                    </pic:cNvPicPr>
+                  </pic:nvPicPr>
+                  <pic:blipFill>
+                    <a:blip r:embed="rId16">
+                      <a:extLst>
+                        <a:ext uri="{28A0092B-C50C-407E-A947-70E740481C1C}">
+                          <a14:useLocalDpi xmlns:a14="http://schemas.microsoft.com/office/drawing/2010/main" val="0"/>
+                        </a:ext>
+                      </a:extLst>
+                    </a:blip>
+                    <a:srcRect/>
+                    <a:stretch>
+                      <a:fillRect/>
+                    </a:stretch>
+                  </pic:blipFill>
+                  <pic:spPr bwMode="auto">
+                    <a:xfrm>
+                      <a:off x="0" y="0"/>
+                      <a:ext cx="5943600" cy="3339811"/>
+                    </a:xfrm>
+                    <a:prstGeom prst="rect">
+                      <a:avLst/>
+                    </a:prstGeom>
+                    <a:noFill/>
+                    <a:ln>
+                      <a:noFill/>
+                    </a:ln>
+                  </pic:spPr>
+                </pic:pic>
+              </a:graphicData>
+            </a:graphic>
+          </wp:anchor>
+        </w:drawing>
+      </w:r>
+      <w:bookmarkEnd w:id="26"/>
+    </w:p>
+    <w:p/>
+    <w:p/>
+    <w:p/>
+    <w:p/>
+    <w:p/>
+    <w:p/>
+    <w:p/>
+    <w:p/>
+    <w:p/>
     <w:p/>
     <w:p/>
     <w:p/>
     <w:p/>
     <w:p>
+      <w:bookmarkStart w:id="27" w:name="_GoBack"/>
+      <w:bookmarkEnd w:id="27"/>
+    </w:p>
+    <w:p/>
+    <w:p/>
+    <w:p/>
+    <w:p/>
+    <w:p/>
+    <w:p/>
+    <w:p>
       <w:pPr>
         <w:pStyle w:val="Ttulo1"/>
         <w:jc w:val="center"/>
@@ -8354,7 +8766,7 @@
           <w:szCs w:val="28"/>
         </w:rPr>
       </w:pPr>
-      <w:bookmarkStart w:id="27" w:name="_Toc37591636"/>
+      <w:bookmarkStart w:id="28" w:name="_Toc37624011"/>
       <w:r>
         <w:rPr>
           <w:rFonts w:ascii="Times New Roman" w:hAnsi="Times New Roman" w:cs="Times New Roman"/>
@@ -8363,7 +8775,7 @@
         </w:rPr>
         <w:t>BIBLIOGRAFIA</w:t>
       </w:r>
-      <w:bookmarkEnd w:id="27"/>
+      <w:bookmarkEnd w:id="28"/>
     </w:p>
     <w:p/>
     <w:p>
@@ -8374,7 +8786,7 @@
           <w:numId w:val="20"/>
         </w:numPr>
       </w:pPr>
-      <w:hyperlink r:id="rId16" w:history="1">
+      <w:hyperlink r:id="rId17" w:history="1">
         <w:r>
           <w:rPr>
             <w:rStyle w:val="Hipervnculo"/>
@@ -8391,7 +8803,7 @@
           <w:numId w:val="20"/>
         </w:numPr>
       </w:pPr>
-      <w:hyperlink r:id="rId17" w:history="1">
+      <w:hyperlink r:id="rId18" w:history="1">
         <w:r>
           <w:rPr>
             <w:rStyle w:val="Hipervnculo"/>
@@ -8408,7 +8820,7 @@
           <w:numId w:val="20"/>
         </w:numPr>
       </w:pPr>
-      <w:hyperlink r:id="rId18" w:history="1">
+      <w:hyperlink r:id="rId19" w:history="1">
         <w:r>
           <w:rPr>
             <w:rStyle w:val="Hipervnculo"/>
@@ -8425,7 +8837,7 @@
           <w:numId w:val="20"/>
         </w:numPr>
       </w:pPr>
-      <w:hyperlink r:id="rId19" w:history="1">
+      <w:hyperlink r:id="rId20" w:history="1">
         <w:r>
           <w:rPr>
             <w:rStyle w:val="Hipervnculo"/>
@@ -8442,7 +8854,7 @@
           <w:numId w:val="20"/>
         </w:numPr>
       </w:pPr>
-      <w:hyperlink r:id="rId20" w:history="1">
+      <w:hyperlink r:id="rId21" w:history="1">
         <w:r>
           <w:rPr>
             <w:rStyle w:val="Hipervnculo"/>
@@ -8459,7 +8871,7 @@
           <w:numId w:val="20"/>
         </w:numPr>
       </w:pPr>
-      <w:hyperlink r:id="rId21" w:history="1">
+      <w:hyperlink r:id="rId22" w:history="1">
         <w:r>
           <w:rPr>
             <w:rStyle w:val="Hipervnculo"/>
@@ -8476,7 +8888,7 @@
           <w:numId w:val="20"/>
         </w:numPr>
       </w:pPr>
-      <w:hyperlink r:id="rId22" w:history="1">
+      <w:hyperlink r:id="rId23" w:history="1">
         <w:r>
           <w:rPr>
             <w:rStyle w:val="Hipervnculo"/>
@@ -8493,7 +8905,7 @@
           <w:numId w:val="20"/>
         </w:numPr>
       </w:pPr>
-      <w:hyperlink r:id="rId23" w:history="1">
+      <w:hyperlink r:id="rId24" w:history="1">
         <w:r>
           <w:rPr>
             <w:rStyle w:val="Hipervnculo"/>
@@ -8510,7 +8922,7 @@
           <w:numId w:val="20"/>
         </w:numPr>
       </w:pPr>
-      <w:hyperlink r:id="rId24" w:history="1">
+      <w:hyperlink r:id="rId25" w:history="1">
         <w:r>
           <w:rPr>
             <w:rStyle w:val="Hipervnculo"/>
@@ -12025,7 +12437,7 @@
   <w:style w:type="paragraph" w:default="1" w:styleId="Normal">
     <w:name w:val="Normal"/>
     <w:qFormat/>
-    <w:rsid w:val="00082606"/>
+    <w:rsid w:val="00B130A5"/>
   </w:style>
   <w:style w:type="paragraph" w:styleId="Ttulo1">
     <w:name w:val="heading 1"/>
@@ -12668,7 +13080,7 @@
     <w:charset w:val="00"/>
     <w:family w:val="roman"/>
     <w:pitch w:val="variable"/>
-    <w:sig w:usb0="E0002AFF" w:usb1="C0007843" w:usb2="00000009" w:usb3="00000000" w:csb0="000001FF" w:csb1="00000000"/>
+    <w:sig w:usb0="E0002EFF" w:usb1="C000785B" w:usb2="00000009" w:usb3="00000000" w:csb0="000001FF" w:csb1="00000000"/>
   </w:font>
   <w:font w:name="Courier New">
     <w:panose1 w:val="02070309020205020404"/>
@@ -12689,14 +13101,14 @@
     <w:charset w:val="00"/>
     <w:family w:val="swiss"/>
     <w:pitch w:val="variable"/>
-    <w:sig w:usb0="E0002AFF" w:usb1="4000ACFF" w:usb2="00000001" w:usb3="00000000" w:csb0="000001FF" w:csb1="00000000"/>
+    <w:sig w:usb0="E0002EFF" w:usb1="C000247B" w:usb2="00000009" w:usb3="00000000" w:csb0="000001FF" w:csb1="00000000"/>
   </w:font>
   <w:font w:name="Calibri Light">
     <w:panose1 w:val="020F0302020204030204"/>
     <w:charset w:val="00"/>
     <w:family w:val="swiss"/>
     <w:pitch w:val="variable"/>
-    <w:sig w:usb0="A0002AEF" w:usb1="4000207B" w:usb2="00000000" w:usb3="00000000" w:csb0="000001FF" w:csb1="00000000"/>
+    <w:sig w:usb0="E0002AFF" w:usb1="C000247B" w:usb2="00000009" w:usb3="00000000" w:csb0="000001FF" w:csb1="00000000"/>
   </w:font>
   <w:font w:name="Algerian">
     <w:panose1 w:val="04020705040A02060702"/>
@@ -12717,7 +13129,7 @@
     <w:charset w:val="00"/>
     <w:family w:val="swiss"/>
     <w:pitch w:val="variable"/>
-    <w:sig w:usb0="E0002AFF" w:usb1="C0007843" w:usb2="00000009" w:usb3="00000000" w:csb0="000001FF" w:csb1="00000000"/>
+    <w:sig w:usb0="E0002EFF" w:usb1="C000785B" w:usb2="00000009" w:usb3="00000000" w:csb0="000001FF" w:csb1="00000000"/>
   </w:font>
 </w:fonts>
 </file>
@@ -12738,6 +13150,7 @@
   </w:compat>
   <w:rsids>
     <w:rsidRoot w:val="00FA4781"/>
+    <w:rsid w:val="00002F10"/>
     <w:rsid w:val="00816D2F"/>
     <w:rsid w:val="00FA4781"/>
     <w:rsid w:val="00FA77E1"/>
@@ -13487,7 +13900,7 @@
 </file>
 
 <file path=customXml/itemProps2.xml><?xml version="1.0" encoding="utf-8"?>
-<ds:datastoreItem xmlns:ds="http://schemas.openxmlformats.org/officeDocument/2006/customXml" ds:itemID="{81FC7EDF-9987-4774-A69D-86A6745F96FC}">
+<ds:datastoreItem xmlns:ds="http://schemas.openxmlformats.org/officeDocument/2006/customXml" ds:itemID="{5914A2A3-1442-4D80-837E-2E6D6A466AFC}">
   <ds:schemaRefs>
     <ds:schemaRef ds:uri="http://schemas.openxmlformats.org/officeDocument/2006/bibliography"/>
   </ds:schemaRefs>

</xml_diff>